<commit_message>
[Piano testing] Aggiunta punti 1, 2, 3
</commit_message>
<xml_diff>
--- a/docs/Piano di Testing.docx
+++ b/docs/Piano di Testing.docx
@@ -180,7 +180,14 @@
                 <w:sz w:val="44"/>
                 <w:szCs w:val="44"/>
               </w:rPr>
-              <w:t>testing</w:t>
+              <w:t>T</w:t>
+            </w:r>
+            <w:r>
+              <w:rPr>
+                <w:sz w:val="44"/>
+                <w:szCs w:val="44"/>
+              </w:rPr>
+              <w:t>esting</w:t>
             </w:r>
             <w:proofErr w:type="spellEnd"/>
             <w:r>
@@ -331,8 +338,6 @@
               </w:rPr>
               <w:t>20/11/2017</w:t>
             </w:r>
-            <w:bookmarkStart w:id="0" w:name="_GoBack"/>
-            <w:bookmarkEnd w:id="0"/>
           </w:p>
         </w:tc>
       </w:tr>
@@ -436,7 +441,6 @@
           <w:docPartUnique/>
         </w:docPartObj>
       </w:sdtPr>
-      <w:sdtEndPr/>
       <w:sdtContent>
         <w:p>
           <w:pPr>
@@ -614,7 +618,7 @@
           <w:u w:color="365F91"/>
         </w:rPr>
       </w:pPr>
-      <w:bookmarkStart w:id="1" w:name="_Toc"/>
+      <w:bookmarkStart w:id="0" w:name="_Toc"/>
       <w:r>
         <w:br w:type="page"/>
       </w:r>
@@ -623,25 +627,256 @@
       <w:pPr>
         <w:pStyle w:val="Titolo1"/>
       </w:pPr>
-      <w:bookmarkStart w:id="2" w:name="_Toc498958645"/>
+      <w:bookmarkStart w:id="1" w:name="_Toc498958645"/>
       <w:r>
         <w:lastRenderedPageBreak/>
         <w:t>1. Introduzione</w:t>
       </w:r>
+      <w:bookmarkEnd w:id="0"/>
       <w:bookmarkEnd w:id="1"/>
-      <w:bookmarkEnd w:id="2"/>
     </w:p>
     <w:p>
-      <w:pPr>
-        <w:pStyle w:val="Titolo2"/>
-      </w:pPr>
-      <w:bookmarkStart w:id="3" w:name="_Toc1"/>
-      <w:bookmarkStart w:id="4" w:name="_Toc498958646"/>
       <w:r>
-        <w:t>1.1 Scopo del documento</w:t>
+        <w:t xml:space="preserve">Il documento contiene una descrizione generale delle modalità e delle strategie con le quali testeremo il funzionamento della nostra applicazione. Verranno descritte le tecniche utilizzate per il test di ogni modulo dell’applicazione e sarà presente uno </w:t>
       </w:r>
-      <w:bookmarkEnd w:id="3"/>
-      <w:bookmarkEnd w:id="4"/>
+      <w:proofErr w:type="spellStart"/>
+      <w:r>
+        <w:t>scheduling</w:t>
+      </w:r>
+      <w:proofErr w:type="spellEnd"/>
+      <w:r>
+        <w:t xml:space="preserve">, che sarà in continuo aggiornamento, che scandirà l’intero processo di </w:t>
+      </w:r>
+      <w:proofErr w:type="spellStart"/>
+      <w:r>
+        <w:t>testing</w:t>
+      </w:r>
+      <w:proofErr w:type="spellEnd"/>
+      <w:r>
+        <w:t>.</w:t>
+      </w:r>
+    </w:p>
+    <w:p>
+      <w:pPr>
+        <w:pStyle w:val="Titolo1"/>
+      </w:pPr>
+      <w:r>
+        <w:t xml:space="preserve">2. Modalità di </w:t>
+      </w:r>
+      <w:proofErr w:type="spellStart"/>
+      <w:r>
+        <w:t>testing</w:t>
+      </w:r>
+      <w:proofErr w:type="spellEnd"/>
+    </w:p>
+    <w:p>
+      <w:r>
+        <w:t xml:space="preserve">Per effettuare il test della nostra applicazione utilizzeremo il paradigma </w:t>
+      </w:r>
+      <w:r>
+        <w:rPr>
+          <w:b/>
+        </w:rPr>
+        <w:t>bottom-up</w:t>
+      </w:r>
+      <w:r>
+        <w:t>, secondo il quale verranno effettuati dei controlli sul corretto funzionamento prima sui moduli che compongono l’applicazione più a basso livello, risalendo la gerarchia fino ad arrivare all’intero sistema.</w:t>
+      </w:r>
+    </w:p>
+    <w:p>
+      <w:r>
+        <w:t xml:space="preserve">Utilizzeremo diverse tecniche di </w:t>
+      </w:r>
+      <w:proofErr w:type="spellStart"/>
+      <w:r>
+        <w:t>testing</w:t>
+      </w:r>
+      <w:proofErr w:type="spellEnd"/>
+      <w:r>
+        <w:t xml:space="preserve"> dei vari elementi in base all’avanzamento dello sviluppo, e saranno:</w:t>
+      </w:r>
+    </w:p>
+    <w:p>
+      <w:pPr>
+        <w:pStyle w:val="Paragrafoelenco"/>
+        <w:numPr>
+          <w:ilvl w:val="0"/>
+          <w:numId w:val="37"/>
+        </w:numPr>
+      </w:pPr>
+      <w:r>
+        <w:rPr>
+          <w:b/>
+        </w:rPr>
+        <w:t xml:space="preserve">White-box </w:t>
+      </w:r>
+      <w:proofErr w:type="spellStart"/>
+      <w:r>
+        <w:rPr>
+          <w:b/>
+        </w:rPr>
+        <w:t>testing</w:t>
+      </w:r>
+      <w:proofErr w:type="spellEnd"/>
+      <w:r>
+        <w:t>: per ogni modulo che verrà sviluppato verranno effettuati dei test sul corretto funzionamento già a livello di costruzione, in modo da correggere immediatamente errori dovuti ad una program</w:t>
+      </w:r>
+      <w:r>
+        <w:t>mazione errata. In questo modo è possibile costruire dei moduli di livello più alto sulla</w:t>
+      </w:r>
+      <w:r>
+        <w:t xml:space="preserve"> </w:t>
+      </w:r>
+      <w:r>
+        <w:t>di moduli a basso livello che funzionano correttamente.</w:t>
+      </w:r>
+    </w:p>
+    <w:p>
+      <w:pPr>
+        <w:pStyle w:val="Paragrafoelenco"/>
+        <w:numPr>
+          <w:ilvl w:val="0"/>
+          <w:numId w:val="37"/>
+        </w:numPr>
+      </w:pPr>
+      <w:r>
+        <w:rPr>
+          <w:b/>
+        </w:rPr>
+        <w:t xml:space="preserve">Black-box </w:t>
+      </w:r>
+      <w:proofErr w:type="spellStart"/>
+      <w:r>
+        <w:rPr>
+          <w:b/>
+        </w:rPr>
+        <w:t>testing</w:t>
+      </w:r>
+      <w:proofErr w:type="spellEnd"/>
+      <w:r>
+        <w:t>: per testare il prodotto finito, essendo oneroso lavorare “a scatola aperta” per controllare se nell’intero sistema sono presenti degli errori, verranno effettuati dei test sulla base del comportamento dell’applicazione per un generico input (valido o non valido). In questo modo, saremo in grado di individuare problemi legati all’esecuzione dell’applicazione e/o all’interazione tra i vari moduli che la compongono</w:t>
+      </w:r>
+    </w:p>
+    <w:p>
+      <w:pPr>
+        <w:pStyle w:val="Titolo1"/>
+      </w:pPr>
+      <w:r>
+        <w:t>3. Tracciabilità dei requisiti</w:t>
+      </w:r>
+    </w:p>
+    <w:p>
+      <w:r>
+        <w:t>La verifica dei requisiti funzionali e non funzionali dell’applicazione verrà effettuata sulla base di quanto descritto nel documento di Analisi dei Requisiti ed in particolare:</w:t>
+      </w:r>
+    </w:p>
+    <w:p>
+      <w:pPr>
+        <w:pStyle w:val="Paragrafoelenco"/>
+        <w:numPr>
+          <w:ilvl w:val="0"/>
+          <w:numId w:val="38"/>
+        </w:numPr>
+      </w:pPr>
+      <w:r>
+        <w:t xml:space="preserve">Per i requisiti </w:t>
+      </w:r>
+      <w:r>
+        <w:rPr>
+          <w:b/>
+        </w:rPr>
+        <w:t>funzionali</w:t>
+      </w:r>
+      <w:r>
+        <w:t xml:space="preserve"> verrà effettuato un ulteriore test con tecnica </w:t>
+      </w:r>
+      <w:proofErr w:type="spellStart"/>
+      <w:r>
+        <w:rPr>
+          <w:b/>
+        </w:rPr>
+        <w:t>black</w:t>
+      </w:r>
+      <w:proofErr w:type="spellEnd"/>
+      <w:r>
+        <w:rPr>
+          <w:b/>
+        </w:rPr>
+        <w:t>-box</w:t>
+      </w:r>
+      <w:r>
+        <w:t>, in modo da valutare in maniera precisa il funzionamento del modulo che implementa il requisito</w:t>
+      </w:r>
+    </w:p>
+    <w:p>
+      <w:pPr>
+        <w:pStyle w:val="Paragrafoelenco"/>
+        <w:numPr>
+          <w:ilvl w:val="0"/>
+          <w:numId w:val="38"/>
+        </w:numPr>
+        <w:rPr>
+          <w:b/>
+        </w:rPr>
+      </w:pPr>
+      <w:r>
+        <w:t xml:space="preserve">Per i requisiti </w:t>
+      </w:r>
+      <w:r>
+        <w:rPr>
+          <w:b/>
+        </w:rPr>
+        <w:t>non funzionali</w:t>
+      </w:r>
+      <w:r>
+        <w:t xml:space="preserve"> verranno effettuati solamente i test con tecnica </w:t>
+      </w:r>
+      <w:proofErr w:type="spellStart"/>
+      <w:r>
+        <w:rPr>
+          <w:b/>
+        </w:rPr>
+        <w:t>white</w:t>
+      </w:r>
+      <w:proofErr w:type="spellEnd"/>
+      <w:r>
+        <w:rPr>
+          <w:b/>
+        </w:rPr>
+        <w:t>-box</w:t>
+      </w:r>
+    </w:p>
+    <w:p>
+      <w:pPr>
+        <w:spacing w:after="0" w:line="240" w:lineRule="auto"/>
+        <w:rPr>
+          <w:b/>
+        </w:rPr>
+      </w:pPr>
+      <w:r>
+        <w:rPr>
+          <w:b/>
+        </w:rPr>
+        <w:br w:type="page"/>
+      </w:r>
+    </w:p>
+    <w:p>
+      <w:pPr>
+        <w:pStyle w:val="Titolo1"/>
+      </w:pPr>
+      <w:r>
+        <w:lastRenderedPageBreak/>
+        <w:t xml:space="preserve">4. Schedule dell’attività di </w:t>
+      </w:r>
+      <w:proofErr w:type="spellStart"/>
+      <w:r>
+        <w:t>testing</w:t>
+      </w:r>
+      <w:proofErr w:type="spellEnd"/>
+    </w:p>
+    <w:p>
+      <w:bookmarkStart w:id="2" w:name="_GoBack"/>
+      <w:bookmarkEnd w:id="2"/>
     </w:p>
     <w:sectPr>
       <w:headerReference w:type="default" r:id="rId10"/>
@@ -719,7 +954,7 @@
         <w:bCs/>
         <w:noProof/>
       </w:rPr>
-      <w:t>1</w:t>
+      <w:t>3</w:t>
     </w:r>
     <w:r>
       <w:rPr>
@@ -2519,6 +2754,119 @@
     </w:lvl>
   </w:abstractNum>
   <w:abstractNum w:abstractNumId="12">
+    <w:nsid w:val="27134E42"/>
+    <w:multiLevelType w:val="hybridMultilevel"/>
+    <w:tmpl w:val="0B7AC002"/>
+    <w:lvl w:ilvl="0" w:tplc="04100001">
+      <w:start w:val="1"/>
+      <w:numFmt w:val="bullet"/>
+      <w:lvlText w:val=""/>
+      <w:lvlJc w:val="left"/>
+      <w:pPr>
+        <w:ind w:left="720" w:hanging="360"/>
+      </w:pPr>
+      <w:rPr>
+        <w:rFonts w:ascii="Symbol" w:hAnsi="Symbol" w:hint="default"/>
+      </w:rPr>
+    </w:lvl>
+    <w:lvl w:ilvl="1" w:tplc="04100003" w:tentative="1">
+      <w:start w:val="1"/>
+      <w:numFmt w:val="bullet"/>
+      <w:lvlText w:val="o"/>
+      <w:lvlJc w:val="left"/>
+      <w:pPr>
+        <w:ind w:left="1440" w:hanging="360"/>
+      </w:pPr>
+      <w:rPr>
+        <w:rFonts w:ascii="Courier New" w:hAnsi="Courier New" w:cs="Courier New" w:hint="default"/>
+      </w:rPr>
+    </w:lvl>
+    <w:lvl w:ilvl="2" w:tplc="04100005" w:tentative="1">
+      <w:start w:val="1"/>
+      <w:numFmt w:val="bullet"/>
+      <w:lvlText w:val=""/>
+      <w:lvlJc w:val="left"/>
+      <w:pPr>
+        <w:ind w:left="2160" w:hanging="360"/>
+      </w:pPr>
+      <w:rPr>
+        <w:rFonts w:ascii="Wingdings" w:hAnsi="Wingdings" w:hint="default"/>
+      </w:rPr>
+    </w:lvl>
+    <w:lvl w:ilvl="3" w:tplc="04100001" w:tentative="1">
+      <w:start w:val="1"/>
+      <w:numFmt w:val="bullet"/>
+      <w:lvlText w:val=""/>
+      <w:lvlJc w:val="left"/>
+      <w:pPr>
+        <w:ind w:left="2880" w:hanging="360"/>
+      </w:pPr>
+      <w:rPr>
+        <w:rFonts w:ascii="Symbol" w:hAnsi="Symbol" w:hint="default"/>
+      </w:rPr>
+    </w:lvl>
+    <w:lvl w:ilvl="4" w:tplc="04100003" w:tentative="1">
+      <w:start w:val="1"/>
+      <w:numFmt w:val="bullet"/>
+      <w:lvlText w:val="o"/>
+      <w:lvlJc w:val="left"/>
+      <w:pPr>
+        <w:ind w:left="3600" w:hanging="360"/>
+      </w:pPr>
+      <w:rPr>
+        <w:rFonts w:ascii="Courier New" w:hAnsi="Courier New" w:cs="Courier New" w:hint="default"/>
+      </w:rPr>
+    </w:lvl>
+    <w:lvl w:ilvl="5" w:tplc="04100005" w:tentative="1">
+      <w:start w:val="1"/>
+      <w:numFmt w:val="bullet"/>
+      <w:lvlText w:val=""/>
+      <w:lvlJc w:val="left"/>
+      <w:pPr>
+        <w:ind w:left="4320" w:hanging="360"/>
+      </w:pPr>
+      <w:rPr>
+        <w:rFonts w:ascii="Wingdings" w:hAnsi="Wingdings" w:hint="default"/>
+      </w:rPr>
+    </w:lvl>
+    <w:lvl w:ilvl="6" w:tplc="04100001" w:tentative="1">
+      <w:start w:val="1"/>
+      <w:numFmt w:val="bullet"/>
+      <w:lvlText w:val=""/>
+      <w:lvlJc w:val="left"/>
+      <w:pPr>
+        <w:ind w:left="5040" w:hanging="360"/>
+      </w:pPr>
+      <w:rPr>
+        <w:rFonts w:ascii="Symbol" w:hAnsi="Symbol" w:hint="default"/>
+      </w:rPr>
+    </w:lvl>
+    <w:lvl w:ilvl="7" w:tplc="04100003" w:tentative="1">
+      <w:start w:val="1"/>
+      <w:numFmt w:val="bullet"/>
+      <w:lvlText w:val="o"/>
+      <w:lvlJc w:val="left"/>
+      <w:pPr>
+        <w:ind w:left="5760" w:hanging="360"/>
+      </w:pPr>
+      <w:rPr>
+        <w:rFonts w:ascii="Courier New" w:hAnsi="Courier New" w:cs="Courier New" w:hint="default"/>
+      </w:rPr>
+    </w:lvl>
+    <w:lvl w:ilvl="8" w:tplc="04100005" w:tentative="1">
+      <w:start w:val="1"/>
+      <w:numFmt w:val="bullet"/>
+      <w:lvlText w:val=""/>
+      <w:lvlJc w:val="left"/>
+      <w:pPr>
+        <w:ind w:left="6480" w:hanging="360"/>
+      </w:pPr>
+      <w:rPr>
+        <w:rFonts w:ascii="Wingdings" w:hAnsi="Wingdings" w:hint="default"/>
+      </w:rPr>
+    </w:lvl>
+  </w:abstractNum>
+  <w:abstractNum w:abstractNumId="13">
     <w:nsid w:val="28627D7B"/>
     <w:multiLevelType w:val="hybridMultilevel"/>
     <w:tmpl w:val="70D66466"/>
@@ -2785,7 +3133,7 @@
       </w:rPr>
     </w:lvl>
   </w:abstractNum>
-  <w:abstractNum w:abstractNumId="13">
+  <w:abstractNum w:abstractNumId="14">
     <w:nsid w:val="29B07FA0"/>
     <w:multiLevelType w:val="hybridMultilevel"/>
     <w:tmpl w:val="61AEDB8A"/>
@@ -2874,7 +3222,120 @@
       </w:pPr>
     </w:lvl>
   </w:abstractNum>
-  <w:abstractNum w:abstractNumId="14">
+  <w:abstractNum w:abstractNumId="15">
+    <w:nsid w:val="2B8B2E38"/>
+    <w:multiLevelType w:val="hybridMultilevel"/>
+    <w:tmpl w:val="B1966902"/>
+    <w:lvl w:ilvl="0" w:tplc="04100001">
+      <w:start w:val="1"/>
+      <w:numFmt w:val="bullet"/>
+      <w:lvlText w:val=""/>
+      <w:lvlJc w:val="left"/>
+      <w:pPr>
+        <w:ind w:left="360" w:hanging="360"/>
+      </w:pPr>
+      <w:rPr>
+        <w:rFonts w:ascii="Symbol" w:hAnsi="Symbol" w:hint="default"/>
+      </w:rPr>
+    </w:lvl>
+    <w:lvl w:ilvl="1" w:tplc="04100003" w:tentative="1">
+      <w:start w:val="1"/>
+      <w:numFmt w:val="bullet"/>
+      <w:lvlText w:val="o"/>
+      <w:lvlJc w:val="left"/>
+      <w:pPr>
+        <w:ind w:left="1080" w:hanging="360"/>
+      </w:pPr>
+      <w:rPr>
+        <w:rFonts w:ascii="Courier New" w:hAnsi="Courier New" w:cs="Courier New" w:hint="default"/>
+      </w:rPr>
+    </w:lvl>
+    <w:lvl w:ilvl="2" w:tplc="04100005" w:tentative="1">
+      <w:start w:val="1"/>
+      <w:numFmt w:val="bullet"/>
+      <w:lvlText w:val=""/>
+      <w:lvlJc w:val="left"/>
+      <w:pPr>
+        <w:ind w:left="1800" w:hanging="360"/>
+      </w:pPr>
+      <w:rPr>
+        <w:rFonts w:ascii="Wingdings" w:hAnsi="Wingdings" w:hint="default"/>
+      </w:rPr>
+    </w:lvl>
+    <w:lvl w:ilvl="3" w:tplc="04100001" w:tentative="1">
+      <w:start w:val="1"/>
+      <w:numFmt w:val="bullet"/>
+      <w:lvlText w:val=""/>
+      <w:lvlJc w:val="left"/>
+      <w:pPr>
+        <w:ind w:left="2520" w:hanging="360"/>
+      </w:pPr>
+      <w:rPr>
+        <w:rFonts w:ascii="Symbol" w:hAnsi="Symbol" w:hint="default"/>
+      </w:rPr>
+    </w:lvl>
+    <w:lvl w:ilvl="4" w:tplc="04100003" w:tentative="1">
+      <w:start w:val="1"/>
+      <w:numFmt w:val="bullet"/>
+      <w:lvlText w:val="o"/>
+      <w:lvlJc w:val="left"/>
+      <w:pPr>
+        <w:ind w:left="3240" w:hanging="360"/>
+      </w:pPr>
+      <w:rPr>
+        <w:rFonts w:ascii="Courier New" w:hAnsi="Courier New" w:cs="Courier New" w:hint="default"/>
+      </w:rPr>
+    </w:lvl>
+    <w:lvl w:ilvl="5" w:tplc="04100005" w:tentative="1">
+      <w:start w:val="1"/>
+      <w:numFmt w:val="bullet"/>
+      <w:lvlText w:val=""/>
+      <w:lvlJc w:val="left"/>
+      <w:pPr>
+        <w:ind w:left="3960" w:hanging="360"/>
+      </w:pPr>
+      <w:rPr>
+        <w:rFonts w:ascii="Wingdings" w:hAnsi="Wingdings" w:hint="default"/>
+      </w:rPr>
+    </w:lvl>
+    <w:lvl w:ilvl="6" w:tplc="04100001" w:tentative="1">
+      <w:start w:val="1"/>
+      <w:numFmt w:val="bullet"/>
+      <w:lvlText w:val=""/>
+      <w:lvlJc w:val="left"/>
+      <w:pPr>
+        <w:ind w:left="4680" w:hanging="360"/>
+      </w:pPr>
+      <w:rPr>
+        <w:rFonts w:ascii="Symbol" w:hAnsi="Symbol" w:hint="default"/>
+      </w:rPr>
+    </w:lvl>
+    <w:lvl w:ilvl="7" w:tplc="04100003" w:tentative="1">
+      <w:start w:val="1"/>
+      <w:numFmt w:val="bullet"/>
+      <w:lvlText w:val="o"/>
+      <w:lvlJc w:val="left"/>
+      <w:pPr>
+        <w:ind w:left="5400" w:hanging="360"/>
+      </w:pPr>
+      <w:rPr>
+        <w:rFonts w:ascii="Courier New" w:hAnsi="Courier New" w:cs="Courier New" w:hint="default"/>
+      </w:rPr>
+    </w:lvl>
+    <w:lvl w:ilvl="8" w:tplc="04100005" w:tentative="1">
+      <w:start w:val="1"/>
+      <w:numFmt w:val="bullet"/>
+      <w:lvlText w:val=""/>
+      <w:lvlJc w:val="left"/>
+      <w:pPr>
+        <w:ind w:left="6120" w:hanging="360"/>
+      </w:pPr>
+      <w:rPr>
+        <w:rFonts w:ascii="Wingdings" w:hAnsi="Wingdings" w:hint="default"/>
+      </w:rPr>
+    </w:lvl>
+  </w:abstractNum>
+  <w:abstractNum w:abstractNumId="16">
     <w:nsid w:val="2C5C0E06"/>
     <w:multiLevelType w:val="multilevel"/>
     <w:tmpl w:val="E6DACC62"/>
@@ -3123,7 +3584,7 @@
       </w:rPr>
     </w:lvl>
   </w:abstractNum>
-  <w:abstractNum w:abstractNumId="15">
+  <w:abstractNum w:abstractNumId="17">
     <w:nsid w:val="35454BDC"/>
     <w:multiLevelType w:val="multilevel"/>
     <w:tmpl w:val="6262E2F0"/>
@@ -3361,7 +3822,7 @@
       </w:rPr>
     </w:lvl>
   </w:abstractNum>
-  <w:abstractNum w:abstractNumId="16">
+  <w:abstractNum w:abstractNumId="18">
     <w:nsid w:val="3F1D0C9E"/>
     <w:multiLevelType w:val="hybridMultilevel"/>
     <w:tmpl w:val="70F27FEA"/>
@@ -3628,7 +4089,7 @@
       </w:rPr>
     </w:lvl>
   </w:abstractNum>
-  <w:abstractNum w:abstractNumId="17">
+  <w:abstractNum w:abstractNumId="19">
     <w:nsid w:val="4E5C6FB6"/>
     <w:multiLevelType w:val="hybridMultilevel"/>
     <w:tmpl w:val="ED3CD5AE"/>
@@ -3741,7 +4202,7 @@
       </w:rPr>
     </w:lvl>
   </w:abstractNum>
-  <w:abstractNum w:abstractNumId="18">
+  <w:abstractNum w:abstractNumId="20">
     <w:nsid w:val="50B9163F"/>
     <w:multiLevelType w:val="hybridMultilevel"/>
     <w:tmpl w:val="2B72012A"/>
@@ -3830,7 +4291,7 @@
       </w:pPr>
     </w:lvl>
   </w:abstractNum>
-  <w:abstractNum w:abstractNumId="19">
+  <w:abstractNum w:abstractNumId="21">
     <w:nsid w:val="52722933"/>
     <w:multiLevelType w:val="hybridMultilevel"/>
     <w:tmpl w:val="A5FC5B28"/>
@@ -4097,13 +4558,126 @@
       </w:rPr>
     </w:lvl>
   </w:abstractNum>
-  <w:abstractNum w:abstractNumId="20">
+  <w:abstractNum w:abstractNumId="22">
     <w:nsid w:val="528C7DCC"/>
     <w:multiLevelType w:val="hybridMultilevel"/>
     <w:tmpl w:val="70F27FEA"/>
     <w:numStyleLink w:val="Stileimportato1"/>
   </w:abstractNum>
-  <w:abstractNum w:abstractNumId="21">
+  <w:abstractNum w:abstractNumId="23">
+    <w:nsid w:val="54367106"/>
+    <w:multiLevelType w:val="hybridMultilevel"/>
+    <w:tmpl w:val="A8C4EED0"/>
+    <w:lvl w:ilvl="0" w:tplc="04100001">
+      <w:start w:val="1"/>
+      <w:numFmt w:val="bullet"/>
+      <w:lvlText w:val=""/>
+      <w:lvlJc w:val="left"/>
+      <w:pPr>
+        <w:ind w:left="1068" w:hanging="360"/>
+      </w:pPr>
+      <w:rPr>
+        <w:rFonts w:ascii="Symbol" w:hAnsi="Symbol" w:hint="default"/>
+      </w:rPr>
+    </w:lvl>
+    <w:lvl w:ilvl="1" w:tplc="04100003" w:tentative="1">
+      <w:start w:val="1"/>
+      <w:numFmt w:val="bullet"/>
+      <w:lvlText w:val="o"/>
+      <w:lvlJc w:val="left"/>
+      <w:pPr>
+        <w:ind w:left="1788" w:hanging="360"/>
+      </w:pPr>
+      <w:rPr>
+        <w:rFonts w:ascii="Courier New" w:hAnsi="Courier New" w:cs="Courier New" w:hint="default"/>
+      </w:rPr>
+    </w:lvl>
+    <w:lvl w:ilvl="2" w:tplc="04100005" w:tentative="1">
+      <w:start w:val="1"/>
+      <w:numFmt w:val="bullet"/>
+      <w:lvlText w:val=""/>
+      <w:lvlJc w:val="left"/>
+      <w:pPr>
+        <w:ind w:left="2508" w:hanging="360"/>
+      </w:pPr>
+      <w:rPr>
+        <w:rFonts w:ascii="Wingdings" w:hAnsi="Wingdings" w:hint="default"/>
+      </w:rPr>
+    </w:lvl>
+    <w:lvl w:ilvl="3" w:tplc="04100001" w:tentative="1">
+      <w:start w:val="1"/>
+      <w:numFmt w:val="bullet"/>
+      <w:lvlText w:val=""/>
+      <w:lvlJc w:val="left"/>
+      <w:pPr>
+        <w:ind w:left="3228" w:hanging="360"/>
+      </w:pPr>
+      <w:rPr>
+        <w:rFonts w:ascii="Symbol" w:hAnsi="Symbol" w:hint="default"/>
+      </w:rPr>
+    </w:lvl>
+    <w:lvl w:ilvl="4" w:tplc="04100003" w:tentative="1">
+      <w:start w:val="1"/>
+      <w:numFmt w:val="bullet"/>
+      <w:lvlText w:val="o"/>
+      <w:lvlJc w:val="left"/>
+      <w:pPr>
+        <w:ind w:left="3948" w:hanging="360"/>
+      </w:pPr>
+      <w:rPr>
+        <w:rFonts w:ascii="Courier New" w:hAnsi="Courier New" w:cs="Courier New" w:hint="default"/>
+      </w:rPr>
+    </w:lvl>
+    <w:lvl w:ilvl="5" w:tplc="04100005" w:tentative="1">
+      <w:start w:val="1"/>
+      <w:numFmt w:val="bullet"/>
+      <w:lvlText w:val=""/>
+      <w:lvlJc w:val="left"/>
+      <w:pPr>
+        <w:ind w:left="4668" w:hanging="360"/>
+      </w:pPr>
+      <w:rPr>
+        <w:rFonts w:ascii="Wingdings" w:hAnsi="Wingdings" w:hint="default"/>
+      </w:rPr>
+    </w:lvl>
+    <w:lvl w:ilvl="6" w:tplc="04100001" w:tentative="1">
+      <w:start w:val="1"/>
+      <w:numFmt w:val="bullet"/>
+      <w:lvlText w:val=""/>
+      <w:lvlJc w:val="left"/>
+      <w:pPr>
+        <w:ind w:left="5388" w:hanging="360"/>
+      </w:pPr>
+      <w:rPr>
+        <w:rFonts w:ascii="Symbol" w:hAnsi="Symbol" w:hint="default"/>
+      </w:rPr>
+    </w:lvl>
+    <w:lvl w:ilvl="7" w:tplc="04100003" w:tentative="1">
+      <w:start w:val="1"/>
+      <w:numFmt w:val="bullet"/>
+      <w:lvlText w:val="o"/>
+      <w:lvlJc w:val="left"/>
+      <w:pPr>
+        <w:ind w:left="6108" w:hanging="360"/>
+      </w:pPr>
+      <w:rPr>
+        <w:rFonts w:ascii="Courier New" w:hAnsi="Courier New" w:cs="Courier New" w:hint="default"/>
+      </w:rPr>
+    </w:lvl>
+    <w:lvl w:ilvl="8" w:tplc="04100005" w:tentative="1">
+      <w:start w:val="1"/>
+      <w:numFmt w:val="bullet"/>
+      <w:lvlText w:val=""/>
+      <w:lvlJc w:val="left"/>
+      <w:pPr>
+        <w:ind w:left="6828" w:hanging="360"/>
+      </w:pPr>
+      <w:rPr>
+        <w:rFonts w:ascii="Wingdings" w:hAnsi="Wingdings" w:hint="default"/>
+      </w:rPr>
+    </w:lvl>
+  </w:abstractNum>
+  <w:abstractNum w:abstractNumId="24">
     <w:nsid w:val="54823FC3"/>
     <w:multiLevelType w:val="hybridMultilevel"/>
     <w:tmpl w:val="697E6038"/>
@@ -4216,13 +4790,13 @@
       </w:rPr>
     </w:lvl>
   </w:abstractNum>
-  <w:abstractNum w:abstractNumId="22">
+  <w:abstractNum w:abstractNumId="25">
     <w:nsid w:val="5656670F"/>
     <w:multiLevelType w:val="multilevel"/>
     <w:tmpl w:val="6262E2F0"/>
     <w:numStyleLink w:val="Stileimportato7"/>
   </w:abstractNum>
-  <w:abstractNum w:abstractNumId="23">
+  <w:abstractNum w:abstractNumId="26">
     <w:nsid w:val="587001F2"/>
     <w:multiLevelType w:val="hybridMultilevel"/>
     <w:tmpl w:val="4E8486EA"/>
@@ -4334,7 +4908,7 @@
       </w:rPr>
     </w:lvl>
   </w:abstractNum>
-  <w:abstractNum w:abstractNumId="24">
+  <w:abstractNum w:abstractNumId="27">
     <w:nsid w:val="5D850391"/>
     <w:multiLevelType w:val="hybridMultilevel"/>
     <w:tmpl w:val="DBFC06D6"/>
@@ -4447,7 +5021,7 @@
       </w:rPr>
     </w:lvl>
   </w:abstractNum>
-  <w:abstractNum w:abstractNumId="25">
+  <w:abstractNum w:abstractNumId="28">
     <w:nsid w:val="6013164C"/>
     <w:multiLevelType w:val="hybridMultilevel"/>
     <w:tmpl w:val="22CE8220"/>
@@ -4560,13 +5134,13 @@
       </w:rPr>
     </w:lvl>
   </w:abstractNum>
-  <w:abstractNum w:abstractNumId="26">
+  <w:abstractNum w:abstractNumId="29">
     <w:nsid w:val="65146F5A"/>
     <w:multiLevelType w:val="hybridMultilevel"/>
     <w:tmpl w:val="976A58A0"/>
     <w:numStyleLink w:val="Stileimportato5"/>
   </w:abstractNum>
-  <w:abstractNum w:abstractNumId="27">
+  <w:abstractNum w:abstractNumId="30">
     <w:nsid w:val="67ED42D3"/>
     <w:multiLevelType w:val="hybridMultilevel"/>
     <w:tmpl w:val="976A58A0"/>
@@ -4833,13 +5407,13 @@
       </w:rPr>
     </w:lvl>
   </w:abstractNum>
-  <w:abstractNum w:abstractNumId="28">
+  <w:abstractNum w:abstractNumId="31">
     <w:nsid w:val="70040AAB"/>
     <w:multiLevelType w:val="hybridMultilevel"/>
     <w:tmpl w:val="A5FC5B28"/>
     <w:numStyleLink w:val="Stileimportato10"/>
   </w:abstractNum>
-  <w:abstractNum w:abstractNumId="29">
+  <w:abstractNum w:abstractNumId="32">
     <w:nsid w:val="77F43015"/>
     <w:multiLevelType w:val="hybridMultilevel"/>
     <w:tmpl w:val="18084218"/>
@@ -4952,19 +5526,19 @@
       </w:rPr>
     </w:lvl>
   </w:abstractNum>
-  <w:abstractNum w:abstractNumId="30">
+  <w:abstractNum w:abstractNumId="33">
     <w:nsid w:val="7BBA5E5D"/>
     <w:multiLevelType w:val="hybridMultilevel"/>
     <w:tmpl w:val="16425FE8"/>
     <w:numStyleLink w:val="Stileimportato4"/>
   </w:abstractNum>
-  <w:abstractNum w:abstractNumId="31">
+  <w:abstractNum w:abstractNumId="34">
     <w:nsid w:val="7D823C4D"/>
     <w:multiLevelType w:val="hybridMultilevel"/>
     <w:tmpl w:val="B20E5F0C"/>
     <w:numStyleLink w:val="Stileimportato6"/>
   </w:abstractNum>
-  <w:abstractNum w:abstractNumId="32">
+  <w:abstractNum w:abstractNumId="35">
     <w:nsid w:val="7FE724D9"/>
     <w:multiLevelType w:val="hybridMultilevel"/>
     <w:tmpl w:val="9F5ADAC8"/>
@@ -4983,10 +5557,10 @@
     <w:abstractNumId w:val="1"/>
   </w:num>
   <w:num w:numId="4">
-    <w:abstractNumId w:val="32"/>
+    <w:abstractNumId w:val="35"/>
   </w:num>
   <w:num w:numId="5">
-    <w:abstractNumId w:val="12"/>
+    <w:abstractNumId w:val="13"/>
   </w:num>
   <w:num w:numId="6">
     <w:abstractNumId w:val="7"/>
@@ -4995,34 +5569,34 @@
     <w:abstractNumId w:val="11"/>
   </w:num>
   <w:num w:numId="8">
+    <w:abstractNumId w:val="33"/>
+  </w:num>
+  <w:num w:numId="9">
     <w:abstractNumId w:val="30"/>
   </w:num>
-  <w:num w:numId="9">
-    <w:abstractNumId w:val="27"/>
-  </w:num>
   <w:num w:numId="10">
-    <w:abstractNumId w:val="26"/>
+    <w:abstractNumId w:val="29"/>
   </w:num>
   <w:num w:numId="11">
-    <w:abstractNumId w:val="16"/>
+    <w:abstractNumId w:val="18"/>
   </w:num>
   <w:num w:numId="12">
-    <w:abstractNumId w:val="20"/>
+    <w:abstractNumId w:val="22"/>
   </w:num>
   <w:num w:numId="13">
     <w:abstractNumId w:val="2"/>
   </w:num>
   <w:num w:numId="14">
-    <w:abstractNumId w:val="31"/>
+    <w:abstractNumId w:val="34"/>
   </w:num>
   <w:num w:numId="15">
-    <w:abstractNumId w:val="15"/>
+    <w:abstractNumId w:val="17"/>
   </w:num>
   <w:num w:numId="16">
-    <w:abstractNumId w:val="22"/>
+    <w:abstractNumId w:val="25"/>
   </w:num>
   <w:num w:numId="17">
-    <w:abstractNumId w:val="14"/>
+    <w:abstractNumId w:val="16"/>
   </w:num>
   <w:num w:numId="18">
     <w:abstractNumId w:val="3"/>
@@ -5040,46 +5614,55 @@
     <w:abstractNumId w:val="6"/>
   </w:num>
   <w:num w:numId="22">
-    <w:abstractNumId w:val="19"/>
+    <w:abstractNumId w:val="21"/>
   </w:num>
   <w:num w:numId="23">
-    <w:abstractNumId w:val="28"/>
+    <w:abstractNumId w:val="31"/>
   </w:num>
   <w:num w:numId="24">
     <w:abstractNumId w:val="9"/>
   </w:num>
   <w:num w:numId="25">
-    <w:abstractNumId w:val="13"/>
+    <w:abstractNumId w:val="14"/>
   </w:num>
   <w:num w:numId="26">
     <w:abstractNumId w:val="4"/>
   </w:num>
   <w:num w:numId="27">
-    <w:abstractNumId w:val="24"/>
+    <w:abstractNumId w:val="27"/>
   </w:num>
   <w:num w:numId="28">
-    <w:abstractNumId w:val="21"/>
+    <w:abstractNumId w:val="24"/>
   </w:num>
   <w:num w:numId="29">
     <w:abstractNumId w:val="10"/>
   </w:num>
   <w:num w:numId="30">
-    <w:abstractNumId w:val="18"/>
+    <w:abstractNumId w:val="20"/>
   </w:num>
   <w:num w:numId="31">
     <w:abstractNumId w:val="0"/>
   </w:num>
   <w:num w:numId="32">
+    <w:abstractNumId w:val="26"/>
+  </w:num>
+  <w:num w:numId="33">
+    <w:abstractNumId w:val="32"/>
+  </w:num>
+  <w:num w:numId="34">
+    <w:abstractNumId w:val="28"/>
+  </w:num>
+  <w:num w:numId="35">
+    <w:abstractNumId w:val="19"/>
+  </w:num>
+  <w:num w:numId="36">
+    <w:abstractNumId w:val="15"/>
+  </w:num>
+  <w:num w:numId="37">
     <w:abstractNumId w:val="23"/>
   </w:num>
-  <w:num w:numId="33">
-    <w:abstractNumId w:val="29"/>
-  </w:num>
-  <w:num w:numId="34">
-    <w:abstractNumId w:val="25"/>
-  </w:num>
-  <w:num w:numId="35">
-    <w:abstractNumId w:val="17"/>
+  <w:num w:numId="38">
+    <w:abstractNumId w:val="12"/>
   </w:num>
 </w:numbering>
 </file>
@@ -8432,7 +9015,7 @@
 </file>
 
 <file path=customXml/itemProps1.xml><?xml version="1.0" encoding="utf-8"?>
-<ds:datastoreItem xmlns:ds="http://schemas.openxmlformats.org/officeDocument/2006/customXml" ds:itemID="{60C22EAA-EDA8-487B-9833-FD843397B9F8}">
+<ds:datastoreItem xmlns:ds="http://schemas.openxmlformats.org/officeDocument/2006/customXml" ds:itemID="{168CB876-54C7-4933-8B7E-8F19AD44B8E9}">
   <ds:schemaRefs>
     <ds:schemaRef ds:uri="http://schemas.openxmlformats.org/officeDocument/2006/bibliography"/>
   </ds:schemaRefs>

</xml_diff>

<commit_message>
[Piano testing] Aggiunto "elem. testati" + aggiornamento punto 8
N.B. Valutare tabella nel punto 4
</commit_message>
<xml_diff>
--- a/docs/Piano di Testing.docx
+++ b/docs/Piano di Testing.docx
@@ -1,6 +1,6 @@
 
 <file path=word/document.xml><?xml version="1.0" encoding="utf-8"?>
-<w:document xmlns:wpc="http://schemas.microsoft.com/office/word/2010/wordprocessingCanvas" xmlns:mo="http://schemas.microsoft.com/office/mac/office/2008/main" xmlns:mc="http://schemas.openxmlformats.org/markup-compatibility/2006" xmlns:mv="urn:schemas-microsoft-com:mac:vml" xmlns:o="urn:schemas-microsoft-com:office:office" xmlns:r="http://schemas.openxmlformats.org/officeDocument/2006/relationships" xmlns:m="http://schemas.openxmlformats.org/officeDocument/2006/math" xmlns:v="urn:schemas-microsoft-com:vml" xmlns:wp14="http://schemas.microsoft.com/office/word/2010/wordprocessingDrawing" xmlns:wp="http://schemas.openxmlformats.org/drawingml/2006/wordprocessingDrawing" xmlns:w10="urn:schemas-microsoft-com:office:word" xmlns:w="http://schemas.openxmlformats.org/wordprocessingml/2006/main" xmlns:w14="http://schemas.microsoft.com/office/word/2010/wordml" xmlns:w15="http://schemas.microsoft.com/office/word/2012/wordml" xmlns:wpg="http://schemas.microsoft.com/office/word/2010/wordprocessingGroup" xmlns:wpi="http://schemas.microsoft.com/office/word/2010/wordprocessingInk" xmlns:wne="http://schemas.microsoft.com/office/word/2006/wordml" xmlns:wps="http://schemas.microsoft.com/office/word/2010/wordprocessingShape" mc:Ignorable="w14 w15 wp14">
+<w:document xmlns:wpc="http://schemas.microsoft.com/office/word/2010/wordprocessingCanvas" xmlns:mc="http://schemas.openxmlformats.org/markup-compatibility/2006" xmlns:o="urn:schemas-microsoft-com:office:office" xmlns:r="http://schemas.openxmlformats.org/officeDocument/2006/relationships" xmlns:m="http://schemas.openxmlformats.org/officeDocument/2006/math" xmlns:v="urn:schemas-microsoft-com:vml" xmlns:wp14="http://schemas.microsoft.com/office/word/2010/wordprocessingDrawing" xmlns:wp="http://schemas.openxmlformats.org/drawingml/2006/wordprocessingDrawing" xmlns:w10="urn:schemas-microsoft-com:office:word" xmlns:w="http://schemas.openxmlformats.org/wordprocessingml/2006/main" xmlns:w14="http://schemas.microsoft.com/office/word/2010/wordml" xmlns:wpg="http://schemas.microsoft.com/office/word/2010/wordprocessingGroup" xmlns:wpi="http://schemas.microsoft.com/office/word/2010/wordprocessingInk" xmlns:wne="http://schemas.microsoft.com/office/word/2006/wordml" xmlns:wps="http://schemas.microsoft.com/office/word/2010/wordprocessingShape" mc:Ignorable="w14 wp14">
   <w:body>
     <w:tbl>
       <w:tblPr>
@@ -71,7 +71,7 @@
                           </pic:cNvPicPr>
                         </pic:nvPicPr>
                         <pic:blipFill>
-                          <a:blip r:embed="rId8">
+                          <a:blip r:embed="rId9">
                             <a:extLst/>
                           </a:blip>
                           <a:stretch>
@@ -282,7 +282,23 @@
                 <w:b/>
                 <w:bCs/>
               </w:rPr>
-              <w:t xml:space="preserve"> - Filippo Maganza – Alessio Del Conte – Luigi Acampora</w:t>
+              <w:t xml:space="preserve"> - Filippo </w:t>
+            </w:r>
+            <w:proofErr w:type="spellStart"/>
+            <w:r>
+              <w:rPr>
+                <w:b/>
+                <w:bCs/>
+              </w:rPr>
+              <w:t>Maganza</w:t>
+            </w:r>
+            <w:proofErr w:type="spellEnd"/>
+            <w:r>
+              <w:rPr>
+                <w:b/>
+                <w:bCs/>
+              </w:rPr>
+              <w:t xml:space="preserve"> – Alessio Del Conte – Luigi Acampora</w:t>
             </w:r>
           </w:p>
         </w:tc>
@@ -442,8 +458,6 @@
               <w:rFonts w:asciiTheme="minorHAnsi" w:eastAsiaTheme="minorEastAsia" w:hAnsiTheme="minorHAnsi" w:cstheme="minorBidi"/>
               <w:noProof/>
               <w:color w:val="auto"/>
-              <w:sz w:val="24"/>
-              <w:szCs w:val="24"/>
               <w:bdr w:val="none" w:sz="0" w:space="0" w:color="auto"/>
             </w:rPr>
           </w:pPr>
@@ -456,7 +470,7 @@
           <w:r>
             <w:fldChar w:fldCharType="separate"/>
           </w:r>
-          <w:hyperlink w:anchor="_Toc499220891" w:history="1">
+          <w:hyperlink w:anchor="_Toc499227332" w:history="1">
             <w:r>
               <w:rPr>
                 <w:rStyle w:val="Collegamentoipertestuale"/>
@@ -483,7 +497,7 @@
                 <w:noProof/>
                 <w:webHidden/>
               </w:rPr>
-              <w:instrText xml:space="preserve"> PAGEREF _Toc499220891 \h </w:instrText>
+              <w:instrText xml:space="preserve"> PAGEREF _Toc499227332 \h </w:instrText>
             </w:r>
             <w:r>
               <w:rPr>
@@ -521,12 +535,10 @@
               <w:rFonts w:asciiTheme="minorHAnsi" w:eastAsiaTheme="minorEastAsia" w:hAnsiTheme="minorHAnsi" w:cstheme="minorBidi"/>
               <w:noProof/>
               <w:color w:val="auto"/>
-              <w:sz w:val="24"/>
-              <w:szCs w:val="24"/>
               <w:bdr w:val="none" w:sz="0" w:space="0" w:color="auto"/>
             </w:rPr>
           </w:pPr>
-          <w:hyperlink w:anchor="_Toc499220892" w:history="1">
+          <w:hyperlink w:anchor="_Toc499227333" w:history="1">
             <w:r>
               <w:rPr>
                 <w:rStyle w:val="Collegamentoipertestuale"/>
@@ -553,7 +565,7 @@
                 <w:noProof/>
                 <w:webHidden/>
               </w:rPr>
-              <w:instrText xml:space="preserve"> PAGEREF _Toc499220892 \h </w:instrText>
+              <w:instrText xml:space="preserve"> PAGEREF _Toc499227333 \h </w:instrText>
             </w:r>
             <w:r>
               <w:rPr>
@@ -591,12 +603,10 @@
               <w:rFonts w:asciiTheme="minorHAnsi" w:eastAsiaTheme="minorEastAsia" w:hAnsiTheme="minorHAnsi" w:cstheme="minorBidi"/>
               <w:noProof/>
               <w:color w:val="auto"/>
-              <w:sz w:val="24"/>
-              <w:szCs w:val="24"/>
               <w:bdr w:val="none" w:sz="0" w:space="0" w:color="auto"/>
             </w:rPr>
           </w:pPr>
-          <w:hyperlink w:anchor="_Toc499220893" w:history="1">
+          <w:hyperlink w:anchor="_Toc499227334" w:history="1">
             <w:r>
               <w:rPr>
                 <w:rStyle w:val="Collegamentoipertestuale"/>
@@ -623,7 +633,7 @@
                 <w:noProof/>
                 <w:webHidden/>
               </w:rPr>
-              <w:instrText xml:space="preserve"> PAGEREF _Toc499220893 \h </w:instrText>
+              <w:instrText xml:space="preserve"> PAGEREF _Toc499227334 \h </w:instrText>
             </w:r>
             <w:r>
               <w:rPr>
@@ -661,18 +671,16 @@
               <w:rFonts w:asciiTheme="minorHAnsi" w:eastAsiaTheme="minorEastAsia" w:hAnsiTheme="minorHAnsi" w:cstheme="minorBidi"/>
               <w:noProof/>
               <w:color w:val="auto"/>
-              <w:sz w:val="24"/>
-              <w:szCs w:val="24"/>
               <w:bdr w:val="none" w:sz="0" w:space="0" w:color="auto"/>
             </w:rPr>
           </w:pPr>
-          <w:hyperlink w:anchor="_Toc499220894" w:history="1">
+          <w:hyperlink w:anchor="_Toc499227335" w:history="1">
             <w:r>
               <w:rPr>
                 <w:rStyle w:val="Collegamentoipertestuale"/>
                 <w:noProof/>
               </w:rPr>
-              <w:t>4. Schedule dell’attività di testing</w:t>
+              <w:t>4. Elementi testati</w:t>
             </w:r>
             <w:r>
               <w:rPr>
@@ -693,7 +701,7 @@
                 <w:noProof/>
                 <w:webHidden/>
               </w:rPr>
-              <w:instrText xml:space="preserve"> PAGEREF _Toc499220894 \h </w:instrText>
+              <w:instrText xml:space="preserve"> PAGEREF _Toc499227335 \h </w:instrText>
             </w:r>
             <w:r>
               <w:rPr>
@@ -731,18 +739,16 @@
               <w:rFonts w:asciiTheme="minorHAnsi" w:eastAsiaTheme="minorEastAsia" w:hAnsiTheme="minorHAnsi" w:cstheme="minorBidi"/>
               <w:noProof/>
               <w:color w:val="auto"/>
-              <w:sz w:val="24"/>
-              <w:szCs w:val="24"/>
               <w:bdr w:val="none" w:sz="0" w:space="0" w:color="auto"/>
             </w:rPr>
           </w:pPr>
-          <w:hyperlink w:anchor="_Toc499220895" w:history="1">
+          <w:hyperlink w:anchor="_Toc499227336" w:history="1">
             <w:r>
               <w:rPr>
                 <w:rStyle w:val="Collegamentoipertestuale"/>
                 <w:noProof/>
               </w:rPr>
-              <w:t>5. Procedure di registrazione dei test</w:t>
+              <w:t>5. Schedule dell’attività di testing</w:t>
             </w:r>
             <w:r>
               <w:rPr>
@@ -763,7 +769,7 @@
                 <w:noProof/>
                 <w:webHidden/>
               </w:rPr>
-              <w:instrText xml:space="preserve"> PAGEREF _Toc499220895 \h </w:instrText>
+              <w:instrText xml:space="preserve"> PAGEREF _Toc499227336 \h </w:instrText>
             </w:r>
             <w:r>
               <w:rPr>
@@ -801,18 +807,16 @@
               <w:rFonts w:asciiTheme="minorHAnsi" w:eastAsiaTheme="minorEastAsia" w:hAnsiTheme="minorHAnsi" w:cstheme="minorBidi"/>
               <w:noProof/>
               <w:color w:val="auto"/>
-              <w:sz w:val="24"/>
-              <w:szCs w:val="24"/>
               <w:bdr w:val="none" w:sz="0" w:space="0" w:color="auto"/>
             </w:rPr>
           </w:pPr>
-          <w:hyperlink w:anchor="_Toc499220896" w:history="1">
+          <w:hyperlink w:anchor="_Toc499227337" w:history="1">
             <w:r>
               <w:rPr>
                 <w:rStyle w:val="Collegamentoipertestuale"/>
                 <w:noProof/>
               </w:rPr>
-              <w:t>6. Requisiti hardware e software</w:t>
+              <w:t>6. Procedure di registrazione dei test</w:t>
             </w:r>
             <w:r>
               <w:rPr>
@@ -833,7 +837,7 @@
                 <w:noProof/>
                 <w:webHidden/>
               </w:rPr>
-              <w:instrText xml:space="preserve"> PAGEREF _Toc499220896 \h </w:instrText>
+              <w:instrText xml:space="preserve"> PAGEREF _Toc499227337 \h </w:instrText>
             </w:r>
             <w:r>
               <w:rPr>
@@ -867,43 +871,20 @@
         <w:p>
           <w:pPr>
             <w:pStyle w:val="Sommario1"/>
-            <w:tabs>
-              <w:tab w:val="left" w:pos="440"/>
-            </w:tabs>
             <w:rPr>
               <w:rFonts w:asciiTheme="minorHAnsi" w:eastAsiaTheme="minorEastAsia" w:hAnsiTheme="minorHAnsi" w:cstheme="minorBidi"/>
               <w:noProof/>
               <w:color w:val="auto"/>
-              <w:sz w:val="24"/>
-              <w:szCs w:val="24"/>
               <w:bdr w:val="none" w:sz="0" w:space="0" w:color="auto"/>
             </w:rPr>
           </w:pPr>
-          <w:hyperlink w:anchor="_Toc499220897" w:history="1">
+          <w:hyperlink w:anchor="_Toc499227338" w:history="1">
             <w:r>
               <w:rPr>
                 <w:rStyle w:val="Collegamentoipertestuale"/>
                 <w:noProof/>
               </w:rPr>
-              <w:t>7</w:t>
-            </w:r>
-            <w:r>
-              <w:rPr>
-                <w:rFonts w:asciiTheme="minorHAnsi" w:eastAsiaTheme="minorEastAsia" w:hAnsiTheme="minorHAnsi" w:cstheme="minorBidi"/>
-                <w:noProof/>
-                <w:color w:val="auto"/>
-                <w:sz w:val="24"/>
-                <w:szCs w:val="24"/>
-                <w:bdr w:val="none" w:sz="0" w:space="0" w:color="auto"/>
-              </w:rPr>
-              <w:tab/>
-            </w:r>
-            <w:r>
-              <w:rPr>
-                <w:rStyle w:val="Collegamentoipertestuale"/>
-                <w:noProof/>
-              </w:rPr>
-              <w:t>Vincoli per il testing</w:t>
+              <w:t>7. Requisiti hardware e software</w:t>
             </w:r>
             <w:r>
               <w:rPr>
@@ -924,7 +905,7 @@
                 <w:noProof/>
                 <w:webHidden/>
               </w:rPr>
-              <w:instrText xml:space="preserve"> PAGEREF _Toc499220897 \h </w:instrText>
+              <w:instrText xml:space="preserve"> PAGEREF _Toc499227338 \h </w:instrText>
             </w:r>
             <w:r>
               <w:rPr>
@@ -944,7 +925,75 @@
                 <w:noProof/>
                 <w:webHidden/>
               </w:rPr>
-              <w:t>4</w:t>
+              <w:t>5</w:t>
+            </w:r>
+            <w:r>
+              <w:rPr>
+                <w:noProof/>
+                <w:webHidden/>
+              </w:rPr>
+              <w:fldChar w:fldCharType="end"/>
+            </w:r>
+          </w:hyperlink>
+        </w:p>
+        <w:p>
+          <w:pPr>
+            <w:pStyle w:val="Sommario1"/>
+            <w:rPr>
+              <w:rFonts w:asciiTheme="minorHAnsi" w:eastAsiaTheme="minorEastAsia" w:hAnsiTheme="minorHAnsi" w:cstheme="minorBidi"/>
+              <w:noProof/>
+              <w:color w:val="auto"/>
+              <w:bdr w:val="none" w:sz="0" w:space="0" w:color="auto"/>
+            </w:rPr>
+          </w:pPr>
+          <w:hyperlink w:anchor="_Toc499227339" w:history="1">
+            <w:r>
+              <w:rPr>
+                <w:rStyle w:val="Collegamentoipertestuale"/>
+                <w:noProof/>
+              </w:rPr>
+              <w:t>8. Vincoli per il testing</w:t>
+            </w:r>
+            <w:r>
+              <w:rPr>
+                <w:noProof/>
+                <w:webHidden/>
+              </w:rPr>
+              <w:tab/>
+            </w:r>
+            <w:r>
+              <w:rPr>
+                <w:noProof/>
+                <w:webHidden/>
+              </w:rPr>
+              <w:fldChar w:fldCharType="begin"/>
+            </w:r>
+            <w:r>
+              <w:rPr>
+                <w:noProof/>
+                <w:webHidden/>
+              </w:rPr>
+              <w:instrText xml:space="preserve"> PAGEREF _Toc499227339 \h </w:instrText>
+            </w:r>
+            <w:r>
+              <w:rPr>
+                <w:noProof/>
+                <w:webHidden/>
+              </w:rPr>
+            </w:r>
+            <w:r>
+              <w:rPr>
+                <w:noProof/>
+                <w:webHidden/>
+              </w:rPr>
+              <w:fldChar w:fldCharType="separate"/>
+            </w:r>
+            <w:r>
+              <w:rPr>
+                <w:noProof/>
+                <w:webHidden/>
+              </w:rPr>
+              <w:t>5</w:t>
             </w:r>
             <w:r>
               <w:rPr>
@@ -979,6 +1028,8 @@
         </w:rPr>
       </w:pPr>
       <w:bookmarkStart w:id="0" w:name="_Toc"/>
+      <w:bookmarkStart w:id="1" w:name="_GoBack"/>
+      <w:bookmarkEnd w:id="1"/>
       <w:r>
         <w:br w:type="page"/>
       </w:r>
@@ -987,13 +1038,13 @@
       <w:pPr>
         <w:pStyle w:val="Titolo1"/>
       </w:pPr>
-      <w:bookmarkStart w:id="1" w:name="_Toc499220891"/>
+      <w:bookmarkStart w:id="2" w:name="_Toc499227332"/>
       <w:r>
         <w:lastRenderedPageBreak/>
         <w:t>1. Introduzione</w:t>
       </w:r>
       <w:bookmarkEnd w:id="0"/>
-      <w:bookmarkEnd w:id="1"/>
+      <w:bookmarkEnd w:id="2"/>
     </w:p>
     <w:p>
       <w:r>
@@ -1020,7 +1071,7 @@
       <w:pPr>
         <w:pStyle w:val="Titolo1"/>
       </w:pPr>
-      <w:bookmarkStart w:id="2" w:name="_Toc499220892"/>
+      <w:bookmarkStart w:id="3" w:name="_Toc499227333"/>
       <w:r>
         <w:t xml:space="preserve">2. Modalità di </w:t>
       </w:r>
@@ -1028,7 +1079,7 @@
       <w:r>
         <w:t>testing</w:t>
       </w:r>
-      <w:bookmarkEnd w:id="2"/>
+      <w:bookmarkEnd w:id="3"/>
       <w:proofErr w:type="spellEnd"/>
     </w:p>
     <w:p>
@@ -1123,11 +1174,11 @@
       <w:pPr>
         <w:pStyle w:val="Titolo1"/>
       </w:pPr>
-      <w:bookmarkStart w:id="3" w:name="_Toc499220893"/>
+      <w:bookmarkStart w:id="4" w:name="_Toc499227334"/>
       <w:r>
         <w:t>3. Tracciabilità dei requisiti</w:t>
       </w:r>
-      <w:bookmarkEnd w:id="3"/>
+      <w:bookmarkEnd w:id="4"/>
     </w:p>
     <w:p>
       <w:r>
@@ -1224,9 +1275,30 @@
         <w:br w:type="page"/>
       </w:r>
     </w:p>
+    <w:p>
+      <w:pPr>
+        <w:pStyle w:val="Titolo1"/>
+      </w:pPr>
+      <w:bookmarkStart w:id="5" w:name="_Toc499227335"/>
+      <w:r>
+        <w:lastRenderedPageBreak/>
+        <w:t>4. Elementi testati</w:t>
+      </w:r>
+      <w:bookmarkEnd w:id="5"/>
+    </w:p>
+    <w:p>
+      <w:r>
+        <w:t>In questa sezione verranno registrate tutte le valutazioni effettuate per testare il corretto funzionamento dei moduli che implementano le specifiche dei requisiti elencate nel documento di analisi dei requisiti.</w:t>
+      </w:r>
+    </w:p>
+    <w:p>
+      <w:r>
+        <w:t>Per la registrazione verrà utilizzata una tabella con la seguente struttura:</w:t>
+      </w:r>
+    </w:p>
     <w:tbl>
       <w:tblPr>
-        <w:tblStyle w:val="Tabellagriglia2-colore1"/>
+        <w:tblStyle w:val="GridTable2Accent1"/>
         <w:tblpPr w:leftFromText="141" w:rightFromText="141" w:vertAnchor="text" w:horzAnchor="page" w:tblpX="1270" w:tblpY="153"/>
         <w:tblW w:w="0" w:type="auto"/>
         <w:tblLook w:val="04A0" w:firstRow="1" w:lastRow="0" w:firstColumn="1" w:lastColumn="0" w:noHBand="0" w:noVBand="1"/>
@@ -1258,7 +1330,393 @@
               </w:pBdr>
             </w:pPr>
             <w:r>
-              <w:lastRenderedPageBreak/>
+              <w:t>Id requisito</w:t>
+            </w:r>
+          </w:p>
+        </w:tc>
+        <w:tc>
+          <w:tcPr>
+            <w:tcW w:w="2443" w:type="dxa"/>
+          </w:tcPr>
+          <w:p>
+            <w:pPr>
+              <w:pBdr>
+                <w:top w:val="none" w:sz="0" w:space="0" w:color="auto"/>
+                <w:left w:val="none" w:sz="0" w:space="0" w:color="auto"/>
+                <w:bottom w:val="none" w:sz="0" w:space="0" w:color="auto"/>
+                <w:right w:val="none" w:sz="0" w:space="0" w:color="auto"/>
+                <w:between w:val="none" w:sz="0" w:space="0" w:color="auto"/>
+                <w:bar w:val="none" w:sz="0" w:color="auto"/>
+              </w:pBdr>
+              <w:cnfStyle w:val="100000000000" w:firstRow="1" w:lastRow="0" w:firstColumn="0" w:lastColumn="0" w:oddVBand="0" w:evenVBand="0" w:oddHBand="0" w:evenHBand="0" w:firstRowFirstColumn="0" w:firstRowLastColumn="0" w:lastRowFirstColumn="0" w:lastRowLastColumn="0"/>
+            </w:pPr>
+            <w:r>
+              <w:t>Nome requisito</w:t>
+            </w:r>
+          </w:p>
+        </w:tc>
+        <w:tc>
+          <w:tcPr>
+            <w:tcW w:w="2443" w:type="dxa"/>
+          </w:tcPr>
+          <w:p>
+            <w:pPr>
+              <w:pBdr>
+                <w:top w:val="none" w:sz="0" w:space="0" w:color="auto"/>
+                <w:left w:val="none" w:sz="0" w:space="0" w:color="auto"/>
+                <w:bottom w:val="none" w:sz="0" w:space="0" w:color="auto"/>
+                <w:right w:val="none" w:sz="0" w:space="0" w:color="auto"/>
+                <w:between w:val="none" w:sz="0" w:space="0" w:color="auto"/>
+                <w:bar w:val="none" w:sz="0" w:color="auto"/>
+              </w:pBdr>
+              <w:cnfStyle w:val="100000000000" w:firstRow="1" w:lastRow="0" w:firstColumn="0" w:lastColumn="0" w:oddVBand="0" w:evenVBand="0" w:oddHBand="0" w:evenHBand="0" w:firstRowFirstColumn="0" w:firstRowLastColumn="0" w:lastRowFirstColumn="0" w:lastRowLastColumn="0"/>
+            </w:pPr>
+            <w:r>
+              <w:t xml:space="preserve">Test </w:t>
+            </w:r>
+            <w:proofErr w:type="spellStart"/>
+            <w:r>
+              <w:t>alpha</w:t>
+            </w:r>
+            <w:proofErr w:type="spellEnd"/>
+          </w:p>
+        </w:tc>
+        <w:tc>
+          <w:tcPr>
+            <w:tcW w:w="2443" w:type="dxa"/>
+          </w:tcPr>
+          <w:p>
+            <w:pPr>
+              <w:pBdr>
+                <w:top w:val="none" w:sz="0" w:space="0" w:color="auto"/>
+                <w:left w:val="none" w:sz="0" w:space="0" w:color="auto"/>
+                <w:bottom w:val="none" w:sz="0" w:space="0" w:color="auto"/>
+                <w:right w:val="none" w:sz="0" w:space="0" w:color="auto"/>
+                <w:between w:val="none" w:sz="0" w:space="0" w:color="auto"/>
+                <w:bar w:val="none" w:sz="0" w:color="auto"/>
+              </w:pBdr>
+              <w:cnfStyle w:val="100000000000" w:firstRow="1" w:lastRow="0" w:firstColumn="0" w:lastColumn="0" w:oddVBand="0" w:evenVBand="0" w:oddHBand="0" w:evenHBand="0" w:firstRowFirstColumn="0" w:firstRowLastColumn="0" w:lastRowFirstColumn="0" w:lastRowLastColumn="0"/>
+            </w:pPr>
+            <w:r>
+              <w:t>Test beta</w:t>
+            </w:r>
+          </w:p>
+        </w:tc>
+      </w:tr>
+      <w:tr>
+        <w:trPr>
+          <w:cnfStyle w:val="000000100000" w:firstRow="0" w:lastRow="0" w:firstColumn="0" w:lastColumn="0" w:oddVBand="0" w:evenVBand="0" w:oddHBand="1" w:evenHBand="0" w:firstRowFirstColumn="0" w:firstRowLastColumn="0" w:lastRowFirstColumn="0" w:lastRowLastColumn="0"/>
+        </w:trPr>
+        <w:tc>
+          <w:tcPr>
+            <w:cnfStyle w:val="001000000000" w:firstRow="0" w:lastRow="0" w:firstColumn="1" w:lastColumn="0" w:oddVBand="0" w:evenVBand="0" w:oddHBand="0" w:evenHBand="0" w:firstRowFirstColumn="0" w:firstRowLastColumn="0" w:lastRowFirstColumn="0" w:lastRowLastColumn="0"/>
+            <w:tcW w:w="2443" w:type="dxa"/>
+          </w:tcPr>
+          <w:p>
+            <w:pPr>
+              <w:pBdr>
+                <w:top w:val="none" w:sz="0" w:space="0" w:color="auto"/>
+                <w:left w:val="none" w:sz="0" w:space="0" w:color="auto"/>
+                <w:bottom w:val="none" w:sz="0" w:space="0" w:color="auto"/>
+                <w:right w:val="none" w:sz="0" w:space="0" w:color="auto"/>
+                <w:between w:val="none" w:sz="0" w:space="0" w:color="auto"/>
+                <w:bar w:val="none" w:sz="0" w:color="auto"/>
+              </w:pBdr>
+              <w:rPr>
+                <w:b w:val="0"/>
+              </w:rPr>
+            </w:pPr>
+            <w:r>
+              <w:rPr>
+                <w:b w:val="0"/>
+              </w:rPr>
+              <w:t>Identificatore della specifica del requisito</w:t>
+            </w:r>
+          </w:p>
+        </w:tc>
+        <w:tc>
+          <w:tcPr>
+            <w:tcW w:w="2443" w:type="dxa"/>
+          </w:tcPr>
+          <w:p>
+            <w:pPr>
+              <w:pBdr>
+                <w:top w:val="none" w:sz="0" w:space="0" w:color="auto"/>
+                <w:left w:val="none" w:sz="0" w:space="0" w:color="auto"/>
+                <w:bottom w:val="none" w:sz="0" w:space="0" w:color="auto"/>
+                <w:right w:val="none" w:sz="0" w:space="0" w:color="auto"/>
+                <w:between w:val="none" w:sz="0" w:space="0" w:color="auto"/>
+                <w:bar w:val="none" w:sz="0" w:color="auto"/>
+              </w:pBdr>
+              <w:cnfStyle w:val="000000100000" w:firstRow="0" w:lastRow="0" w:firstColumn="0" w:lastColumn="0" w:oddVBand="0" w:evenVBand="0" w:oddHBand="1" w:evenHBand="0" w:firstRowFirstColumn="0" w:firstRowLastColumn="0" w:lastRowFirstColumn="0" w:lastRowLastColumn="0"/>
+            </w:pPr>
+            <w:r>
+              <w:t>Nome del requisito</w:t>
+            </w:r>
+          </w:p>
+        </w:tc>
+        <w:tc>
+          <w:tcPr>
+            <w:tcW w:w="2443" w:type="dxa"/>
+          </w:tcPr>
+          <w:p>
+            <w:pPr>
+              <w:pBdr>
+                <w:top w:val="none" w:sz="0" w:space="0" w:color="auto"/>
+                <w:left w:val="none" w:sz="0" w:space="0" w:color="auto"/>
+                <w:bottom w:val="none" w:sz="0" w:space="0" w:color="auto"/>
+                <w:right w:val="none" w:sz="0" w:space="0" w:color="auto"/>
+                <w:between w:val="none" w:sz="0" w:space="0" w:color="auto"/>
+                <w:bar w:val="none" w:sz="0" w:color="auto"/>
+              </w:pBdr>
+              <w:cnfStyle w:val="000000100000" w:firstRow="0" w:lastRow="0" w:firstColumn="0" w:lastColumn="0" w:oddVBand="0" w:evenVBand="0" w:oddHBand="1" w:evenHBand="0" w:firstRowFirstColumn="0" w:firstRowLastColumn="0" w:lastRowFirstColumn="0" w:lastRowLastColumn="0"/>
+            </w:pPr>
+            <w:r>
+              <w:t xml:space="preserve">Risultati ottenuti durante </w:t>
+            </w:r>
+            <w:proofErr w:type="spellStart"/>
+            <w:r>
+              <w:t>l’alpha</w:t>
+            </w:r>
+            <w:proofErr w:type="spellEnd"/>
+            <w:r>
+              <w:t xml:space="preserve"> </w:t>
+            </w:r>
+            <w:proofErr w:type="spellStart"/>
+            <w:r>
+              <w:t>testing</w:t>
+            </w:r>
+            <w:proofErr w:type="spellEnd"/>
+          </w:p>
+        </w:tc>
+        <w:tc>
+          <w:tcPr>
+            <w:tcW w:w="2443" w:type="dxa"/>
+          </w:tcPr>
+          <w:p>
+            <w:pPr>
+              <w:pBdr>
+                <w:top w:val="none" w:sz="0" w:space="0" w:color="auto"/>
+                <w:left w:val="none" w:sz="0" w:space="0" w:color="auto"/>
+                <w:bottom w:val="none" w:sz="0" w:space="0" w:color="auto"/>
+                <w:right w:val="none" w:sz="0" w:space="0" w:color="auto"/>
+                <w:between w:val="none" w:sz="0" w:space="0" w:color="auto"/>
+                <w:bar w:val="none" w:sz="0" w:color="auto"/>
+              </w:pBdr>
+              <w:cnfStyle w:val="000000100000" w:firstRow="0" w:lastRow="0" w:firstColumn="0" w:lastColumn="0" w:oddVBand="0" w:evenVBand="0" w:oddHBand="1" w:evenHBand="0" w:firstRowFirstColumn="0" w:firstRowLastColumn="0" w:lastRowFirstColumn="0" w:lastRowLastColumn="0"/>
+            </w:pPr>
+            <w:r>
+              <w:t>Risultati ottenuti durante il beta</w:t>
+            </w:r>
+            <w:r>
+              <w:t xml:space="preserve"> </w:t>
+            </w:r>
+            <w:proofErr w:type="spellStart"/>
+            <w:r>
+              <w:t>testing</w:t>
+            </w:r>
+            <w:proofErr w:type="spellEnd"/>
+          </w:p>
+        </w:tc>
+      </w:tr>
+      <w:tr>
+        <w:tc>
+          <w:tcPr>
+            <w:cnfStyle w:val="001000000000" w:firstRow="0" w:lastRow="0" w:firstColumn="1" w:lastColumn="0" w:oddVBand="0" w:evenVBand="0" w:oddHBand="0" w:evenHBand="0" w:firstRowFirstColumn="0" w:firstRowLastColumn="0" w:lastRowFirstColumn="0" w:lastRowLastColumn="0"/>
+            <w:tcW w:w="2443" w:type="dxa"/>
+          </w:tcPr>
+          <w:p>
+            <w:pPr>
+              <w:pBdr>
+                <w:top w:val="none" w:sz="0" w:space="0" w:color="auto"/>
+                <w:left w:val="none" w:sz="0" w:space="0" w:color="auto"/>
+                <w:bottom w:val="none" w:sz="0" w:space="0" w:color="auto"/>
+                <w:right w:val="none" w:sz="0" w:space="0" w:color="auto"/>
+                <w:between w:val="none" w:sz="0" w:space="0" w:color="auto"/>
+                <w:bar w:val="none" w:sz="0" w:color="auto"/>
+              </w:pBdr>
+            </w:pPr>
+          </w:p>
+        </w:tc>
+        <w:tc>
+          <w:tcPr>
+            <w:tcW w:w="2443" w:type="dxa"/>
+          </w:tcPr>
+          <w:p>
+            <w:pPr>
+              <w:pBdr>
+                <w:top w:val="none" w:sz="0" w:space="0" w:color="auto"/>
+                <w:left w:val="none" w:sz="0" w:space="0" w:color="auto"/>
+                <w:bottom w:val="none" w:sz="0" w:space="0" w:color="auto"/>
+                <w:right w:val="none" w:sz="0" w:space="0" w:color="auto"/>
+                <w:between w:val="none" w:sz="0" w:space="0" w:color="auto"/>
+                <w:bar w:val="none" w:sz="0" w:color="auto"/>
+              </w:pBdr>
+              <w:cnfStyle w:val="000000000000" w:firstRow="0" w:lastRow="0" w:firstColumn="0" w:lastColumn="0" w:oddVBand="0" w:evenVBand="0" w:oddHBand="0" w:evenHBand="0" w:firstRowFirstColumn="0" w:firstRowLastColumn="0" w:lastRowFirstColumn="0" w:lastRowLastColumn="0"/>
+            </w:pPr>
+          </w:p>
+        </w:tc>
+        <w:tc>
+          <w:tcPr>
+            <w:tcW w:w="2443" w:type="dxa"/>
+          </w:tcPr>
+          <w:p>
+            <w:pPr>
+              <w:pBdr>
+                <w:top w:val="none" w:sz="0" w:space="0" w:color="auto"/>
+                <w:left w:val="none" w:sz="0" w:space="0" w:color="auto"/>
+                <w:bottom w:val="none" w:sz="0" w:space="0" w:color="auto"/>
+                <w:right w:val="none" w:sz="0" w:space="0" w:color="auto"/>
+                <w:between w:val="none" w:sz="0" w:space="0" w:color="auto"/>
+                <w:bar w:val="none" w:sz="0" w:color="auto"/>
+              </w:pBdr>
+              <w:cnfStyle w:val="000000000000" w:firstRow="0" w:lastRow="0" w:firstColumn="0" w:lastColumn="0" w:oddVBand="0" w:evenVBand="0" w:oddHBand="0" w:evenHBand="0" w:firstRowFirstColumn="0" w:firstRowLastColumn="0" w:lastRowFirstColumn="0" w:lastRowLastColumn="0"/>
+            </w:pPr>
+          </w:p>
+        </w:tc>
+        <w:tc>
+          <w:tcPr>
+            <w:tcW w:w="2443" w:type="dxa"/>
+          </w:tcPr>
+          <w:p>
+            <w:pPr>
+              <w:pBdr>
+                <w:top w:val="none" w:sz="0" w:space="0" w:color="auto"/>
+                <w:left w:val="none" w:sz="0" w:space="0" w:color="auto"/>
+                <w:bottom w:val="none" w:sz="0" w:space="0" w:color="auto"/>
+                <w:right w:val="none" w:sz="0" w:space="0" w:color="auto"/>
+                <w:between w:val="none" w:sz="0" w:space="0" w:color="auto"/>
+                <w:bar w:val="none" w:sz="0" w:color="auto"/>
+              </w:pBdr>
+              <w:cnfStyle w:val="000000000000" w:firstRow="0" w:lastRow="0" w:firstColumn="0" w:lastColumn="0" w:oddVBand="0" w:evenVBand="0" w:oddHBand="0" w:evenHBand="0" w:firstRowFirstColumn="0" w:firstRowLastColumn="0" w:lastRowFirstColumn="0" w:lastRowLastColumn="0"/>
+            </w:pPr>
+          </w:p>
+        </w:tc>
+      </w:tr>
+      <w:tr>
+        <w:trPr>
+          <w:cnfStyle w:val="000000100000" w:firstRow="0" w:lastRow="0" w:firstColumn="0" w:lastColumn="0" w:oddVBand="0" w:evenVBand="0" w:oddHBand="1" w:evenHBand="0" w:firstRowFirstColumn="0" w:firstRowLastColumn="0" w:lastRowFirstColumn="0" w:lastRowLastColumn="0"/>
+        </w:trPr>
+        <w:tc>
+          <w:tcPr>
+            <w:cnfStyle w:val="001000000000" w:firstRow="0" w:lastRow="0" w:firstColumn="1" w:lastColumn="0" w:oddVBand="0" w:evenVBand="0" w:oddHBand="0" w:evenHBand="0" w:firstRowFirstColumn="0" w:firstRowLastColumn="0" w:lastRowFirstColumn="0" w:lastRowLastColumn="0"/>
+            <w:tcW w:w="2443" w:type="dxa"/>
+          </w:tcPr>
+          <w:p>
+            <w:pPr>
+              <w:pBdr>
+                <w:top w:val="none" w:sz="0" w:space="0" w:color="auto"/>
+                <w:left w:val="none" w:sz="0" w:space="0" w:color="auto"/>
+                <w:bottom w:val="none" w:sz="0" w:space="0" w:color="auto"/>
+                <w:right w:val="none" w:sz="0" w:space="0" w:color="auto"/>
+                <w:between w:val="none" w:sz="0" w:space="0" w:color="auto"/>
+                <w:bar w:val="none" w:sz="0" w:color="auto"/>
+              </w:pBdr>
+            </w:pPr>
+          </w:p>
+        </w:tc>
+        <w:tc>
+          <w:tcPr>
+            <w:tcW w:w="2443" w:type="dxa"/>
+          </w:tcPr>
+          <w:p>
+            <w:pPr>
+              <w:pBdr>
+                <w:top w:val="none" w:sz="0" w:space="0" w:color="auto"/>
+                <w:left w:val="none" w:sz="0" w:space="0" w:color="auto"/>
+                <w:bottom w:val="none" w:sz="0" w:space="0" w:color="auto"/>
+                <w:right w:val="none" w:sz="0" w:space="0" w:color="auto"/>
+                <w:between w:val="none" w:sz="0" w:space="0" w:color="auto"/>
+                <w:bar w:val="none" w:sz="0" w:color="auto"/>
+              </w:pBdr>
+              <w:cnfStyle w:val="000000100000" w:firstRow="0" w:lastRow="0" w:firstColumn="0" w:lastColumn="0" w:oddVBand="0" w:evenVBand="0" w:oddHBand="1" w:evenHBand="0" w:firstRowFirstColumn="0" w:firstRowLastColumn="0" w:lastRowFirstColumn="0" w:lastRowLastColumn="0"/>
+            </w:pPr>
+          </w:p>
+        </w:tc>
+        <w:tc>
+          <w:tcPr>
+            <w:tcW w:w="2443" w:type="dxa"/>
+          </w:tcPr>
+          <w:p>
+            <w:pPr>
+              <w:pBdr>
+                <w:top w:val="none" w:sz="0" w:space="0" w:color="auto"/>
+                <w:left w:val="none" w:sz="0" w:space="0" w:color="auto"/>
+                <w:bottom w:val="none" w:sz="0" w:space="0" w:color="auto"/>
+                <w:right w:val="none" w:sz="0" w:space="0" w:color="auto"/>
+                <w:between w:val="none" w:sz="0" w:space="0" w:color="auto"/>
+                <w:bar w:val="none" w:sz="0" w:color="auto"/>
+              </w:pBdr>
+              <w:cnfStyle w:val="000000100000" w:firstRow="0" w:lastRow="0" w:firstColumn="0" w:lastColumn="0" w:oddVBand="0" w:evenVBand="0" w:oddHBand="1" w:evenHBand="0" w:firstRowFirstColumn="0" w:firstRowLastColumn="0" w:lastRowFirstColumn="0" w:lastRowLastColumn="0"/>
+            </w:pPr>
+          </w:p>
+        </w:tc>
+        <w:tc>
+          <w:tcPr>
+            <w:tcW w:w="2443" w:type="dxa"/>
+          </w:tcPr>
+          <w:p>
+            <w:pPr>
+              <w:pBdr>
+                <w:top w:val="none" w:sz="0" w:space="0" w:color="auto"/>
+                <w:left w:val="none" w:sz="0" w:space="0" w:color="auto"/>
+                <w:bottom w:val="none" w:sz="0" w:space="0" w:color="auto"/>
+                <w:right w:val="none" w:sz="0" w:space="0" w:color="auto"/>
+                <w:between w:val="none" w:sz="0" w:space="0" w:color="auto"/>
+                <w:bar w:val="none" w:sz="0" w:color="auto"/>
+              </w:pBdr>
+              <w:cnfStyle w:val="000000100000" w:firstRow="0" w:lastRow="0" w:firstColumn="0" w:lastColumn="0" w:oddVBand="0" w:evenVBand="0" w:oddHBand="1" w:evenHBand="0" w:firstRowFirstColumn="0" w:firstRowLastColumn="0" w:lastRowFirstColumn="0" w:lastRowLastColumn="0"/>
+            </w:pPr>
+          </w:p>
+        </w:tc>
+      </w:tr>
+    </w:tbl>
+    <w:p/>
+    <w:p>
+      <w:r>
+        <w:t xml:space="preserve">Questa tabella verrà aggiornata mano a mano che i vari elementi che compongono l’applicazione verranno testati, </w:t>
+      </w:r>
+    </w:p>
+    <w:p/>
+    <w:p>
+      <w:r>
+        <w:t>(Secondo me sarebbe meglio togliere la tabella per ora, e la aggiungiamo una volta che abbiamo cominciato a fare dei test…che ne dite?)</w:t>
+      </w:r>
+    </w:p>
+    <w:tbl>
+      <w:tblPr>
+        <w:tblStyle w:val="GridTable2Accent1"/>
+        <w:tblpPr w:leftFromText="141" w:rightFromText="141" w:vertAnchor="text" w:horzAnchor="page" w:tblpX="1270" w:tblpY="153"/>
+        <w:tblW w:w="0" w:type="auto"/>
+        <w:tblLook w:val="04A0" w:firstRow="1" w:lastRow="0" w:firstColumn="1" w:lastColumn="0" w:noHBand="0" w:noVBand="1"/>
+      </w:tblPr>
+      <w:tblGrid>
+        <w:gridCol w:w="2443"/>
+        <w:gridCol w:w="2443"/>
+        <w:gridCol w:w="2443"/>
+        <w:gridCol w:w="2443"/>
+      </w:tblGrid>
+      <w:tr>
+        <w:trPr>
+          <w:cnfStyle w:val="100000000000" w:firstRow="1" w:lastRow="0" w:firstColumn="0" w:lastColumn="0" w:oddVBand="0" w:evenVBand="0" w:oddHBand="0" w:evenHBand="0" w:firstRowFirstColumn="0" w:firstRowLastColumn="0" w:lastRowFirstColumn="0" w:lastRowLastColumn="0"/>
+        </w:trPr>
+        <w:tc>
+          <w:tcPr>
+            <w:cnfStyle w:val="001000000000" w:firstRow="0" w:lastRow="0" w:firstColumn="1" w:lastColumn="0" w:oddVBand="0" w:evenVBand="0" w:oddHBand="0" w:evenHBand="0" w:firstRowFirstColumn="0" w:firstRowLastColumn="0" w:lastRowFirstColumn="0" w:lastRowLastColumn="0"/>
+            <w:tcW w:w="2443" w:type="dxa"/>
+          </w:tcPr>
+          <w:p>
+            <w:pPr>
+              <w:pBdr>
+                <w:top w:val="none" w:sz="0" w:space="0" w:color="auto"/>
+                <w:left w:val="none" w:sz="0" w:space="0" w:color="auto"/>
+                <w:bottom w:val="none" w:sz="0" w:space="0" w:color="auto"/>
+                <w:right w:val="none" w:sz="0" w:space="0" w:color="auto"/>
+                <w:between w:val="none" w:sz="0" w:space="0" w:color="auto"/>
+                <w:bar w:val="none" w:sz="0" w:color="auto"/>
+              </w:pBdr>
+            </w:pPr>
+            <w:r>
               <w:t>Id requisito</w:t>
             </w:r>
           </w:p>
@@ -1701,7 +2159,6 @@
                 <w:bar w:val="none" w:sz="0" w:color="auto"/>
               </w:pBdr>
             </w:pPr>
-            <w:bookmarkStart w:id="4" w:name="_GoBack"/>
           </w:p>
         </w:tc>
         <w:tc>
@@ -1913,20 +2370,39 @@
     </w:tbl>
     <w:p>
       <w:pPr>
+        <w:spacing w:after="0" w:line="240" w:lineRule="auto"/>
+        <w:rPr>
+          <w:b/>
+          <w:bCs/>
+          <w:color w:val="365F91"/>
+          <w:sz w:val="28"/>
+          <w:szCs w:val="28"/>
+          <w:u w:color="365F91"/>
+        </w:rPr>
+      </w:pPr>
+      <w:r>
+        <w:br w:type="page"/>
+      </w:r>
+    </w:p>
+    <w:p>
+      <w:pPr>
         <w:pStyle w:val="Titolo1"/>
       </w:pPr>
-      <w:bookmarkStart w:id="5" w:name="_Toc499220894"/>
+      <w:bookmarkStart w:id="6" w:name="_Toc499227336"/>
       <w:r>
-        <w:t xml:space="preserve">4. Schedule dell’attività di </w:t>
+        <w:lastRenderedPageBreak/>
+        <w:t>5</w:t>
+      </w:r>
+      <w:r>
+        <w:t xml:space="preserve">. Schedule dell’attività di </w:t>
       </w:r>
       <w:proofErr w:type="spellStart"/>
       <w:r>
         <w:t>testing</w:t>
       </w:r>
-      <w:bookmarkEnd w:id="5"/>
+      <w:bookmarkEnd w:id="6"/>
       <w:proofErr w:type="spellEnd"/>
     </w:p>
-    <w:bookmarkEnd w:id="4"/>
     <w:p>
       <w:pPr>
         <w:rPr>
@@ -1956,11 +2432,6 @@
         </w:rPr>
         <w:t xml:space="preserve"> </w:t>
       </w:r>
-    </w:p>
-    <w:p>
-      <w:pPr>
-        <w:jc w:val="center"/>
-      </w:pPr>
       <w:r>
         <w:rPr>
           <w:rFonts w:ascii="Times" w:eastAsia="Arial Unicode MS" w:hAnsi="Times" w:cs="Times"/>
@@ -1969,10 +2440,10 @@
           <w:szCs w:val="24"/>
         </w:rPr>
         <w:drawing>
-          <wp:inline distT="0" distB="0" distL="0" distR="0" wp14:anchorId="10A51E64" wp14:editId="1E6BDDBC">
-            <wp:extent cx="2410994" cy="4429246"/>
-            <wp:effectExtent l="0" t="0" r="2540" b="0"/>
-            <wp:docPr id="1" name="Immagine 1"/>
+          <wp:inline distT="0" distB="0" distL="0" distR="0" wp14:anchorId="7FD4E808" wp14:editId="51FBC96F">
+            <wp:extent cx="6116320" cy="2625725"/>
+            <wp:effectExtent l="0" t="0" r="0" b="3175"/>
+            <wp:docPr id="3" name="Immagine 3"/>
             <wp:cNvGraphicFramePr>
               <a:graphicFrameLocks xmlns:a="http://schemas.openxmlformats.org/drawingml/2006/main" noChangeAspect="1"/>
             </wp:cNvGraphicFramePr>
@@ -1980,36 +2451,29 @@
               <a:graphicData uri="http://schemas.openxmlformats.org/drawingml/2006/picture">
                 <pic:pic xmlns:pic="http://schemas.openxmlformats.org/drawingml/2006/picture">
                   <pic:nvPicPr>
-                    <pic:cNvPr id="0" name="Picture 1"/>
-                    <pic:cNvPicPr>
-                      <a:picLocks noChangeAspect="1" noChangeArrowheads="1"/>
-                    </pic:cNvPicPr>
+                    <pic:cNvPr id="0" name="testing.png"/>
+                    <pic:cNvPicPr/>
                   </pic:nvPicPr>
                   <pic:blipFill>
-                    <a:blip r:embed="rId9">
+                    <a:blip r:embed="rId10">
                       <a:extLst>
                         <a:ext uri="{28A0092B-C50C-407E-A947-70E740481C1C}">
                           <a14:useLocalDpi xmlns:a14="http://schemas.microsoft.com/office/drawing/2010/main" val="0"/>
                         </a:ext>
                       </a:extLst>
                     </a:blip>
-                    <a:srcRect/>
                     <a:stretch>
                       <a:fillRect/>
                     </a:stretch>
                   </pic:blipFill>
-                  <pic:spPr bwMode="auto">
+                  <pic:spPr>
                     <a:xfrm>
                       <a:off x="0" y="0"/>
-                      <a:ext cx="2510354" cy="4611781"/>
+                      <a:ext cx="6116320" cy="2625725"/>
                     </a:xfrm>
                     <a:prstGeom prst="rect">
                       <a:avLst/>
                     </a:prstGeom>
-                    <a:noFill/>
-                    <a:ln>
-                      <a:noFill/>
-                    </a:ln>
                   </pic:spPr>
                 </pic:pic>
               </a:graphicData>
@@ -2017,28 +2481,6 @@
           </wp:inline>
         </w:drawing>
       </w:r>
-    </w:p>
-    <w:p>
-      <w:pPr>
-        <w:widowControl w:val="0"/>
-        <w:pBdr>
-          <w:top w:val="none" w:sz="0" w:space="0" w:color="auto"/>
-          <w:left w:val="none" w:sz="0" w:space="0" w:color="auto"/>
-          <w:bottom w:val="none" w:sz="0" w:space="0" w:color="auto"/>
-          <w:right w:val="none" w:sz="0" w:space="0" w:color="auto"/>
-          <w:between w:val="none" w:sz="0" w:space="0" w:color="auto"/>
-          <w:bar w:val="none" w:sz="0" w:color="auto"/>
-        </w:pBdr>
-        <w:autoSpaceDE w:val="0"/>
-        <w:autoSpaceDN w:val="0"/>
-        <w:adjustRightInd w:val="0"/>
-        <w:spacing w:after="0" w:line="280" w:lineRule="atLeast"/>
-        <w:rPr>
-          <w:rFonts w:ascii="Times" w:eastAsia="Arial Unicode MS" w:hAnsi="Times" w:cs="Times"/>
-          <w:sz w:val="24"/>
-          <w:szCs w:val="24"/>
-        </w:rPr>
-      </w:pPr>
     </w:p>
     <w:p>
       <w:r>
@@ -2065,17 +2507,12 @@
         <w:t xml:space="preserve">Alpha </w:t>
       </w:r>
       <w:proofErr w:type="spellStart"/>
-      <w:proofErr w:type="gramStart"/>
       <w:r>
         <w:t>testing</w:t>
       </w:r>
       <w:proofErr w:type="spellEnd"/>
       <w:r>
-        <w:t xml:space="preserve"> :</w:t>
-      </w:r>
-      <w:proofErr w:type="gramEnd"/>
-      <w:r>
-        <w:t xml:space="preserve"> riguarda sia l’implementazione a basso livello sia l’interfaccia utente.</w:t>
+        <w:t xml:space="preserve"> : riguarda sia l’implementazione a basso livello sia l’interfaccia utente.</w:t>
       </w:r>
     </w:p>
     <w:p>
@@ -2144,11 +2581,14 @@
       <w:pPr>
         <w:pStyle w:val="Titolo1"/>
       </w:pPr>
-      <w:bookmarkStart w:id="6" w:name="_Toc499220895"/>
+      <w:bookmarkStart w:id="7" w:name="_Toc499227337"/>
       <w:r>
-        <w:t>5. Procedure di registrazione dei test</w:t>
+        <w:t>6</w:t>
       </w:r>
-      <w:bookmarkEnd w:id="6"/>
+      <w:r>
+        <w:t>. Procedure di registrazione dei test</w:t>
+      </w:r>
+      <w:bookmarkEnd w:id="7"/>
     </w:p>
     <w:p>
       <w:r>
@@ -2182,10 +2622,7 @@
     </w:p>
     <w:p>
       <w:r>
-        <w:t>Alpha Test:</w:t>
-      </w:r>
-      <w:r>
-        <w:t xml:space="preserve"> i test,</w:t>
+        <w:t>I test</w:t>
       </w:r>
       <w:r>
         <w:t xml:space="preserve"> </w:t>
@@ -2197,12 +2634,13 @@
         <w:t>ffe</w:t>
       </w:r>
       <w:r>
-        <w:t xml:space="preserve">ttuati dagli sviluppatori del team, avverranno direttamente analizzando, con opportuni input, gli output delle varie funzioni implementate. </w:t>
+        <w:t>ttua</w:t>
       </w:r>
-    </w:p>
-    <w:p>
       <w:r>
-        <w:t>Successivamente, un primo sguardo generale al</w:t>
+        <w:t xml:space="preserve">ti dagli sviluppatori del team </w:t>
+      </w:r>
+      <w:r>
+        <w:t>avverranno direttamente analizzando, con opportuni input, gli output delle varie funzioni implementate. Successivamente, un primo sguardo generale al</w:t>
       </w:r>
       <w:r>
         <w:t>l'interfaccia presentata all'u</w:t>
@@ -2225,11 +2663,23 @@
     </w:p>
     <w:p>
       <w:pPr>
+        <w:spacing w:after="0" w:line="240" w:lineRule="auto"/>
+      </w:pPr>
+      <w:r>
+        <w:br w:type="page"/>
+      </w:r>
+    </w:p>
+    <w:p>
+      <w:pPr>
         <w:pStyle w:val="Titolo1"/>
       </w:pPr>
-      <w:bookmarkStart w:id="7" w:name="_Toc499220896"/>
+      <w:bookmarkStart w:id="8" w:name="_Toc499227338"/>
       <w:r>
-        <w:t>6.</w:t>
+        <w:lastRenderedPageBreak/>
+        <w:t>7</w:t>
+      </w:r>
+      <w:r>
+        <w:t>.</w:t>
       </w:r>
       <w:r>
         <w:t xml:space="preserve"> </w:t>
@@ -2237,7 +2687,7 @@
       <w:r>
         <w:t>Requisiti hardware e software</w:t>
       </w:r>
-      <w:bookmarkEnd w:id="7"/>
+      <w:bookmarkEnd w:id="8"/>
     </w:p>
     <w:p>
       <w:r>
@@ -2263,6 +2713,14 @@
       <w:r>
         <w:t xml:space="preserve"> 4.4</w:t>
       </w:r>
+      <w:r>
+        <w:t xml:space="preserve"> Kit </w:t>
+      </w:r>
+      <w:proofErr w:type="spellStart"/>
+      <w:r>
+        <w:t>Kat</w:t>
+      </w:r>
+      <w:proofErr w:type="spellEnd"/>
     </w:p>
     <w:p>
       <w:pPr>
@@ -2292,13 +2750,16 @@
       <w:pPr>
         <w:pStyle w:val="Titolo1"/>
       </w:pPr>
+      <w:bookmarkStart w:id="9" w:name="_Toc499227339"/>
       <w:r>
-        <w:t>7.</w:t>
+        <w:t>8</w:t>
+      </w:r>
+      <w:r>
+        <w:t>.</w:t>
       </w:r>
       <w:r>
         <w:t xml:space="preserve"> </w:t>
       </w:r>
-      <w:bookmarkStart w:id="8" w:name="_Toc499220897"/>
       <w:r>
         <w:t xml:space="preserve">Vincoli per il </w:t>
       </w:r>
@@ -2306,13 +2767,40 @@
       <w:r>
         <w:t>testing</w:t>
       </w:r>
-      <w:bookmarkEnd w:id="8"/>
+      <w:bookmarkEnd w:id="9"/>
       <w:proofErr w:type="spellEnd"/>
     </w:p>
-    <w:p/>
+    <w:p>
+      <w:r>
+        <w:t xml:space="preserve">Per </w:t>
+      </w:r>
+      <w:r>
+        <w:t xml:space="preserve">scandire le attività di </w:t>
+      </w:r>
+      <w:proofErr w:type="spellStart"/>
+      <w:r>
+        <w:t>testing</w:t>
+      </w:r>
+      <w:proofErr w:type="spellEnd"/>
+      <w:r>
+        <w:t xml:space="preserve"> del progetto, dovranno essere rispettati i vincoli temporali stipulati nel piano di progetto. Pertanto, questi vincoli possono subire delle variazioni dovute ad una possibile riorganizzazione del carico di lavoro (anche se non subiranno modifiche sostanziali).</w:t>
+      </w:r>
+      <w:r>
+        <w:br/>
+        <w:t xml:space="preserve">Inoltre, verranno inseriti ulteriori vincoli temporali che riguarderanno il </w:t>
+      </w:r>
+      <w:proofErr w:type="spellStart"/>
+      <w:r>
+        <w:t>testing</w:t>
+      </w:r>
+      <w:proofErr w:type="spellEnd"/>
+      <w:r>
+        <w:t xml:space="preserve"> dei vari moduli del progetto una volta che il progetto sarà in una fase dove quest’ultimi saranno definiti con chiarezza.</w:t>
+      </w:r>
+    </w:p>
     <w:sectPr>
-      <w:headerReference w:type="default" r:id="rId10"/>
-      <w:footerReference w:type="default" r:id="rId11"/>
+      <w:headerReference w:type="default" r:id="rId11"/>
+      <w:footerReference w:type="default" r:id="rId12"/>
       <w:pgSz w:w="11900" w:h="16840"/>
       <w:pgMar w:top="1417" w:right="1134" w:bottom="1134" w:left="1134" w:header="708" w:footer="708" w:gutter="0"/>
       <w:pgNumType w:start="0"/>
@@ -2324,7 +2812,7 @@
 </file>
 
 <file path=word/endnotes.xml><?xml version="1.0" encoding="utf-8"?>
-<w:endnotes xmlns:wpc="http://schemas.microsoft.com/office/word/2010/wordprocessingCanvas" xmlns:mo="http://schemas.microsoft.com/office/mac/office/2008/main" xmlns:mc="http://schemas.openxmlformats.org/markup-compatibility/2006" xmlns:mv="urn:schemas-microsoft-com:mac:vml" xmlns:o="urn:schemas-microsoft-com:office:office" xmlns:r="http://schemas.openxmlformats.org/officeDocument/2006/relationships" xmlns:m="http://schemas.openxmlformats.org/officeDocument/2006/math" xmlns:v="urn:schemas-microsoft-com:vml" xmlns:wp14="http://schemas.microsoft.com/office/word/2010/wordprocessingDrawing" xmlns:wp="http://schemas.openxmlformats.org/drawingml/2006/wordprocessingDrawing" xmlns:w10="urn:schemas-microsoft-com:office:word" xmlns:w="http://schemas.openxmlformats.org/wordprocessingml/2006/main" xmlns:w14="http://schemas.microsoft.com/office/word/2010/wordml" xmlns:w15="http://schemas.microsoft.com/office/word/2012/wordml" xmlns:wpg="http://schemas.microsoft.com/office/word/2010/wordprocessingGroup" xmlns:wpi="http://schemas.microsoft.com/office/word/2010/wordprocessingInk" xmlns:wne="http://schemas.microsoft.com/office/word/2006/wordml" xmlns:wps="http://schemas.microsoft.com/office/word/2010/wordprocessingShape" mc:Ignorable="w14 w15 wp14">
+<w:endnotes xmlns:wpc="http://schemas.microsoft.com/office/word/2010/wordprocessingCanvas" xmlns:mc="http://schemas.openxmlformats.org/markup-compatibility/2006" xmlns:o="urn:schemas-microsoft-com:office:office" xmlns:r="http://schemas.openxmlformats.org/officeDocument/2006/relationships" xmlns:m="http://schemas.openxmlformats.org/officeDocument/2006/math" xmlns:v="urn:schemas-microsoft-com:vml" xmlns:wp14="http://schemas.microsoft.com/office/word/2010/wordprocessingDrawing" xmlns:wp="http://schemas.openxmlformats.org/drawingml/2006/wordprocessingDrawing" xmlns:w10="urn:schemas-microsoft-com:office:word" xmlns:w="http://schemas.openxmlformats.org/wordprocessingml/2006/main" xmlns:w14="http://schemas.microsoft.com/office/word/2010/wordml" xmlns:wpg="http://schemas.microsoft.com/office/word/2010/wordprocessingGroup" xmlns:wpi="http://schemas.microsoft.com/office/word/2010/wordprocessingInk" xmlns:wne="http://schemas.microsoft.com/office/word/2006/wordml" xmlns:wps="http://schemas.microsoft.com/office/word/2010/wordprocessingShape" mc:Ignorable="w14 wp14">
   <w:endnote w:type="separator" w:id="-1">
     <w:p>
       <w:pPr>
@@ -2349,7 +2837,7 @@
 </file>
 
 <file path=word/footer1.xml><?xml version="1.0" encoding="utf-8"?>
-<w:ftr xmlns:wpc="http://schemas.microsoft.com/office/word/2010/wordprocessingCanvas" xmlns:mo="http://schemas.microsoft.com/office/mac/office/2008/main" xmlns:mc="http://schemas.openxmlformats.org/markup-compatibility/2006" xmlns:mv="urn:schemas-microsoft-com:mac:vml" xmlns:o="urn:schemas-microsoft-com:office:office" xmlns:r="http://schemas.openxmlformats.org/officeDocument/2006/relationships" xmlns:m="http://schemas.openxmlformats.org/officeDocument/2006/math" xmlns:v="urn:schemas-microsoft-com:vml" xmlns:wp14="http://schemas.microsoft.com/office/word/2010/wordprocessingDrawing" xmlns:wp="http://schemas.openxmlformats.org/drawingml/2006/wordprocessingDrawing" xmlns:w10="urn:schemas-microsoft-com:office:word" xmlns:w="http://schemas.openxmlformats.org/wordprocessingml/2006/main" xmlns:w14="http://schemas.microsoft.com/office/word/2010/wordml" xmlns:w15="http://schemas.microsoft.com/office/word/2012/wordml" xmlns:wpg="http://schemas.microsoft.com/office/word/2010/wordprocessingGroup" xmlns:wpi="http://schemas.microsoft.com/office/word/2010/wordprocessingInk" xmlns:wne="http://schemas.microsoft.com/office/word/2006/wordml" xmlns:wps="http://schemas.microsoft.com/office/word/2010/wordprocessingShape" mc:Ignorable="w14 w15 wp14">
+<w:ftr xmlns:wpc="http://schemas.microsoft.com/office/word/2010/wordprocessingCanvas" xmlns:mc="http://schemas.openxmlformats.org/markup-compatibility/2006" xmlns:o="urn:schemas-microsoft-com:office:office" xmlns:r="http://schemas.openxmlformats.org/officeDocument/2006/relationships" xmlns:m="http://schemas.openxmlformats.org/officeDocument/2006/math" xmlns:v="urn:schemas-microsoft-com:vml" xmlns:wp14="http://schemas.microsoft.com/office/word/2010/wordprocessingDrawing" xmlns:wp="http://schemas.openxmlformats.org/drawingml/2006/wordprocessingDrawing" xmlns:w10="urn:schemas-microsoft-com:office:word" xmlns:w="http://schemas.openxmlformats.org/wordprocessingml/2006/main" xmlns:w14="http://schemas.microsoft.com/office/word/2010/wordml" xmlns:wpg="http://schemas.microsoft.com/office/word/2010/wordprocessingGroup" xmlns:wpi="http://schemas.microsoft.com/office/word/2010/wordprocessingInk" xmlns:wne="http://schemas.microsoft.com/office/word/2006/wordml" xmlns:wps="http://schemas.microsoft.com/office/word/2010/wordprocessingShape" mc:Ignorable="w14 wp14">
   <w:p>
     <w:pPr>
       <w:pStyle w:val="Pidipagina"/>
@@ -2386,7 +2874,7 @@
         <w:bCs/>
         <w:noProof/>
       </w:rPr>
-      <w:t>3</w:t>
+      <w:t>1</w:t>
     </w:r>
     <w:r>
       <w:rPr>
@@ -2403,14 +2891,14 @@
         <w:b/>
         <w:bCs/>
       </w:rPr>
-      <w:t>2</w:t>
+      <w:t>5</w:t>
     </w:r>
   </w:p>
 </w:ftr>
 </file>
 
 <file path=word/footnotes.xml><?xml version="1.0" encoding="utf-8"?>
-<w:footnotes xmlns:wpc="http://schemas.microsoft.com/office/word/2010/wordprocessingCanvas" xmlns:mo="http://schemas.microsoft.com/office/mac/office/2008/main" xmlns:mc="http://schemas.openxmlformats.org/markup-compatibility/2006" xmlns:mv="urn:schemas-microsoft-com:mac:vml" xmlns:o="urn:schemas-microsoft-com:office:office" xmlns:r="http://schemas.openxmlformats.org/officeDocument/2006/relationships" xmlns:m="http://schemas.openxmlformats.org/officeDocument/2006/math" xmlns:v="urn:schemas-microsoft-com:vml" xmlns:wp14="http://schemas.microsoft.com/office/word/2010/wordprocessingDrawing" xmlns:wp="http://schemas.openxmlformats.org/drawingml/2006/wordprocessingDrawing" xmlns:w10="urn:schemas-microsoft-com:office:word" xmlns:w="http://schemas.openxmlformats.org/wordprocessingml/2006/main" xmlns:w14="http://schemas.microsoft.com/office/word/2010/wordml" xmlns:w15="http://schemas.microsoft.com/office/word/2012/wordml" xmlns:wpg="http://schemas.microsoft.com/office/word/2010/wordprocessingGroup" xmlns:wpi="http://schemas.microsoft.com/office/word/2010/wordprocessingInk" xmlns:wne="http://schemas.microsoft.com/office/word/2006/wordml" xmlns:wps="http://schemas.microsoft.com/office/word/2010/wordprocessingShape" mc:Ignorable="w14 w15 wp14">
+<w:footnotes xmlns:wpc="http://schemas.microsoft.com/office/word/2010/wordprocessingCanvas" xmlns:mc="http://schemas.openxmlformats.org/markup-compatibility/2006" xmlns:o="urn:schemas-microsoft-com:office:office" xmlns:r="http://schemas.openxmlformats.org/officeDocument/2006/relationships" xmlns:m="http://schemas.openxmlformats.org/officeDocument/2006/math" xmlns:v="urn:schemas-microsoft-com:vml" xmlns:wp14="http://schemas.microsoft.com/office/word/2010/wordprocessingDrawing" xmlns:wp="http://schemas.openxmlformats.org/drawingml/2006/wordprocessingDrawing" xmlns:w10="urn:schemas-microsoft-com:office:word" xmlns:w="http://schemas.openxmlformats.org/wordprocessingml/2006/main" xmlns:w14="http://schemas.microsoft.com/office/word/2010/wordml" xmlns:wpg="http://schemas.microsoft.com/office/word/2010/wordprocessingGroup" xmlns:wpi="http://schemas.microsoft.com/office/word/2010/wordprocessingInk" xmlns:wne="http://schemas.microsoft.com/office/word/2006/wordml" xmlns:wps="http://schemas.microsoft.com/office/word/2010/wordprocessingShape" mc:Ignorable="w14 wp14">
   <w:footnote w:type="separator" w:id="-1">
     <w:p>
       <w:pPr>
@@ -2435,7 +2923,7 @@
 </file>
 
 <file path=word/header1.xml><?xml version="1.0" encoding="utf-8"?>
-<w:hdr xmlns:wpc="http://schemas.microsoft.com/office/word/2010/wordprocessingCanvas" xmlns:mo="http://schemas.microsoft.com/office/mac/office/2008/main" xmlns:mc="http://schemas.openxmlformats.org/markup-compatibility/2006" xmlns:mv="urn:schemas-microsoft-com:mac:vml" xmlns:o="urn:schemas-microsoft-com:office:office" xmlns:r="http://schemas.openxmlformats.org/officeDocument/2006/relationships" xmlns:m="http://schemas.openxmlformats.org/officeDocument/2006/math" xmlns:v="urn:schemas-microsoft-com:vml" xmlns:wp14="http://schemas.microsoft.com/office/word/2010/wordprocessingDrawing" xmlns:wp="http://schemas.openxmlformats.org/drawingml/2006/wordprocessingDrawing" xmlns:w10="urn:schemas-microsoft-com:office:word" xmlns:w="http://schemas.openxmlformats.org/wordprocessingml/2006/main" xmlns:w14="http://schemas.microsoft.com/office/word/2010/wordml" xmlns:w15="http://schemas.microsoft.com/office/word/2012/wordml" xmlns:wpg="http://schemas.microsoft.com/office/word/2010/wordprocessingGroup" xmlns:wpi="http://schemas.microsoft.com/office/word/2010/wordprocessingInk" xmlns:wne="http://schemas.microsoft.com/office/word/2006/wordml" xmlns:wps="http://schemas.microsoft.com/office/word/2010/wordprocessingShape" mc:Ignorable="w14 w15 wp14">
+<w:hdr xmlns:wpc="http://schemas.microsoft.com/office/word/2010/wordprocessingCanvas" xmlns:mc="http://schemas.openxmlformats.org/markup-compatibility/2006" xmlns:o="urn:schemas-microsoft-com:office:office" xmlns:r="http://schemas.openxmlformats.org/officeDocument/2006/relationships" xmlns:m="http://schemas.openxmlformats.org/officeDocument/2006/math" xmlns:v="urn:schemas-microsoft-com:vml" xmlns:wp14="http://schemas.microsoft.com/office/word/2010/wordprocessingDrawing" xmlns:wp="http://schemas.openxmlformats.org/drawingml/2006/wordprocessingDrawing" xmlns:w10="urn:schemas-microsoft-com:office:word" xmlns:w="http://schemas.openxmlformats.org/wordprocessingml/2006/main" xmlns:w14="http://schemas.microsoft.com/office/word/2010/wordml" xmlns:wpg="http://schemas.microsoft.com/office/word/2010/wordprocessingGroup" xmlns:wpi="http://schemas.microsoft.com/office/word/2010/wordprocessingInk" xmlns:wne="http://schemas.microsoft.com/office/word/2006/wordml" xmlns:wps="http://schemas.microsoft.com/office/word/2010/wordprocessingShape" mc:Ignorable="w14 wp14">
   <w:p>
     <w:pPr>
       <w:pStyle w:val="Intestazione"/>
@@ -2476,7 +2964,7 @@
 </file>
 
 <file path=word/numbering.xml><?xml version="1.0" encoding="utf-8"?>
-<w:numbering xmlns:wpc="http://schemas.microsoft.com/office/word/2010/wordprocessingCanvas" xmlns:mo="http://schemas.microsoft.com/office/mac/office/2008/main" xmlns:mc="http://schemas.openxmlformats.org/markup-compatibility/2006" xmlns:mv="urn:schemas-microsoft-com:mac:vml" xmlns:o="urn:schemas-microsoft-com:office:office" xmlns:r="http://schemas.openxmlformats.org/officeDocument/2006/relationships" xmlns:m="http://schemas.openxmlformats.org/officeDocument/2006/math" xmlns:v="urn:schemas-microsoft-com:vml" xmlns:wp14="http://schemas.microsoft.com/office/word/2010/wordprocessingDrawing" xmlns:wp="http://schemas.openxmlformats.org/drawingml/2006/wordprocessingDrawing" xmlns:w10="urn:schemas-microsoft-com:office:word" xmlns:w="http://schemas.openxmlformats.org/wordprocessingml/2006/main" xmlns:w14="http://schemas.microsoft.com/office/word/2010/wordml" xmlns:w15="http://schemas.microsoft.com/office/word/2012/wordml" xmlns:wpg="http://schemas.microsoft.com/office/word/2010/wordprocessingGroup" xmlns:wpi="http://schemas.microsoft.com/office/word/2010/wordprocessingInk" xmlns:wne="http://schemas.microsoft.com/office/word/2006/wordml" xmlns:wps="http://schemas.microsoft.com/office/word/2010/wordprocessingShape" mc:Ignorable="w14 w15 wp14">
+<w:numbering xmlns:wpc="http://schemas.microsoft.com/office/word/2010/wordprocessingCanvas" xmlns:mc="http://schemas.openxmlformats.org/markup-compatibility/2006" xmlns:o="urn:schemas-microsoft-com:office:office" xmlns:r="http://schemas.openxmlformats.org/officeDocument/2006/relationships" xmlns:m="http://schemas.openxmlformats.org/officeDocument/2006/math" xmlns:v="urn:schemas-microsoft-com:vml" xmlns:wp14="http://schemas.microsoft.com/office/word/2010/wordprocessingDrawing" xmlns:wp="http://schemas.openxmlformats.org/drawingml/2006/wordprocessingDrawing" xmlns:w10="urn:schemas-microsoft-com:office:word" xmlns:w="http://schemas.openxmlformats.org/wordprocessingml/2006/main" xmlns:w14="http://schemas.microsoft.com/office/word/2010/wordml" xmlns:wpg="http://schemas.microsoft.com/office/word/2010/wordprocessingGroup" xmlns:wpi="http://schemas.microsoft.com/office/word/2010/wordprocessingInk" xmlns:wne="http://schemas.microsoft.com/office/word/2006/wordml" xmlns:wps="http://schemas.microsoft.com/office/word/2010/wordprocessingShape" mc:Ignorable="w14 wp14">
   <w:abstractNum w:abstractNumId="0">
     <w:nsid w:val="026A48C1"/>
     <w:multiLevelType w:val="hybridMultilevel"/>
@@ -7834,7 +8322,7 @@
 </file>
 
 <file path=word/styles.xml><?xml version="1.0" encoding="utf-8"?>
-<w:styles xmlns:mc="http://schemas.openxmlformats.org/markup-compatibility/2006" xmlns:r="http://schemas.openxmlformats.org/officeDocument/2006/relationships" xmlns:w="http://schemas.openxmlformats.org/wordprocessingml/2006/main" xmlns:w14="http://schemas.microsoft.com/office/word/2010/wordml" xmlns:w15="http://schemas.microsoft.com/office/word/2012/wordml" mc:Ignorable="w14 w15">
+<w:styles xmlns:mc="http://schemas.openxmlformats.org/markup-compatibility/2006" xmlns:r="http://schemas.openxmlformats.org/officeDocument/2006/relationships" xmlns:w="http://schemas.openxmlformats.org/wordprocessingml/2006/main" xmlns:w14="http://schemas.microsoft.com/office/word/2010/wordml" mc:Ignorable="w14">
   <w:docDefaults>
     <w:rPrDefault>
       <w:rPr>
@@ -7856,389 +8344,144 @@
       </w:pPr>
     </w:pPrDefault>
   </w:docDefaults>
-  <w:latentStyles w:defLockedState="0" w:defUIPriority="99" w:defSemiHidden="0" w:defUnhideWhenUsed="0" w:defQFormat="0" w:count="382">
-    <w:lsdException w:name="Normal" w:uiPriority="0" w:qFormat="1"/>
-    <w:lsdException w:name="heading 1" w:uiPriority="0" w:qFormat="1"/>
-    <w:lsdException w:name="heading 2" w:semiHidden="1" w:uiPriority="9" w:unhideWhenUsed="1" w:qFormat="1"/>
-    <w:lsdException w:name="heading 3" w:semiHidden="1" w:uiPriority="9" w:unhideWhenUsed="1" w:qFormat="1"/>
-    <w:lsdException w:name="heading 4" w:semiHidden="1" w:uiPriority="9" w:unhideWhenUsed="1" w:qFormat="1"/>
-    <w:lsdException w:name="heading 5" w:semiHidden="1" w:uiPriority="9" w:unhideWhenUsed="1" w:qFormat="1"/>
-    <w:lsdException w:name="heading 6" w:semiHidden="1" w:uiPriority="9" w:unhideWhenUsed="1" w:qFormat="1"/>
-    <w:lsdException w:name="heading 7" w:semiHidden="1" w:uiPriority="9" w:unhideWhenUsed="1" w:qFormat="1"/>
-    <w:lsdException w:name="heading 8" w:semiHidden="1" w:uiPriority="9" w:unhideWhenUsed="1" w:qFormat="1"/>
-    <w:lsdException w:name="heading 9" w:semiHidden="1" w:uiPriority="9" w:unhideWhenUsed="1" w:qFormat="1"/>
-    <w:lsdException w:name="index 1" w:semiHidden="1" w:unhideWhenUsed="1"/>
-    <w:lsdException w:name="index 2" w:semiHidden="1" w:unhideWhenUsed="1"/>
-    <w:lsdException w:name="index 3" w:semiHidden="1" w:unhideWhenUsed="1"/>
-    <w:lsdException w:name="index 4" w:semiHidden="1" w:unhideWhenUsed="1"/>
-    <w:lsdException w:name="index 5" w:semiHidden="1" w:unhideWhenUsed="1"/>
-    <w:lsdException w:name="index 6" w:semiHidden="1" w:unhideWhenUsed="1"/>
-    <w:lsdException w:name="index 7" w:semiHidden="1" w:unhideWhenUsed="1"/>
-    <w:lsdException w:name="index 8" w:semiHidden="1" w:unhideWhenUsed="1"/>
-    <w:lsdException w:name="index 9" w:semiHidden="1" w:unhideWhenUsed="1"/>
-    <w:lsdException w:name="toc 1" w:semiHidden="1" w:uiPriority="39" w:unhideWhenUsed="1"/>
-    <w:lsdException w:name="toc 2" w:semiHidden="1" w:uiPriority="39" w:unhideWhenUsed="1"/>
-    <w:lsdException w:name="toc 3" w:semiHidden="1" w:uiPriority="39" w:unhideWhenUsed="1"/>
-    <w:lsdException w:name="toc 4" w:semiHidden="1" w:uiPriority="39" w:unhideWhenUsed="1"/>
-    <w:lsdException w:name="toc 5" w:semiHidden="1" w:uiPriority="39" w:unhideWhenUsed="1"/>
-    <w:lsdException w:name="toc 6" w:semiHidden="1" w:uiPriority="39" w:unhideWhenUsed="1"/>
-    <w:lsdException w:name="toc 7" w:semiHidden="1" w:uiPriority="39" w:unhideWhenUsed="1"/>
-    <w:lsdException w:name="toc 8" w:semiHidden="1" w:uiPriority="39" w:unhideWhenUsed="1"/>
-    <w:lsdException w:name="toc 9" w:semiHidden="1" w:uiPriority="39" w:unhideWhenUsed="1"/>
-    <w:lsdException w:name="Normal Indent" w:semiHidden="1" w:unhideWhenUsed="1"/>
-    <w:lsdException w:name="footnote text" w:semiHidden="1" w:unhideWhenUsed="1"/>
-    <w:lsdException w:name="annotation text" w:semiHidden="1" w:unhideWhenUsed="1"/>
-    <w:lsdException w:name="header" w:semiHidden="1" w:unhideWhenUsed="1"/>
-    <w:lsdException w:name="footer" w:semiHidden="1" w:unhideWhenUsed="1"/>
-    <w:lsdException w:name="index heading" w:semiHidden="1" w:unhideWhenUsed="1"/>
-    <w:lsdException w:name="caption" w:semiHidden="1" w:uiPriority="35" w:unhideWhenUsed="1" w:qFormat="1"/>
-    <w:lsdException w:name="table of figures" w:semiHidden="1" w:unhideWhenUsed="1"/>
-    <w:lsdException w:name="envelope address" w:semiHidden="1" w:unhideWhenUsed="1"/>
-    <w:lsdException w:name="envelope return" w:semiHidden="1" w:unhideWhenUsed="1"/>
-    <w:lsdException w:name="footnote reference" w:semiHidden="1" w:unhideWhenUsed="1"/>
-    <w:lsdException w:name="annotation reference" w:semiHidden="1" w:unhideWhenUsed="1"/>
-    <w:lsdException w:name="line number" w:semiHidden="1" w:unhideWhenUsed="1"/>
-    <w:lsdException w:name="page number" w:semiHidden="1" w:unhideWhenUsed="1"/>
-    <w:lsdException w:name="endnote reference" w:semiHidden="1" w:unhideWhenUsed="1"/>
-    <w:lsdException w:name="endnote text" w:semiHidden="1" w:unhideWhenUsed="1"/>
-    <w:lsdException w:name="table of authorities" w:semiHidden="1" w:unhideWhenUsed="1"/>
-    <w:lsdException w:name="macro" w:semiHidden="1" w:unhideWhenUsed="1"/>
-    <w:lsdException w:name="toa heading" w:semiHidden="1" w:unhideWhenUsed="1"/>
-    <w:lsdException w:name="List" w:semiHidden="1" w:unhideWhenUsed="1"/>
-    <w:lsdException w:name="List Bullet" w:semiHidden="1" w:unhideWhenUsed="1"/>
-    <w:lsdException w:name="List Number" w:semiHidden="1" w:unhideWhenUsed="1"/>
-    <w:lsdException w:name="List 2" w:semiHidden="1" w:unhideWhenUsed="1"/>
-    <w:lsdException w:name="List 3" w:semiHidden="1" w:unhideWhenUsed="1"/>
-    <w:lsdException w:name="List 4" w:semiHidden="1" w:unhideWhenUsed="1"/>
-    <w:lsdException w:name="List 5" w:semiHidden="1" w:unhideWhenUsed="1"/>
-    <w:lsdException w:name="List Bullet 2" w:semiHidden="1" w:unhideWhenUsed="1"/>
-    <w:lsdException w:name="List Bullet 3" w:semiHidden="1" w:unhideWhenUsed="1"/>
-    <w:lsdException w:name="List Bullet 4" w:semiHidden="1" w:unhideWhenUsed="1"/>
-    <w:lsdException w:name="List Bullet 5" w:semiHidden="1" w:unhideWhenUsed="1"/>
-    <w:lsdException w:name="List Number 2" w:semiHidden="1" w:unhideWhenUsed="1"/>
-    <w:lsdException w:name="List Number 3" w:semiHidden="1" w:unhideWhenUsed="1"/>
-    <w:lsdException w:name="List Number 4" w:semiHidden="1" w:unhideWhenUsed="1"/>
-    <w:lsdException w:name="List Number 5" w:semiHidden="1" w:unhideWhenUsed="1"/>
-    <w:lsdException w:name="Title" w:uiPriority="10" w:qFormat="1"/>
-    <w:lsdException w:name="Closing" w:semiHidden="1" w:unhideWhenUsed="1"/>
-    <w:lsdException w:name="Signature" w:semiHidden="1" w:unhideWhenUsed="1"/>
-    <w:lsdException w:name="Default Paragraph Font" w:semiHidden="1" w:uiPriority="1" w:unhideWhenUsed="1"/>
-    <w:lsdException w:name="Body Text" w:semiHidden="1" w:unhideWhenUsed="1"/>
-    <w:lsdException w:name="Body Text Indent" w:semiHidden="1" w:unhideWhenUsed="1"/>
-    <w:lsdException w:name="List Continue" w:semiHidden="1" w:unhideWhenUsed="1"/>
-    <w:lsdException w:name="List Continue 2" w:semiHidden="1" w:unhideWhenUsed="1"/>
-    <w:lsdException w:name="List Continue 3" w:semiHidden="1" w:unhideWhenUsed="1"/>
-    <w:lsdException w:name="List Continue 4" w:semiHidden="1" w:unhideWhenUsed="1"/>
-    <w:lsdException w:name="List Continue 5" w:semiHidden="1" w:unhideWhenUsed="1"/>
-    <w:lsdException w:name="Message Header" w:semiHidden="1" w:unhideWhenUsed="1"/>
-    <w:lsdException w:name="Subtitle" w:uiPriority="11" w:qFormat="1"/>
-    <w:lsdException w:name="Salutation" w:semiHidden="1" w:unhideWhenUsed="1"/>
-    <w:lsdException w:name="Date" w:semiHidden="1" w:unhideWhenUsed="1"/>
-    <w:lsdException w:name="Body Text First Indent" w:semiHidden="1" w:unhideWhenUsed="1"/>
-    <w:lsdException w:name="Body Text First Indent 2" w:semiHidden="1" w:unhideWhenUsed="1"/>
-    <w:lsdException w:name="Note Heading" w:semiHidden="1" w:unhideWhenUsed="1"/>
-    <w:lsdException w:name="Body Text 2" w:semiHidden="1" w:unhideWhenUsed="1"/>
-    <w:lsdException w:name="Body Text 3" w:semiHidden="1" w:unhideWhenUsed="1"/>
-    <w:lsdException w:name="Body Text Indent 2" w:semiHidden="1" w:unhideWhenUsed="1"/>
-    <w:lsdException w:name="Body Text Indent 3" w:semiHidden="1" w:unhideWhenUsed="1"/>
-    <w:lsdException w:name="Block Text" w:semiHidden="1" w:unhideWhenUsed="1"/>
-    <w:lsdException w:name="Hyperlink" w:semiHidden="1" w:unhideWhenUsed="1"/>
-    <w:lsdException w:name="FollowedHyperlink" w:semiHidden="1" w:unhideWhenUsed="1"/>
-    <w:lsdException w:name="Strong" w:uiPriority="22" w:qFormat="1"/>
-    <w:lsdException w:name="Emphasis" w:uiPriority="20" w:qFormat="1"/>
-    <w:lsdException w:name="Document Map" w:semiHidden="1" w:unhideWhenUsed="1"/>
-    <w:lsdException w:name="Plain Text" w:semiHidden="1" w:unhideWhenUsed="1"/>
-    <w:lsdException w:name="E-mail Signature" w:semiHidden="1" w:unhideWhenUsed="1"/>
-    <w:lsdException w:name="HTML Top of Form" w:semiHidden="1" w:unhideWhenUsed="1"/>
-    <w:lsdException w:name="HTML Bottom of Form" w:semiHidden="1" w:unhideWhenUsed="1"/>
-    <w:lsdException w:name="Normal (Web)" w:semiHidden="1" w:unhideWhenUsed="1"/>
-    <w:lsdException w:name="HTML Acronym" w:semiHidden="1" w:unhideWhenUsed="1"/>
-    <w:lsdException w:name="HTML Address" w:semiHidden="1" w:unhideWhenUsed="1"/>
-    <w:lsdException w:name="HTML Cite" w:semiHidden="1" w:unhideWhenUsed="1"/>
-    <w:lsdException w:name="HTML Code" w:semiHidden="1" w:unhideWhenUsed="1"/>
-    <w:lsdException w:name="HTML Definition" w:semiHidden="1" w:unhideWhenUsed="1"/>
-    <w:lsdException w:name="HTML Keyboard" w:semiHidden="1" w:unhideWhenUsed="1"/>
-    <w:lsdException w:name="HTML Preformatted" w:semiHidden="1" w:unhideWhenUsed="1"/>
-    <w:lsdException w:name="HTML Sample" w:semiHidden="1" w:unhideWhenUsed="1"/>
-    <w:lsdException w:name="HTML Typewriter" w:semiHidden="1" w:unhideWhenUsed="1"/>
-    <w:lsdException w:name="HTML Variable" w:semiHidden="1" w:unhideWhenUsed="1"/>
-    <w:lsdException w:name="Normal Table" w:semiHidden="1" w:unhideWhenUsed="1"/>
-    <w:lsdException w:name="annotation subject" w:semiHidden="1" w:unhideWhenUsed="1"/>
-    <w:lsdException w:name="No List" w:semiHidden="1" w:unhideWhenUsed="1"/>
-    <w:lsdException w:name="Outline List 1" w:semiHidden="1" w:unhideWhenUsed="1"/>
-    <w:lsdException w:name="Outline List 2" w:semiHidden="1" w:unhideWhenUsed="1"/>
-    <w:lsdException w:name="Outline List 3" w:semiHidden="1" w:unhideWhenUsed="1"/>
-    <w:lsdException w:name="Table Simple 1" w:semiHidden="1" w:unhideWhenUsed="1"/>
-    <w:lsdException w:name="Table Simple 2" w:semiHidden="1" w:unhideWhenUsed="1"/>
-    <w:lsdException w:name="Table Simple 3" w:semiHidden="1" w:unhideWhenUsed="1"/>
-    <w:lsdException w:name="Table Classic 1" w:semiHidden="1" w:unhideWhenUsed="1"/>
-    <w:lsdException w:name="Table Classic 2" w:semiHidden="1" w:unhideWhenUsed="1"/>
-    <w:lsdException w:name="Table Classic 3" w:semiHidden="1" w:unhideWhenUsed="1"/>
-    <w:lsdException w:name="Table Classic 4" w:semiHidden="1" w:unhideWhenUsed="1"/>
-    <w:lsdException w:name="Table Colorful 1" w:semiHidden="1" w:unhideWhenUsed="1"/>
-    <w:lsdException w:name="Table Colorful 2" w:semiHidden="1" w:unhideWhenUsed="1"/>
-    <w:lsdException w:name="Table Colorful 3" w:semiHidden="1" w:unhideWhenUsed="1"/>
-    <w:lsdException w:name="Table Columns 1" w:semiHidden="1" w:unhideWhenUsed="1"/>
-    <w:lsdException w:name="Table Columns 2" w:semiHidden="1" w:unhideWhenUsed="1"/>
-    <w:lsdException w:name="Table Columns 3" w:semiHidden="1" w:unhideWhenUsed="1"/>
-    <w:lsdException w:name="Table Columns 4" w:semiHidden="1" w:unhideWhenUsed="1"/>
-    <w:lsdException w:name="Table Columns 5" w:semiHidden="1" w:unhideWhenUsed="1"/>
-    <w:lsdException w:name="Table Grid 1" w:semiHidden="1" w:unhideWhenUsed="1"/>
-    <w:lsdException w:name="Table Grid 2" w:semiHidden="1" w:unhideWhenUsed="1"/>
-    <w:lsdException w:name="Table Grid 3" w:semiHidden="1" w:unhideWhenUsed="1"/>
-    <w:lsdException w:name="Table Grid 4" w:semiHidden="1" w:unhideWhenUsed="1"/>
-    <w:lsdException w:name="Table Grid 5" w:semiHidden="1" w:unhideWhenUsed="1"/>
-    <w:lsdException w:name="Table Grid 6" w:semiHidden="1" w:unhideWhenUsed="1"/>
-    <w:lsdException w:name="Table Grid 7" w:semiHidden="1" w:unhideWhenUsed="1"/>
-    <w:lsdException w:name="Table Grid 8" w:semiHidden="1" w:unhideWhenUsed="1"/>
-    <w:lsdException w:name="Table List 1" w:semiHidden="1" w:unhideWhenUsed="1"/>
-    <w:lsdException w:name="Table List 2" w:semiHidden="1" w:unhideWhenUsed="1"/>
-    <w:lsdException w:name="Table List 3" w:semiHidden="1" w:unhideWhenUsed="1"/>
-    <w:lsdException w:name="Table List 4" w:semiHidden="1" w:unhideWhenUsed="1"/>
-    <w:lsdException w:name="Table List 5" w:semiHidden="1" w:unhideWhenUsed="1"/>
-    <w:lsdException w:name="Table List 6" w:semiHidden="1" w:unhideWhenUsed="1"/>
-    <w:lsdException w:name="Table List 7" w:semiHidden="1" w:unhideWhenUsed="1"/>
-    <w:lsdException w:name="Table List 8" w:semiHidden="1" w:unhideWhenUsed="1"/>
-    <w:lsdException w:name="Table 3D effects 1" w:semiHidden="1" w:unhideWhenUsed="1"/>
-    <w:lsdException w:name="Table 3D effects 2" w:semiHidden="1" w:unhideWhenUsed="1"/>
-    <w:lsdException w:name="Table 3D effects 3" w:semiHidden="1" w:unhideWhenUsed="1"/>
-    <w:lsdException w:name="Table Contemporary" w:semiHidden="1" w:unhideWhenUsed="1"/>
-    <w:lsdException w:name="Table Elegant" w:semiHidden="1" w:unhideWhenUsed="1"/>
-    <w:lsdException w:name="Table Professional" w:semiHidden="1" w:unhideWhenUsed="1"/>
-    <w:lsdException w:name="Table Subtle 1" w:semiHidden="1" w:unhideWhenUsed="1"/>
-    <w:lsdException w:name="Table Subtle 2" w:semiHidden="1" w:unhideWhenUsed="1"/>
-    <w:lsdException w:name="Table Web 1" w:semiHidden="1" w:unhideWhenUsed="1"/>
-    <w:lsdException w:name="Table Web 2" w:semiHidden="1" w:unhideWhenUsed="1"/>
-    <w:lsdException w:name="Table Web 3" w:semiHidden="1" w:unhideWhenUsed="1"/>
-    <w:lsdException w:name="Balloon Text" w:semiHidden="1" w:unhideWhenUsed="1"/>
-    <w:lsdException w:name="Table Grid" w:uiPriority="39"/>
-    <w:lsdException w:name="Table Theme" w:semiHidden="1" w:unhideWhenUsed="1"/>
-    <w:lsdException w:name="Note Level 1" w:semiHidden="1" w:unhideWhenUsed="1"/>
-    <w:lsdException w:name="Note Level 2" w:semiHidden="1" w:unhideWhenUsed="1"/>
-    <w:lsdException w:name="Note Level 3" w:semiHidden="1" w:unhideWhenUsed="1"/>
-    <w:lsdException w:name="Note Level 4" w:semiHidden="1" w:unhideWhenUsed="1"/>
-    <w:lsdException w:name="Note Level 5" w:semiHidden="1" w:unhideWhenUsed="1"/>
-    <w:lsdException w:name="Note Level 6" w:semiHidden="1" w:unhideWhenUsed="1"/>
-    <w:lsdException w:name="Note Level 7" w:semiHidden="1" w:unhideWhenUsed="1"/>
-    <w:lsdException w:name="Note Level 8" w:semiHidden="1" w:unhideWhenUsed="1"/>
-    <w:lsdException w:name="Note Level 9" w:semiHidden="1" w:unhideWhenUsed="1"/>
-    <w:lsdException w:name="Placeholder Text" w:semiHidden="1"/>
-    <w:lsdException w:name="No Spacing" w:uiPriority="1" w:qFormat="1"/>
-    <w:lsdException w:name="Light Shading" w:uiPriority="60"/>
-    <w:lsdException w:name="Light List" w:uiPriority="61"/>
-    <w:lsdException w:name="Light Grid" w:uiPriority="62"/>
-    <w:lsdException w:name="Medium Shading 1" w:uiPriority="63"/>
-    <w:lsdException w:name="Medium Shading 2" w:uiPriority="64"/>
-    <w:lsdException w:name="Medium List 1" w:uiPriority="65"/>
-    <w:lsdException w:name="Medium List 2" w:uiPriority="66"/>
-    <w:lsdException w:name="Medium Grid 1" w:uiPriority="67"/>
-    <w:lsdException w:name="Medium Grid 2" w:uiPriority="68"/>
-    <w:lsdException w:name="Medium Grid 3" w:uiPriority="69"/>
-    <w:lsdException w:name="Dark List" w:uiPriority="70"/>
-    <w:lsdException w:name="Colorful Shading" w:uiPriority="71"/>
-    <w:lsdException w:name="Colorful List" w:uiPriority="72"/>
-    <w:lsdException w:name="Colorful Grid" w:uiPriority="73"/>
-    <w:lsdException w:name="Light Shading Accent 1" w:uiPriority="60"/>
-    <w:lsdException w:name="Light List Accent 1" w:uiPriority="61"/>
-    <w:lsdException w:name="Light Grid Accent 1" w:uiPriority="62"/>
-    <w:lsdException w:name="Medium Shading 1 Accent 1" w:uiPriority="63"/>
-    <w:lsdException w:name="Medium Shading 2 Accent 1" w:uiPriority="64"/>
-    <w:lsdException w:name="Medium List 1 Accent 1" w:uiPriority="65"/>
-    <w:lsdException w:name="Revision" w:semiHidden="1"/>
-    <w:lsdException w:name="List Paragraph" w:uiPriority="34" w:qFormat="1"/>
-    <w:lsdException w:name="Quote" w:uiPriority="29" w:qFormat="1"/>
-    <w:lsdException w:name="Intense Quote" w:uiPriority="30" w:qFormat="1"/>
-    <w:lsdException w:name="Medium List 2 Accent 1" w:uiPriority="66"/>
-    <w:lsdException w:name="Medium Grid 1 Accent 1" w:uiPriority="67"/>
-    <w:lsdException w:name="Medium Grid 2 Accent 1" w:uiPriority="68"/>
-    <w:lsdException w:name="Medium Grid 3 Accent 1" w:uiPriority="69"/>
-    <w:lsdException w:name="Dark List Accent 1" w:uiPriority="70"/>
-    <w:lsdException w:name="Colorful Shading Accent 1" w:uiPriority="71"/>
-    <w:lsdException w:name="Colorful List Accent 1" w:uiPriority="72"/>
-    <w:lsdException w:name="Colorful Grid Accent 1" w:uiPriority="73"/>
-    <w:lsdException w:name="Light Shading Accent 2" w:uiPriority="60"/>
-    <w:lsdException w:name="Light List Accent 2" w:uiPriority="61"/>
-    <w:lsdException w:name="Light Grid Accent 2" w:uiPriority="62"/>
-    <w:lsdException w:name="Medium Shading 1 Accent 2" w:uiPriority="63"/>
-    <w:lsdException w:name="Medium Shading 2 Accent 2" w:uiPriority="64"/>
-    <w:lsdException w:name="Medium List 1 Accent 2" w:uiPriority="65"/>
-    <w:lsdException w:name="Medium List 2 Accent 2" w:uiPriority="66"/>
-    <w:lsdException w:name="Medium Grid 1 Accent 2" w:uiPriority="67"/>
-    <w:lsdException w:name="Medium Grid 2 Accent 2" w:uiPriority="68"/>
-    <w:lsdException w:name="Medium Grid 3 Accent 2" w:uiPriority="69"/>
-    <w:lsdException w:name="Dark List Accent 2" w:uiPriority="70"/>
-    <w:lsdException w:name="Colorful Shading Accent 2" w:uiPriority="71"/>
-    <w:lsdException w:name="Colorful List Accent 2" w:uiPriority="72"/>
-    <w:lsdException w:name="Colorful Grid Accent 2" w:uiPriority="73"/>
-    <w:lsdException w:name="Light Shading Accent 3" w:uiPriority="60"/>
-    <w:lsdException w:name="Light List Accent 3" w:uiPriority="61"/>
-    <w:lsdException w:name="Light Grid Accent 3" w:uiPriority="62"/>
-    <w:lsdException w:name="Medium Shading 1 Accent 3" w:uiPriority="63"/>
-    <w:lsdException w:name="Medium Shading 2 Accent 3" w:uiPriority="64"/>
-    <w:lsdException w:name="Medium List 1 Accent 3" w:uiPriority="65"/>
-    <w:lsdException w:name="Medium List 2 Accent 3" w:uiPriority="66"/>
-    <w:lsdException w:name="Medium Grid 1 Accent 3" w:uiPriority="67"/>
-    <w:lsdException w:name="Medium Grid 2 Accent 3" w:uiPriority="68"/>
-    <w:lsdException w:name="Medium Grid 3 Accent 3" w:uiPriority="69"/>
-    <w:lsdException w:name="Dark List Accent 3" w:uiPriority="70"/>
-    <w:lsdException w:name="Colorful Shading Accent 3" w:uiPriority="71"/>
-    <w:lsdException w:name="Colorful List Accent 3" w:uiPriority="72"/>
-    <w:lsdException w:name="Colorful Grid Accent 3" w:uiPriority="73"/>
-    <w:lsdException w:name="Light Shading Accent 4" w:uiPriority="60"/>
-    <w:lsdException w:name="Light List Accent 4" w:uiPriority="61"/>
-    <w:lsdException w:name="Light Grid Accent 4" w:uiPriority="62"/>
-    <w:lsdException w:name="Medium Shading 1 Accent 4" w:uiPriority="63"/>
-    <w:lsdException w:name="Medium Shading 2 Accent 4" w:uiPriority="64"/>
-    <w:lsdException w:name="Medium List 1 Accent 4" w:uiPriority="65"/>
-    <w:lsdException w:name="Medium List 2 Accent 4" w:uiPriority="66"/>
-    <w:lsdException w:name="Medium Grid 1 Accent 4" w:uiPriority="67"/>
-    <w:lsdException w:name="Medium Grid 2 Accent 4" w:uiPriority="68"/>
-    <w:lsdException w:name="Medium Grid 3 Accent 4" w:uiPriority="69"/>
-    <w:lsdException w:name="Dark List Accent 4" w:uiPriority="70"/>
-    <w:lsdException w:name="Colorful Shading Accent 4" w:uiPriority="71"/>
-    <w:lsdException w:name="Colorful List Accent 4" w:uiPriority="72"/>
-    <w:lsdException w:name="Colorful Grid Accent 4" w:uiPriority="73"/>
-    <w:lsdException w:name="Light Shading Accent 5" w:uiPriority="60"/>
-    <w:lsdException w:name="Light List Accent 5" w:uiPriority="61"/>
-    <w:lsdException w:name="Light Grid Accent 5" w:uiPriority="62"/>
-    <w:lsdException w:name="Medium Shading 1 Accent 5" w:uiPriority="63"/>
-    <w:lsdException w:name="Medium Shading 2 Accent 5" w:uiPriority="64"/>
-    <w:lsdException w:name="Medium List 1 Accent 5" w:uiPriority="65"/>
-    <w:lsdException w:name="Medium List 2 Accent 5" w:uiPriority="66"/>
-    <w:lsdException w:name="Medium Grid 1 Accent 5" w:uiPriority="67"/>
-    <w:lsdException w:name="Medium Grid 2 Accent 5" w:uiPriority="68"/>
-    <w:lsdException w:name="Medium Grid 3 Accent 5" w:uiPriority="69"/>
-    <w:lsdException w:name="Dark List Accent 5" w:uiPriority="70"/>
-    <w:lsdException w:name="Colorful Shading Accent 5" w:uiPriority="71"/>
-    <w:lsdException w:name="Colorful List Accent 5" w:uiPriority="72"/>
-    <w:lsdException w:name="Colorful Grid Accent 5" w:uiPriority="73"/>
-    <w:lsdException w:name="Light Shading Accent 6" w:uiPriority="60"/>
-    <w:lsdException w:name="Light List Accent 6" w:uiPriority="61"/>
-    <w:lsdException w:name="Light Grid Accent 6" w:uiPriority="62"/>
-    <w:lsdException w:name="Medium Shading 1 Accent 6" w:uiPriority="63"/>
-    <w:lsdException w:name="Medium Shading 2 Accent 6" w:uiPriority="64"/>
-    <w:lsdException w:name="Medium List 1 Accent 6" w:uiPriority="65"/>
-    <w:lsdException w:name="Medium List 2 Accent 6" w:uiPriority="66"/>
-    <w:lsdException w:name="Medium Grid 1 Accent 6" w:uiPriority="67"/>
-    <w:lsdException w:name="Medium Grid 2 Accent 6" w:uiPriority="68"/>
-    <w:lsdException w:name="Medium Grid 3 Accent 6" w:uiPriority="69"/>
-    <w:lsdException w:name="Dark List Accent 6" w:uiPriority="70"/>
-    <w:lsdException w:name="Colorful Shading Accent 6" w:uiPriority="71"/>
-    <w:lsdException w:name="Colorful List Accent 6" w:uiPriority="72"/>
-    <w:lsdException w:name="Colorful Grid Accent 6" w:uiPriority="73"/>
-    <w:lsdException w:name="Subtle Emphasis" w:uiPriority="19" w:qFormat="1"/>
-    <w:lsdException w:name="Intense Emphasis" w:uiPriority="21" w:qFormat="1"/>
-    <w:lsdException w:name="Subtle Reference" w:uiPriority="31" w:qFormat="1"/>
-    <w:lsdException w:name="Intense Reference" w:uiPriority="32" w:qFormat="1"/>
-    <w:lsdException w:name="Book Title" w:uiPriority="33" w:qFormat="1"/>
-    <w:lsdException w:name="Bibliography" w:semiHidden="1" w:uiPriority="37" w:unhideWhenUsed="1"/>
-    <w:lsdException w:name="TOC Heading" w:semiHidden="1" w:uiPriority="39" w:unhideWhenUsed="1" w:qFormat="1"/>
-    <w:lsdException w:name="Plain Table 1" w:uiPriority="41"/>
-    <w:lsdException w:name="Plain Table 2" w:uiPriority="42"/>
-    <w:lsdException w:name="Plain Table 3" w:uiPriority="43"/>
-    <w:lsdException w:name="Plain Table 4" w:uiPriority="44"/>
-    <w:lsdException w:name="Plain Table 5" w:uiPriority="45"/>
-    <w:lsdException w:name="Grid Table Light" w:uiPriority="40"/>
-    <w:lsdException w:name="Grid Table 1 Light" w:uiPriority="46"/>
-    <w:lsdException w:name="Grid Table 2" w:uiPriority="47"/>
-    <w:lsdException w:name="Grid Table 3" w:uiPriority="48"/>
-    <w:lsdException w:name="Grid Table 4" w:uiPriority="49"/>
-    <w:lsdException w:name="Grid Table 5 Dark" w:uiPriority="50"/>
-    <w:lsdException w:name="Grid Table 6 Colorful" w:uiPriority="51"/>
-    <w:lsdException w:name="Grid Table 7 Colorful" w:uiPriority="52"/>
-    <w:lsdException w:name="Grid Table 1 Light Accent 1" w:uiPriority="46"/>
-    <w:lsdException w:name="Grid Table 2 Accent 1" w:uiPriority="47"/>
-    <w:lsdException w:name="Grid Table 3 Accent 1" w:uiPriority="48"/>
-    <w:lsdException w:name="Grid Table 4 Accent 1" w:uiPriority="49"/>
-    <w:lsdException w:name="Grid Table 5 Dark Accent 1" w:uiPriority="50"/>
-    <w:lsdException w:name="Grid Table 6 Colorful Accent 1" w:uiPriority="51"/>
-    <w:lsdException w:name="Grid Table 7 Colorful Accent 1" w:uiPriority="52"/>
-    <w:lsdException w:name="Grid Table 1 Light Accent 2" w:uiPriority="46"/>
-    <w:lsdException w:name="Grid Table 2 Accent 2" w:uiPriority="47"/>
-    <w:lsdException w:name="Grid Table 3 Accent 2" w:uiPriority="48"/>
-    <w:lsdException w:name="Grid Table 4 Accent 2" w:uiPriority="49"/>
-    <w:lsdException w:name="Grid Table 5 Dark Accent 2" w:uiPriority="50"/>
-    <w:lsdException w:name="Grid Table 6 Colorful Accent 2" w:uiPriority="51"/>
-    <w:lsdException w:name="Grid Table 7 Colorful Accent 2" w:uiPriority="52"/>
-    <w:lsdException w:name="Grid Table 1 Light Accent 3" w:uiPriority="46"/>
-    <w:lsdException w:name="Grid Table 2 Accent 3" w:uiPriority="47"/>
-    <w:lsdException w:name="Grid Table 3 Accent 3" w:uiPriority="48"/>
-    <w:lsdException w:name="Grid Table 4 Accent 3" w:uiPriority="49"/>
-    <w:lsdException w:name="Grid Table 5 Dark Accent 3" w:uiPriority="50"/>
-    <w:lsdException w:name="Grid Table 6 Colorful Accent 3" w:uiPriority="51"/>
-    <w:lsdException w:name="Grid Table 7 Colorful Accent 3" w:uiPriority="52"/>
-    <w:lsdException w:name="Grid Table 1 Light Accent 4" w:uiPriority="46"/>
-    <w:lsdException w:name="Grid Table 2 Accent 4" w:uiPriority="47"/>
-    <w:lsdException w:name="Grid Table 3 Accent 4" w:uiPriority="48"/>
-    <w:lsdException w:name="Grid Table 4 Accent 4" w:uiPriority="49"/>
-    <w:lsdException w:name="Grid Table 5 Dark Accent 4" w:uiPriority="50"/>
-    <w:lsdException w:name="Grid Table 6 Colorful Accent 4" w:uiPriority="51"/>
-    <w:lsdException w:name="Grid Table 7 Colorful Accent 4" w:uiPriority="52"/>
-    <w:lsdException w:name="Grid Table 1 Light Accent 5" w:uiPriority="46"/>
-    <w:lsdException w:name="Grid Table 2 Accent 5" w:uiPriority="47"/>
-    <w:lsdException w:name="Grid Table 3 Accent 5" w:uiPriority="48"/>
-    <w:lsdException w:name="Grid Table 4 Accent 5" w:uiPriority="49"/>
-    <w:lsdException w:name="Grid Table 5 Dark Accent 5" w:uiPriority="50"/>
-    <w:lsdException w:name="Grid Table 6 Colorful Accent 5" w:uiPriority="51"/>
-    <w:lsdException w:name="Grid Table 7 Colorful Accent 5" w:uiPriority="52"/>
-    <w:lsdException w:name="Grid Table 1 Light Accent 6" w:uiPriority="46"/>
-    <w:lsdException w:name="Grid Table 2 Accent 6" w:uiPriority="47"/>
-    <w:lsdException w:name="Grid Table 3 Accent 6" w:uiPriority="48"/>
-    <w:lsdException w:name="Grid Table 4 Accent 6" w:uiPriority="49"/>
-    <w:lsdException w:name="Grid Table 5 Dark Accent 6" w:uiPriority="50"/>
-    <w:lsdException w:name="Grid Table 6 Colorful Accent 6" w:uiPriority="51"/>
-    <w:lsdException w:name="Grid Table 7 Colorful Accent 6" w:uiPriority="52"/>
-    <w:lsdException w:name="List Table 1 Light" w:uiPriority="46"/>
-    <w:lsdException w:name="List Table 2" w:uiPriority="47"/>
-    <w:lsdException w:name="List Table 3" w:uiPriority="48"/>
-    <w:lsdException w:name="List Table 4" w:uiPriority="49"/>
-    <w:lsdException w:name="List Table 5 Dark" w:uiPriority="50"/>
-    <w:lsdException w:name="List Table 6 Colorful" w:uiPriority="51"/>
-    <w:lsdException w:name="List Table 7 Colorful" w:uiPriority="52"/>
-    <w:lsdException w:name="List Table 1 Light Accent 1" w:uiPriority="46"/>
-    <w:lsdException w:name="List Table 2 Accent 1" w:uiPriority="47"/>
-    <w:lsdException w:name="List Table 3 Accent 1" w:uiPriority="48"/>
-    <w:lsdException w:name="List Table 4 Accent 1" w:uiPriority="49"/>
-    <w:lsdException w:name="List Table 5 Dark Accent 1" w:uiPriority="50"/>
-    <w:lsdException w:name="List Table 6 Colorful Accent 1" w:uiPriority="51"/>
-    <w:lsdException w:name="List Table 7 Colorful Accent 1" w:uiPriority="52"/>
-    <w:lsdException w:name="List Table 1 Light Accent 2" w:uiPriority="46"/>
-    <w:lsdException w:name="List Table 2 Accent 2" w:uiPriority="47"/>
-    <w:lsdException w:name="List Table 3 Accent 2" w:uiPriority="48"/>
-    <w:lsdException w:name="List Table 4 Accent 2" w:uiPriority="49"/>
-    <w:lsdException w:name="List Table 5 Dark Accent 2" w:uiPriority="50"/>
-    <w:lsdException w:name="List Table 6 Colorful Accent 2" w:uiPriority="51"/>
-    <w:lsdException w:name="List Table 7 Colorful Accent 2" w:uiPriority="52"/>
-    <w:lsdException w:name="List Table 1 Light Accent 3" w:uiPriority="46"/>
-    <w:lsdException w:name="List Table 2 Accent 3" w:uiPriority="47"/>
-    <w:lsdException w:name="List Table 3 Accent 3" w:uiPriority="48"/>
-    <w:lsdException w:name="List Table 4 Accent 3" w:uiPriority="49"/>
-    <w:lsdException w:name="List Table 5 Dark Accent 3" w:uiPriority="50"/>
-    <w:lsdException w:name="List Table 6 Colorful Accent 3" w:uiPriority="51"/>
-    <w:lsdException w:name="List Table 7 Colorful Accent 3" w:uiPriority="52"/>
-    <w:lsdException w:name="List Table 1 Light Accent 4" w:uiPriority="46"/>
-    <w:lsdException w:name="List Table 2 Accent 4" w:uiPriority="47"/>
-    <w:lsdException w:name="List Table 3 Accent 4" w:uiPriority="48"/>
-    <w:lsdException w:name="List Table 4 Accent 4" w:uiPriority="49"/>
-    <w:lsdException w:name="List Table 5 Dark Accent 4" w:uiPriority="50"/>
-    <w:lsdException w:name="List Table 6 Colorful Accent 4" w:uiPriority="51"/>
-    <w:lsdException w:name="List Table 7 Colorful Accent 4" w:uiPriority="52"/>
-    <w:lsdException w:name="List Table 1 Light Accent 5" w:uiPriority="46"/>
-    <w:lsdException w:name="List Table 2 Accent 5" w:uiPriority="47"/>
-    <w:lsdException w:name="List Table 3 Accent 5" w:uiPriority="48"/>
-    <w:lsdException w:name="List Table 4 Accent 5" w:uiPriority="49"/>
-    <w:lsdException w:name="List Table 5 Dark Accent 5" w:uiPriority="50"/>
-    <w:lsdException w:name="List Table 6 Colorful Accent 5" w:uiPriority="51"/>
-    <w:lsdException w:name="List Table 7 Colorful Accent 5" w:uiPriority="52"/>
-    <w:lsdException w:name="List Table 1 Light Accent 6" w:uiPriority="46"/>
-    <w:lsdException w:name="List Table 2 Accent 6" w:uiPriority="47"/>
-    <w:lsdException w:name="List Table 3 Accent 6" w:uiPriority="48"/>
-    <w:lsdException w:name="List Table 4 Accent 6" w:uiPriority="49"/>
-    <w:lsdException w:name="List Table 5 Dark Accent 6" w:uiPriority="50"/>
-    <w:lsdException w:name="List Table 6 Colorful Accent 6" w:uiPriority="51"/>
-    <w:lsdException w:name="List Table 7 Colorful Accent 6" w:uiPriority="52"/>
-    <w:lsdException w:name="Mention" w:semiHidden="1" w:unhideWhenUsed="1"/>
-    <w:lsdException w:name="Smart Hyperlink" w:semiHidden="1" w:unhideWhenUsed="1"/>
+  <w:latentStyles w:defLockedState="0" w:defUIPriority="99" w:defSemiHidden="1" w:defUnhideWhenUsed="1" w:defQFormat="0" w:count="267">
+    <w:lsdException w:name="Normal" w:semiHidden="0" w:uiPriority="0" w:unhideWhenUsed="0" w:qFormat="1"/>
+    <w:lsdException w:name="heading 1" w:semiHidden="0" w:uiPriority="0" w:unhideWhenUsed="0" w:qFormat="1"/>
+    <w:lsdException w:name="heading 2" w:uiPriority="9" w:qFormat="1"/>
+    <w:lsdException w:name="heading 3" w:uiPriority="9" w:qFormat="1"/>
+    <w:lsdException w:name="heading 4" w:uiPriority="9" w:qFormat="1"/>
+    <w:lsdException w:name="heading 5" w:uiPriority="9" w:qFormat="1"/>
+    <w:lsdException w:name="heading 6" w:uiPriority="9" w:qFormat="1"/>
+    <w:lsdException w:name="heading 7" w:uiPriority="9" w:qFormat="1"/>
+    <w:lsdException w:name="heading 8" w:uiPriority="9" w:qFormat="1"/>
+    <w:lsdException w:name="heading 9" w:uiPriority="9" w:qFormat="1"/>
+    <w:lsdException w:name="toc 1" w:uiPriority="39"/>
+    <w:lsdException w:name="toc 2" w:uiPriority="39"/>
+    <w:lsdException w:name="toc 3" w:uiPriority="39"/>
+    <w:lsdException w:name="toc 4" w:uiPriority="39"/>
+    <w:lsdException w:name="toc 5" w:uiPriority="39"/>
+    <w:lsdException w:name="toc 6" w:uiPriority="39"/>
+    <w:lsdException w:name="toc 7" w:uiPriority="39"/>
+    <w:lsdException w:name="toc 8" w:uiPriority="39"/>
+    <w:lsdException w:name="toc 9" w:uiPriority="39"/>
+    <w:lsdException w:name="caption" w:uiPriority="35" w:qFormat="1"/>
+    <w:lsdException w:name="Title" w:semiHidden="0" w:uiPriority="10" w:unhideWhenUsed="0" w:qFormat="1"/>
+    <w:lsdException w:name="Default Paragraph Font" w:uiPriority="1"/>
+    <w:lsdException w:name="Subtitle" w:semiHidden="0" w:uiPriority="11" w:unhideWhenUsed="0" w:qFormat="1"/>
+    <w:lsdException w:name="Strong" w:semiHidden="0" w:uiPriority="22" w:unhideWhenUsed="0" w:qFormat="1"/>
+    <w:lsdException w:name="Emphasis" w:semiHidden="0" w:uiPriority="20" w:unhideWhenUsed="0" w:qFormat="1"/>
+    <w:lsdException w:name="Table Grid" w:semiHidden="0" w:uiPriority="39" w:unhideWhenUsed="0"/>
+    <w:lsdException w:name="Placeholder Text" w:unhideWhenUsed="0"/>
+    <w:lsdException w:name="No Spacing" w:semiHidden="0" w:uiPriority="1" w:unhideWhenUsed="0" w:qFormat="1"/>
+    <w:lsdException w:name="Light Shading" w:semiHidden="0" w:uiPriority="60" w:unhideWhenUsed="0"/>
+    <w:lsdException w:name="Light List" w:semiHidden="0" w:uiPriority="61" w:unhideWhenUsed="0"/>
+    <w:lsdException w:name="Light Grid" w:semiHidden="0" w:uiPriority="62" w:unhideWhenUsed="0"/>
+    <w:lsdException w:name="Medium Shading 1" w:semiHidden="0" w:uiPriority="63" w:unhideWhenUsed="0"/>
+    <w:lsdException w:name="Medium Shading 2" w:semiHidden="0" w:uiPriority="64" w:unhideWhenUsed="0"/>
+    <w:lsdException w:name="Medium List 1" w:semiHidden="0" w:uiPriority="65" w:unhideWhenUsed="0"/>
+    <w:lsdException w:name="Medium List 2" w:semiHidden="0" w:uiPriority="66" w:unhideWhenUsed="0"/>
+    <w:lsdException w:name="Medium Grid 1" w:semiHidden="0" w:uiPriority="67" w:unhideWhenUsed="0"/>
+    <w:lsdException w:name="Medium Grid 2" w:semiHidden="0" w:uiPriority="68" w:unhideWhenUsed="0"/>
+    <w:lsdException w:name="Medium Grid 3" w:semiHidden="0" w:uiPriority="69" w:unhideWhenUsed="0"/>
+    <w:lsdException w:name="Dark List" w:semiHidden="0" w:uiPriority="70" w:unhideWhenUsed="0"/>
+    <w:lsdException w:name="Colorful Shading" w:semiHidden="0" w:uiPriority="71" w:unhideWhenUsed="0"/>
+    <w:lsdException w:name="Colorful List" w:semiHidden="0" w:uiPriority="72" w:unhideWhenUsed="0"/>
+    <w:lsdException w:name="Colorful Grid" w:semiHidden="0" w:uiPriority="73" w:unhideWhenUsed="0"/>
+    <w:lsdException w:name="Light Shading Accent 1" w:semiHidden="0" w:uiPriority="60" w:unhideWhenUsed="0"/>
+    <w:lsdException w:name="Light List Accent 1" w:semiHidden="0" w:uiPriority="61" w:unhideWhenUsed="0"/>
+    <w:lsdException w:name="Light Grid Accent 1" w:semiHidden="0" w:uiPriority="62" w:unhideWhenUsed="0"/>
+    <w:lsdException w:name="Medium Shading 1 Accent 1" w:semiHidden="0" w:uiPriority="63" w:unhideWhenUsed="0"/>
+    <w:lsdException w:name="Medium Shading 2 Accent 1" w:semiHidden="0" w:uiPriority="64" w:unhideWhenUsed="0"/>
+    <w:lsdException w:name="Medium List 1 Accent 1" w:semiHidden="0" w:uiPriority="65" w:unhideWhenUsed="0"/>
+    <w:lsdException w:name="Revision" w:unhideWhenUsed="0"/>
+    <w:lsdException w:name="List Paragraph" w:semiHidden="0" w:uiPriority="34" w:unhideWhenUsed="0" w:qFormat="1"/>
+    <w:lsdException w:name="Quote" w:semiHidden="0" w:uiPriority="29" w:unhideWhenUsed="0" w:qFormat="1"/>
+    <w:lsdException w:name="Intense Quote" w:semiHidden="0" w:uiPriority="30" w:unhideWhenUsed="0" w:qFormat="1"/>
+    <w:lsdException w:name="Medium List 2 Accent 1" w:semiHidden="0" w:uiPriority="66" w:unhideWhenUsed="0"/>
+    <w:lsdException w:name="Medium Grid 1 Accent 1" w:semiHidden="0" w:uiPriority="67" w:unhideWhenUsed="0"/>
+    <w:lsdException w:name="Medium Grid 2 Accent 1" w:semiHidden="0" w:uiPriority="68" w:unhideWhenUsed="0"/>
+    <w:lsdException w:name="Medium Grid 3 Accent 1" w:semiHidden="0" w:uiPriority="69" w:unhideWhenUsed="0"/>
+    <w:lsdException w:name="Dark List Accent 1" w:semiHidden="0" w:uiPriority="70" w:unhideWhenUsed="0"/>
+    <w:lsdException w:name="Colorful Shading Accent 1" w:semiHidden="0" w:uiPriority="71" w:unhideWhenUsed="0"/>
+    <w:lsdException w:name="Colorful List Accent 1" w:semiHidden="0" w:uiPriority="72" w:unhideWhenUsed="0"/>
+    <w:lsdException w:name="Colorful Grid Accent 1" w:semiHidden="0" w:uiPriority="73" w:unhideWhenUsed="0"/>
+    <w:lsdException w:name="Light Shading Accent 2" w:semiHidden="0" w:uiPriority="60" w:unhideWhenUsed="0"/>
+    <w:lsdException w:name="Light List Accent 2" w:semiHidden="0" w:uiPriority="61" w:unhideWhenUsed="0"/>
+    <w:lsdException w:name="Light Grid Accent 2" w:semiHidden="0" w:uiPriority="62" w:unhideWhenUsed="0"/>
+    <w:lsdException w:name="Medium Shading 1 Accent 2" w:semiHidden="0" w:uiPriority="63" w:unhideWhenUsed="0"/>
+    <w:lsdException w:name="Medium Shading 2 Accent 2" w:semiHidden="0" w:uiPriority="64" w:unhideWhenUsed="0"/>
+    <w:lsdException w:name="Medium List 1 Accent 2" w:semiHidden="0" w:uiPriority="65" w:unhideWhenUsed="0"/>
+    <w:lsdException w:name="Medium List 2 Accent 2" w:semiHidden="0" w:uiPriority="66" w:unhideWhenUsed="0"/>
+    <w:lsdException w:name="Medium Grid 1 Accent 2" w:semiHidden="0" w:uiPriority="67" w:unhideWhenUsed="0"/>
+    <w:lsdException w:name="Medium Grid 2 Accent 2" w:semiHidden="0" w:uiPriority="68" w:unhideWhenUsed="0"/>
+    <w:lsdException w:name="Medium Grid 3 Accent 2" w:semiHidden="0" w:uiPriority="69" w:unhideWhenUsed="0"/>
+    <w:lsdException w:name="Dark List Accent 2" w:semiHidden="0" w:uiPriority="70" w:unhideWhenUsed="0"/>
+    <w:lsdException w:name="Colorful Shading Accent 2" w:semiHidden="0" w:uiPriority="71" w:unhideWhenUsed="0"/>
+    <w:lsdException w:name="Colorful List Accent 2" w:semiHidden="0" w:uiPriority="72" w:unhideWhenUsed="0"/>
+    <w:lsdException w:name="Colorful Grid Accent 2" w:semiHidden="0" w:uiPriority="73" w:unhideWhenUsed="0"/>
+    <w:lsdException w:name="Light Shading Accent 3" w:semiHidden="0" w:uiPriority="60" w:unhideWhenUsed="0"/>
+    <w:lsdException w:name="Light List Accent 3" w:semiHidden="0" w:uiPriority="61" w:unhideWhenUsed="0"/>
+    <w:lsdException w:name="Light Grid Accent 3" w:semiHidden="0" w:uiPriority="62" w:unhideWhenUsed="0"/>
+    <w:lsdException w:name="Medium Shading 1 Accent 3" w:semiHidden="0" w:uiPriority="63" w:unhideWhenUsed="0"/>
+    <w:lsdException w:name="Medium Shading 2 Accent 3" w:semiHidden="0" w:uiPriority="64" w:unhideWhenUsed="0"/>
+    <w:lsdException w:name="Medium List 1 Accent 3" w:semiHidden="0" w:uiPriority="65" w:unhideWhenUsed="0"/>
+    <w:lsdException w:name="Medium List 2 Accent 3" w:semiHidden="0" w:uiPriority="66" w:unhideWhenUsed="0"/>
+    <w:lsdException w:name="Medium Grid 1 Accent 3" w:semiHidden="0" w:uiPriority="67" w:unhideWhenUsed="0"/>
+    <w:lsdException w:name="Medium Grid 2 Accent 3" w:semiHidden="0" w:uiPriority="68" w:unhideWhenUsed="0"/>
+    <w:lsdException w:name="Medium Grid 3 Accent 3" w:semiHidden="0" w:uiPriority="69" w:unhideWhenUsed="0"/>
+    <w:lsdException w:name="Dark List Accent 3" w:semiHidden="0" w:uiPriority="70" w:unhideWhenUsed="0"/>
+    <w:lsdException w:name="Colorful Shading Accent 3" w:semiHidden="0" w:uiPriority="71" w:unhideWhenUsed="0"/>
+    <w:lsdException w:name="Colorful List Accent 3" w:semiHidden="0" w:uiPriority="72" w:unhideWhenUsed="0"/>
+    <w:lsdException w:name="Colorful Grid Accent 3" w:semiHidden="0" w:uiPriority="73" w:unhideWhenUsed="0"/>
+    <w:lsdException w:name="Light Shading Accent 4" w:semiHidden="0" w:uiPriority="60" w:unhideWhenUsed="0"/>
+    <w:lsdException w:name="Light List Accent 4" w:semiHidden="0" w:uiPriority="61" w:unhideWhenUsed="0"/>
+    <w:lsdException w:name="Light Grid Accent 4" w:semiHidden="0" w:uiPriority="62" w:unhideWhenUsed="0"/>
+    <w:lsdException w:name="Medium Shading 1 Accent 4" w:semiHidden="0" w:uiPriority="63" w:unhideWhenUsed="0"/>
+    <w:lsdException w:name="Medium Shading 2 Accent 4" w:semiHidden="0" w:uiPriority="64" w:unhideWhenUsed="0"/>
+    <w:lsdException w:name="Medium List 1 Accent 4" w:semiHidden="0" w:uiPriority="65" w:unhideWhenUsed="0"/>
+    <w:lsdException w:name="Medium List 2 Accent 4" w:semiHidden="0" w:uiPriority="66" w:unhideWhenUsed="0"/>
+    <w:lsdException w:name="Medium Grid 1 Accent 4" w:semiHidden="0" w:uiPriority="67" w:unhideWhenUsed="0"/>
+    <w:lsdException w:name="Medium Grid 2 Accent 4" w:semiHidden="0" w:uiPriority="68" w:unhideWhenUsed="0"/>
+    <w:lsdException w:name="Medium Grid 3 Accent 4" w:semiHidden="0" w:uiPriority="69" w:unhideWhenUsed="0"/>
+    <w:lsdException w:name="Dark List Accent 4" w:semiHidden="0" w:uiPriority="70" w:unhideWhenUsed="0"/>
+    <w:lsdException w:name="Colorful Shading Accent 4" w:semiHidden="0" w:uiPriority="71" w:unhideWhenUsed="0"/>
+    <w:lsdException w:name="Colorful List Accent 4" w:semiHidden="0" w:uiPriority="72" w:unhideWhenUsed="0"/>
+    <w:lsdException w:name="Colorful Grid Accent 4" w:semiHidden="0" w:uiPriority="73" w:unhideWhenUsed="0"/>
+    <w:lsdException w:name="Light Shading Accent 5" w:semiHidden="0" w:uiPriority="60" w:unhideWhenUsed="0"/>
+    <w:lsdException w:name="Light List Accent 5" w:semiHidden="0" w:uiPriority="61" w:unhideWhenUsed="0"/>
+    <w:lsdException w:name="Light Grid Accent 5" w:semiHidden="0" w:uiPriority="62" w:unhideWhenUsed="0"/>
+    <w:lsdException w:name="Medium Shading 1 Accent 5" w:semiHidden="0" w:uiPriority="63" w:unhideWhenUsed="0"/>
+    <w:lsdException w:name="Medium Shading 2 Accent 5" w:semiHidden="0" w:uiPriority="64" w:unhideWhenUsed="0"/>
+    <w:lsdException w:name="Medium List 1 Accent 5" w:semiHidden="0" w:uiPriority="65" w:unhideWhenUsed="0"/>
+    <w:lsdException w:name="Medium List 2 Accent 5" w:semiHidden="0" w:uiPriority="66" w:unhideWhenUsed="0"/>
+    <w:lsdException w:name="Medium Grid 1 Accent 5" w:semiHidden="0" w:uiPriority="67" w:unhideWhenUsed="0"/>
+    <w:lsdException w:name="Medium Grid 2 Accent 5" w:semiHidden="0" w:uiPriority="68" w:unhideWhenUsed="0"/>
+    <w:lsdException w:name="Medium Grid 3 Accent 5" w:semiHidden="0" w:uiPriority="69" w:unhideWhenUsed="0"/>
+    <w:lsdException w:name="Dark List Accent 5" w:semiHidden="0" w:uiPriority="70" w:unhideWhenUsed="0"/>
+    <w:lsdException w:name="Colorful Shading Accent 5" w:semiHidden="0" w:uiPriority="71" w:unhideWhenUsed="0"/>
+    <w:lsdException w:name="Colorful List Accent 5" w:semiHidden="0" w:uiPriority="72" w:unhideWhenUsed="0"/>
+    <w:lsdException w:name="Colorful Grid Accent 5" w:semiHidden="0" w:uiPriority="73" w:unhideWhenUsed="0"/>
+    <w:lsdException w:name="Light Shading Accent 6" w:semiHidden="0" w:uiPriority="60" w:unhideWhenUsed="0"/>
+    <w:lsdException w:name="Light List Accent 6" w:semiHidden="0" w:uiPriority="61" w:unhideWhenUsed="0"/>
+    <w:lsdException w:name="Light Grid Accent 6" w:semiHidden="0" w:uiPriority="62" w:unhideWhenUsed="0"/>
+    <w:lsdException w:name="Medium Shading 1 Accent 6" w:semiHidden="0" w:uiPriority="63" w:unhideWhenUsed="0"/>
+    <w:lsdException w:name="Medium Shading 2 Accent 6" w:semiHidden="0" w:uiPriority="64" w:unhideWhenUsed="0"/>
+    <w:lsdException w:name="Medium List 1 Accent 6" w:semiHidden="0" w:uiPriority="65" w:unhideWhenUsed="0"/>
+    <w:lsdException w:name="Medium List 2 Accent 6" w:semiHidden="0" w:uiPriority="66" w:unhideWhenUsed="0"/>
+    <w:lsdException w:name="Medium Grid 1 Accent 6" w:semiHidden="0" w:uiPriority="67" w:unhideWhenUsed="0"/>
+    <w:lsdException w:name="Medium Grid 2 Accent 6" w:semiHidden="0" w:uiPriority="68" w:unhideWhenUsed="0"/>
+    <w:lsdException w:name="Medium Grid 3 Accent 6" w:semiHidden="0" w:uiPriority="69" w:unhideWhenUsed="0"/>
+    <w:lsdException w:name="Dark List Accent 6" w:semiHidden="0" w:uiPriority="70" w:unhideWhenUsed="0"/>
+    <w:lsdException w:name="Colorful Shading Accent 6" w:semiHidden="0" w:uiPriority="71" w:unhideWhenUsed="0"/>
+    <w:lsdException w:name="Colorful List Accent 6" w:semiHidden="0" w:uiPriority="72" w:unhideWhenUsed="0"/>
+    <w:lsdException w:name="Colorful Grid Accent 6" w:semiHidden="0" w:uiPriority="73" w:unhideWhenUsed="0"/>
+    <w:lsdException w:name="Subtle Emphasis" w:semiHidden="0" w:uiPriority="19" w:unhideWhenUsed="0" w:qFormat="1"/>
+    <w:lsdException w:name="Intense Emphasis" w:semiHidden="0" w:uiPriority="21" w:unhideWhenUsed="0" w:qFormat="1"/>
+    <w:lsdException w:name="Subtle Reference" w:semiHidden="0" w:uiPriority="31" w:unhideWhenUsed="0" w:qFormat="1"/>
+    <w:lsdException w:name="Intense Reference" w:semiHidden="0" w:uiPriority="32" w:unhideWhenUsed="0" w:qFormat="1"/>
+    <w:lsdException w:name="Book Title" w:semiHidden="0" w:uiPriority="33" w:unhideWhenUsed="0" w:qFormat="1"/>
+    <w:lsdException w:name="Bibliography" w:uiPriority="37"/>
+    <w:lsdException w:name="TOC Heading" w:uiPriority="39" w:qFormat="1"/>
   </w:latentStyles>
   <w:style w:type="paragraph" w:default="1" w:styleId="Normale">
     <w:name w:val="Normal"/>
@@ -8320,6 +8563,7 @@
   <w:style w:type="character" w:default="1" w:styleId="Carpredefinitoparagrafo">
     <w:name w:val="Default Paragraph Font"/>
     <w:uiPriority w:val="1"/>
+    <w:semiHidden/>
     <w:unhideWhenUsed/>
   </w:style>
   <w:style w:type="table" w:default="1" w:styleId="Tabellanormale">
@@ -9194,7 +9438,1206 @@
     <w:basedOn w:val="Carpredefinitoparagrafo"/>
     <w:rsid w:val="009A4C22"/>
   </w:style>
-  <w:style w:type="table" w:styleId="Tabellagriglia2-colore1">
+  <w:style w:type="table" w:customStyle="1" w:styleId="GridTable2Accent1">
+    <w:name w:val="Grid Table 2 Accent 1"/>
+    <w:basedOn w:val="Tabellanormale"/>
+    <w:uiPriority w:val="47"/>
+    <w:rsid w:val="001E1878"/>
+    <w:tblPr>
+      <w:tblStyleRowBandSize w:val="1"/>
+      <w:tblStyleColBandSize w:val="1"/>
+      <w:tblInd w:w="0" w:type="dxa"/>
+      <w:tblBorders>
+        <w:top w:val="single" w:sz="2" w:space="0" w:color="95B3D7" w:themeColor="accent1" w:themeTint="99"/>
+        <w:bottom w:val="single" w:sz="2" w:space="0" w:color="95B3D7" w:themeColor="accent1" w:themeTint="99"/>
+        <w:insideH w:val="single" w:sz="2" w:space="0" w:color="95B3D7" w:themeColor="accent1" w:themeTint="99"/>
+        <w:insideV w:val="single" w:sz="2" w:space="0" w:color="95B3D7" w:themeColor="accent1" w:themeTint="99"/>
+      </w:tblBorders>
+      <w:tblCellMar>
+        <w:top w:w="0" w:type="dxa"/>
+        <w:left w:w="108" w:type="dxa"/>
+        <w:bottom w:w="0" w:type="dxa"/>
+        <w:right w:w="108" w:type="dxa"/>
+      </w:tblCellMar>
+    </w:tblPr>
+    <w:tblStylePr w:type="firstRow">
+      <w:rPr>
+        <w:b/>
+        <w:bCs/>
+      </w:rPr>
+      <w:tblPr/>
+      <w:tcPr>
+        <w:tcBorders>
+          <w:top w:val="nil"/>
+          <w:bottom w:val="single" w:sz="12" w:space="0" w:color="95B3D7" w:themeColor="accent1" w:themeTint="99"/>
+          <w:insideH w:val="nil"/>
+          <w:insideV w:val="nil"/>
+        </w:tcBorders>
+        <w:shd w:val="clear" w:color="auto" w:fill="FFFFFF" w:themeFill="background1"/>
+      </w:tcPr>
+    </w:tblStylePr>
+    <w:tblStylePr w:type="lastRow">
+      <w:rPr>
+        <w:b/>
+        <w:bCs/>
+      </w:rPr>
+      <w:tblPr/>
+      <w:tcPr>
+        <w:tcBorders>
+          <w:top w:val="double" w:sz="2" w:space="0" w:color="95B3D7" w:themeColor="accent1" w:themeTint="99"/>
+          <w:bottom w:val="nil"/>
+          <w:insideH w:val="nil"/>
+          <w:insideV w:val="nil"/>
+        </w:tcBorders>
+        <w:shd w:val="clear" w:color="auto" w:fill="FFFFFF" w:themeFill="background1"/>
+      </w:tcPr>
+    </w:tblStylePr>
+    <w:tblStylePr w:type="firstCol">
+      <w:rPr>
+        <w:b/>
+        <w:bCs/>
+      </w:rPr>
+    </w:tblStylePr>
+    <w:tblStylePr w:type="lastCol">
+      <w:rPr>
+        <w:b/>
+        <w:bCs/>
+      </w:rPr>
+    </w:tblStylePr>
+    <w:tblStylePr w:type="band1Vert">
+      <w:tblPr/>
+      <w:tcPr>
+        <w:shd w:val="clear" w:color="auto" w:fill="DBE5F1" w:themeFill="accent1" w:themeFillTint="33"/>
+      </w:tcPr>
+    </w:tblStylePr>
+    <w:tblStylePr w:type="band1Horz">
+      <w:tblPr/>
+      <w:tcPr>
+        <w:shd w:val="clear" w:color="auto" w:fill="DBE5F1" w:themeFill="accent1" w:themeFillTint="33"/>
+      </w:tcPr>
+    </w:tblStylePr>
+  </w:style>
+</w:styles>
+</file>
+
+<file path=word/stylesWithEffects.xml><?xml version="1.0" encoding="utf-8"?>
+<w:styles xmlns:wpc="http://schemas.microsoft.com/office/word/2010/wordprocessingCanvas" xmlns:mc="http://schemas.openxmlformats.org/markup-compatibility/2006" xmlns:o="urn:schemas-microsoft-com:office:office" xmlns:r="http://schemas.openxmlformats.org/officeDocument/2006/relationships" xmlns:m="http://schemas.openxmlformats.org/officeDocument/2006/math" xmlns:v="urn:schemas-microsoft-com:vml" xmlns:wp14="http://schemas.microsoft.com/office/word/2010/wordprocessingDrawing" xmlns:wp="http://schemas.openxmlformats.org/drawingml/2006/wordprocessingDrawing" xmlns:w10="urn:schemas-microsoft-com:office:word" xmlns:w="http://schemas.openxmlformats.org/wordprocessingml/2006/main" xmlns:w14="http://schemas.microsoft.com/office/word/2010/wordml" xmlns:wpg="http://schemas.microsoft.com/office/word/2010/wordprocessingGroup" xmlns:wpi="http://schemas.microsoft.com/office/word/2010/wordprocessingInk" xmlns:wne="http://schemas.microsoft.com/office/word/2006/wordml" xmlns:wps="http://schemas.microsoft.com/office/word/2010/wordprocessingShape" mc:Ignorable="w14 wp14">
+  <w:docDefaults>
+    <w:rPrDefault>
+      <w:rPr>
+        <w:rFonts w:ascii="Times New Roman" w:eastAsia="Arial Unicode MS" w:hAnsi="Times New Roman" w:cs="Times New Roman"/>
+        <w:bdr w:val="nil"/>
+        <w:lang w:val="it-IT" w:eastAsia="it-IT" w:bidi="ar-SA"/>
+      </w:rPr>
+    </w:rPrDefault>
+    <w:pPrDefault>
+      <w:pPr>
+        <w:pBdr>
+          <w:top w:val="nil"/>
+          <w:left w:val="nil"/>
+          <w:bottom w:val="nil"/>
+          <w:right w:val="nil"/>
+          <w:between w:val="nil"/>
+          <w:bar w:val="nil"/>
+        </w:pBdr>
+      </w:pPr>
+    </w:pPrDefault>
+  </w:docDefaults>
+  <w:latentStyles w:defLockedState="0" w:defUIPriority="99" w:defSemiHidden="1" w:defUnhideWhenUsed="1" w:defQFormat="0" w:count="267">
+    <w:lsdException w:name="Normal" w:semiHidden="0" w:uiPriority="0" w:unhideWhenUsed="0" w:qFormat="1"/>
+    <w:lsdException w:name="heading 1" w:semiHidden="0" w:uiPriority="0" w:unhideWhenUsed="0" w:qFormat="1"/>
+    <w:lsdException w:name="heading 2" w:uiPriority="9" w:qFormat="1"/>
+    <w:lsdException w:name="heading 3" w:uiPriority="9" w:qFormat="1"/>
+    <w:lsdException w:name="heading 4" w:uiPriority="9" w:qFormat="1"/>
+    <w:lsdException w:name="heading 5" w:uiPriority="9" w:qFormat="1"/>
+    <w:lsdException w:name="heading 6" w:uiPriority="9" w:qFormat="1"/>
+    <w:lsdException w:name="heading 7" w:uiPriority="9" w:qFormat="1"/>
+    <w:lsdException w:name="heading 8" w:uiPriority="9" w:qFormat="1"/>
+    <w:lsdException w:name="heading 9" w:uiPriority="9" w:qFormat="1"/>
+    <w:lsdException w:name="toc 1" w:uiPriority="39"/>
+    <w:lsdException w:name="toc 2" w:uiPriority="39"/>
+    <w:lsdException w:name="toc 3" w:uiPriority="39"/>
+    <w:lsdException w:name="toc 4" w:uiPriority="39"/>
+    <w:lsdException w:name="toc 5" w:uiPriority="39"/>
+    <w:lsdException w:name="toc 6" w:uiPriority="39"/>
+    <w:lsdException w:name="toc 7" w:uiPriority="39"/>
+    <w:lsdException w:name="toc 8" w:uiPriority="39"/>
+    <w:lsdException w:name="toc 9" w:uiPriority="39"/>
+    <w:lsdException w:name="caption" w:uiPriority="35" w:qFormat="1"/>
+    <w:lsdException w:name="Title" w:semiHidden="0" w:uiPriority="10" w:unhideWhenUsed="0" w:qFormat="1"/>
+    <w:lsdException w:name="Default Paragraph Font" w:uiPriority="1"/>
+    <w:lsdException w:name="Subtitle" w:semiHidden="0" w:uiPriority="11" w:unhideWhenUsed="0" w:qFormat="1"/>
+    <w:lsdException w:name="Strong" w:semiHidden="0" w:uiPriority="22" w:unhideWhenUsed="0" w:qFormat="1"/>
+    <w:lsdException w:name="Emphasis" w:semiHidden="0" w:uiPriority="20" w:unhideWhenUsed="0" w:qFormat="1"/>
+    <w:lsdException w:name="Table Grid" w:semiHidden="0" w:uiPriority="39" w:unhideWhenUsed="0"/>
+    <w:lsdException w:name="Placeholder Text" w:unhideWhenUsed="0"/>
+    <w:lsdException w:name="No Spacing" w:semiHidden="0" w:uiPriority="1" w:unhideWhenUsed="0" w:qFormat="1"/>
+    <w:lsdException w:name="Light Shading" w:semiHidden="0" w:uiPriority="60" w:unhideWhenUsed="0"/>
+    <w:lsdException w:name="Light List" w:semiHidden="0" w:uiPriority="61" w:unhideWhenUsed="0"/>
+    <w:lsdException w:name="Light Grid" w:semiHidden="0" w:uiPriority="62" w:unhideWhenUsed="0"/>
+    <w:lsdException w:name="Medium Shading 1" w:semiHidden="0" w:uiPriority="63" w:unhideWhenUsed="0"/>
+    <w:lsdException w:name="Medium Shading 2" w:semiHidden="0" w:uiPriority="64" w:unhideWhenUsed="0"/>
+    <w:lsdException w:name="Medium List 1" w:semiHidden="0" w:uiPriority="65" w:unhideWhenUsed="0"/>
+    <w:lsdException w:name="Medium List 2" w:semiHidden="0" w:uiPriority="66" w:unhideWhenUsed="0"/>
+    <w:lsdException w:name="Medium Grid 1" w:semiHidden="0" w:uiPriority="67" w:unhideWhenUsed="0"/>
+    <w:lsdException w:name="Medium Grid 2" w:semiHidden="0" w:uiPriority="68" w:unhideWhenUsed="0"/>
+    <w:lsdException w:name="Medium Grid 3" w:semiHidden="0" w:uiPriority="69" w:unhideWhenUsed="0"/>
+    <w:lsdException w:name="Dark List" w:semiHidden="0" w:uiPriority="70" w:unhideWhenUsed="0"/>
+    <w:lsdException w:name="Colorful Shading" w:semiHidden="0" w:uiPriority="71" w:unhideWhenUsed="0"/>
+    <w:lsdException w:name="Colorful List" w:semiHidden="0" w:uiPriority="72" w:unhideWhenUsed="0"/>
+    <w:lsdException w:name="Colorful Grid" w:semiHidden="0" w:uiPriority="73" w:unhideWhenUsed="0"/>
+    <w:lsdException w:name="Light Shading Accent 1" w:semiHidden="0" w:uiPriority="60" w:unhideWhenUsed="0"/>
+    <w:lsdException w:name="Light List Accent 1" w:semiHidden="0" w:uiPriority="61" w:unhideWhenUsed="0"/>
+    <w:lsdException w:name="Light Grid Accent 1" w:semiHidden="0" w:uiPriority="62" w:unhideWhenUsed="0"/>
+    <w:lsdException w:name="Medium Shading 1 Accent 1" w:semiHidden="0" w:uiPriority="63" w:unhideWhenUsed="0"/>
+    <w:lsdException w:name="Medium Shading 2 Accent 1" w:semiHidden="0" w:uiPriority="64" w:unhideWhenUsed="0"/>
+    <w:lsdException w:name="Medium List 1 Accent 1" w:semiHidden="0" w:uiPriority="65" w:unhideWhenUsed="0"/>
+    <w:lsdException w:name="Revision" w:unhideWhenUsed="0"/>
+    <w:lsdException w:name="List Paragraph" w:semiHidden="0" w:uiPriority="34" w:unhideWhenUsed="0" w:qFormat="1"/>
+    <w:lsdException w:name="Quote" w:semiHidden="0" w:uiPriority="29" w:unhideWhenUsed="0" w:qFormat="1"/>
+    <w:lsdException w:name="Intense Quote" w:semiHidden="0" w:uiPriority="30" w:unhideWhenUsed="0" w:qFormat="1"/>
+    <w:lsdException w:name="Medium List 2 Accent 1" w:semiHidden="0" w:uiPriority="66" w:unhideWhenUsed="0"/>
+    <w:lsdException w:name="Medium Grid 1 Accent 1" w:semiHidden="0" w:uiPriority="67" w:unhideWhenUsed="0"/>
+    <w:lsdException w:name="Medium Grid 2 Accent 1" w:semiHidden="0" w:uiPriority="68" w:unhideWhenUsed="0"/>
+    <w:lsdException w:name="Medium Grid 3 Accent 1" w:semiHidden="0" w:uiPriority="69" w:unhideWhenUsed="0"/>
+    <w:lsdException w:name="Dark List Accent 1" w:semiHidden="0" w:uiPriority="70" w:unhideWhenUsed="0"/>
+    <w:lsdException w:name="Colorful Shading Accent 1" w:semiHidden="0" w:uiPriority="71" w:unhideWhenUsed="0"/>
+    <w:lsdException w:name="Colorful List Accent 1" w:semiHidden="0" w:uiPriority="72" w:unhideWhenUsed="0"/>
+    <w:lsdException w:name="Colorful Grid Accent 1" w:semiHidden="0" w:uiPriority="73" w:unhideWhenUsed="0"/>
+    <w:lsdException w:name="Light Shading Accent 2" w:semiHidden="0" w:uiPriority="60" w:unhideWhenUsed="0"/>
+    <w:lsdException w:name="Light List Accent 2" w:semiHidden="0" w:uiPriority="61" w:unhideWhenUsed="0"/>
+    <w:lsdException w:name="Light Grid Accent 2" w:semiHidden="0" w:uiPriority="62" w:unhideWhenUsed="0"/>
+    <w:lsdException w:name="Medium Shading 1 Accent 2" w:semiHidden="0" w:uiPriority="63" w:unhideWhenUsed="0"/>
+    <w:lsdException w:name="Medium Shading 2 Accent 2" w:semiHidden="0" w:uiPriority="64" w:unhideWhenUsed="0"/>
+    <w:lsdException w:name="Medium List 1 Accent 2" w:semiHidden="0" w:uiPriority="65" w:unhideWhenUsed="0"/>
+    <w:lsdException w:name="Medium List 2 Accent 2" w:semiHidden="0" w:uiPriority="66" w:unhideWhenUsed="0"/>
+    <w:lsdException w:name="Medium Grid 1 Accent 2" w:semiHidden="0" w:uiPriority="67" w:unhideWhenUsed="0"/>
+    <w:lsdException w:name="Medium Grid 2 Accent 2" w:semiHidden="0" w:uiPriority="68" w:unhideWhenUsed="0"/>
+    <w:lsdException w:name="Medium Grid 3 Accent 2" w:semiHidden="0" w:uiPriority="69" w:unhideWhenUsed="0"/>
+    <w:lsdException w:name="Dark List Accent 2" w:semiHidden="0" w:uiPriority="70" w:unhideWhenUsed="0"/>
+    <w:lsdException w:name="Colorful Shading Accent 2" w:semiHidden="0" w:uiPriority="71" w:unhideWhenUsed="0"/>
+    <w:lsdException w:name="Colorful List Accent 2" w:semiHidden="0" w:uiPriority="72" w:unhideWhenUsed="0"/>
+    <w:lsdException w:name="Colorful Grid Accent 2" w:semiHidden="0" w:uiPriority="73" w:unhideWhenUsed="0"/>
+    <w:lsdException w:name="Light Shading Accent 3" w:semiHidden="0" w:uiPriority="60" w:unhideWhenUsed="0"/>
+    <w:lsdException w:name="Light List Accent 3" w:semiHidden="0" w:uiPriority="61" w:unhideWhenUsed="0"/>
+    <w:lsdException w:name="Light Grid Accent 3" w:semiHidden="0" w:uiPriority="62" w:unhideWhenUsed="0"/>
+    <w:lsdException w:name="Medium Shading 1 Accent 3" w:semiHidden="0" w:uiPriority="63" w:unhideWhenUsed="0"/>
+    <w:lsdException w:name="Medium Shading 2 Accent 3" w:semiHidden="0" w:uiPriority="64" w:unhideWhenUsed="0"/>
+    <w:lsdException w:name="Medium List 1 Accent 3" w:semiHidden="0" w:uiPriority="65" w:unhideWhenUsed="0"/>
+    <w:lsdException w:name="Medium List 2 Accent 3" w:semiHidden="0" w:uiPriority="66" w:unhideWhenUsed="0"/>
+    <w:lsdException w:name="Medium Grid 1 Accent 3" w:semiHidden="0" w:uiPriority="67" w:unhideWhenUsed="0"/>
+    <w:lsdException w:name="Medium Grid 2 Accent 3" w:semiHidden="0" w:uiPriority="68" w:unhideWhenUsed="0"/>
+    <w:lsdException w:name="Medium Grid 3 Accent 3" w:semiHidden="0" w:uiPriority="69" w:unhideWhenUsed="0"/>
+    <w:lsdException w:name="Dark List Accent 3" w:semiHidden="0" w:uiPriority="70" w:unhideWhenUsed="0"/>
+    <w:lsdException w:name="Colorful Shading Accent 3" w:semiHidden="0" w:uiPriority="71" w:unhideWhenUsed="0"/>
+    <w:lsdException w:name="Colorful List Accent 3" w:semiHidden="0" w:uiPriority="72" w:unhideWhenUsed="0"/>
+    <w:lsdException w:name="Colorful Grid Accent 3" w:semiHidden="0" w:uiPriority="73" w:unhideWhenUsed="0"/>
+    <w:lsdException w:name="Light Shading Accent 4" w:semiHidden="0" w:uiPriority="60" w:unhideWhenUsed="0"/>
+    <w:lsdException w:name="Light List Accent 4" w:semiHidden="0" w:uiPriority="61" w:unhideWhenUsed="0"/>
+    <w:lsdException w:name="Light Grid Accent 4" w:semiHidden="0" w:uiPriority="62" w:unhideWhenUsed="0"/>
+    <w:lsdException w:name="Medium Shading 1 Accent 4" w:semiHidden="0" w:uiPriority="63" w:unhideWhenUsed="0"/>
+    <w:lsdException w:name="Medium Shading 2 Accent 4" w:semiHidden="0" w:uiPriority="64" w:unhideWhenUsed="0"/>
+    <w:lsdException w:name="Medium List 1 Accent 4" w:semiHidden="0" w:uiPriority="65" w:unhideWhenUsed="0"/>
+    <w:lsdException w:name="Medium List 2 Accent 4" w:semiHidden="0" w:uiPriority="66" w:unhideWhenUsed="0"/>
+    <w:lsdException w:name="Medium Grid 1 Accent 4" w:semiHidden="0" w:uiPriority="67" w:unhideWhenUsed="0"/>
+    <w:lsdException w:name="Medium Grid 2 Accent 4" w:semiHidden="0" w:uiPriority="68" w:unhideWhenUsed="0"/>
+    <w:lsdException w:name="Medium Grid 3 Accent 4" w:semiHidden="0" w:uiPriority="69" w:unhideWhenUsed="0"/>
+    <w:lsdException w:name="Dark List Accent 4" w:semiHidden="0" w:uiPriority="70" w:unhideWhenUsed="0"/>
+    <w:lsdException w:name="Colorful Shading Accent 4" w:semiHidden="0" w:uiPriority="71" w:unhideWhenUsed="0"/>
+    <w:lsdException w:name="Colorful List Accent 4" w:semiHidden="0" w:uiPriority="72" w:unhideWhenUsed="0"/>
+    <w:lsdException w:name="Colorful Grid Accent 4" w:semiHidden="0" w:uiPriority="73" w:unhideWhenUsed="0"/>
+    <w:lsdException w:name="Light Shading Accent 5" w:semiHidden="0" w:uiPriority="60" w:unhideWhenUsed="0"/>
+    <w:lsdException w:name="Light List Accent 5" w:semiHidden="0" w:uiPriority="61" w:unhideWhenUsed="0"/>
+    <w:lsdException w:name="Light Grid Accent 5" w:semiHidden="0" w:uiPriority="62" w:unhideWhenUsed="0"/>
+    <w:lsdException w:name="Medium Shading 1 Accent 5" w:semiHidden="0" w:uiPriority="63" w:unhideWhenUsed="0"/>
+    <w:lsdException w:name="Medium Shading 2 Accent 5" w:semiHidden="0" w:uiPriority="64" w:unhideWhenUsed="0"/>
+    <w:lsdException w:name="Medium List 1 Accent 5" w:semiHidden="0" w:uiPriority="65" w:unhideWhenUsed="0"/>
+    <w:lsdException w:name="Medium List 2 Accent 5" w:semiHidden="0" w:uiPriority="66" w:unhideWhenUsed="0"/>
+    <w:lsdException w:name="Medium Grid 1 Accent 5" w:semiHidden="0" w:uiPriority="67" w:unhideWhenUsed="0"/>
+    <w:lsdException w:name="Medium Grid 2 Accent 5" w:semiHidden="0" w:uiPriority="68" w:unhideWhenUsed="0"/>
+    <w:lsdException w:name="Medium Grid 3 Accent 5" w:semiHidden="0" w:uiPriority="69" w:unhideWhenUsed="0"/>
+    <w:lsdException w:name="Dark List Accent 5" w:semiHidden="0" w:uiPriority="70" w:unhideWhenUsed="0"/>
+    <w:lsdException w:name="Colorful Shading Accent 5" w:semiHidden="0" w:uiPriority="71" w:unhideWhenUsed="0"/>
+    <w:lsdException w:name="Colorful List Accent 5" w:semiHidden="0" w:uiPriority="72" w:unhideWhenUsed="0"/>
+    <w:lsdException w:name="Colorful Grid Accent 5" w:semiHidden="0" w:uiPriority="73" w:unhideWhenUsed="0"/>
+    <w:lsdException w:name="Light Shading Accent 6" w:semiHidden="0" w:uiPriority="60" w:unhideWhenUsed="0"/>
+    <w:lsdException w:name="Light List Accent 6" w:semiHidden="0" w:uiPriority="61" w:unhideWhenUsed="0"/>
+    <w:lsdException w:name="Light Grid Accent 6" w:semiHidden="0" w:uiPriority="62" w:unhideWhenUsed="0"/>
+    <w:lsdException w:name="Medium Shading 1 Accent 6" w:semiHidden="0" w:uiPriority="63" w:unhideWhenUsed="0"/>
+    <w:lsdException w:name="Medium Shading 2 Accent 6" w:semiHidden="0" w:uiPriority="64" w:unhideWhenUsed="0"/>
+    <w:lsdException w:name="Medium List 1 Accent 6" w:semiHidden="0" w:uiPriority="65" w:unhideWhenUsed="0"/>
+    <w:lsdException w:name="Medium List 2 Accent 6" w:semiHidden="0" w:uiPriority="66" w:unhideWhenUsed="0"/>
+    <w:lsdException w:name="Medium Grid 1 Accent 6" w:semiHidden="0" w:uiPriority="67" w:unhideWhenUsed="0"/>
+    <w:lsdException w:name="Medium Grid 2 Accent 6" w:semiHidden="0" w:uiPriority="68" w:unhideWhenUsed="0"/>
+    <w:lsdException w:name="Medium Grid 3 Accent 6" w:semiHidden="0" w:uiPriority="69" w:unhideWhenUsed="0"/>
+    <w:lsdException w:name="Dark List Accent 6" w:semiHidden="0" w:uiPriority="70" w:unhideWhenUsed="0"/>
+    <w:lsdException w:name="Colorful Shading Accent 6" w:semiHidden="0" w:uiPriority="71" w:unhideWhenUsed="0"/>
+    <w:lsdException w:name="Colorful List Accent 6" w:semiHidden="0" w:uiPriority="72" w:unhideWhenUsed="0"/>
+    <w:lsdException w:name="Colorful Grid Accent 6" w:semiHidden="0" w:uiPriority="73" w:unhideWhenUsed="0"/>
+    <w:lsdException w:name="Subtle Emphasis" w:semiHidden="0" w:uiPriority="19" w:unhideWhenUsed="0" w:qFormat="1"/>
+    <w:lsdException w:name="Intense Emphasis" w:semiHidden="0" w:uiPriority="21" w:unhideWhenUsed="0" w:qFormat="1"/>
+    <w:lsdException w:name="Subtle Reference" w:semiHidden="0" w:uiPriority="31" w:unhideWhenUsed="0" w:qFormat="1"/>
+    <w:lsdException w:name="Intense Reference" w:semiHidden="0" w:uiPriority="32" w:unhideWhenUsed="0" w:qFormat="1"/>
+    <w:lsdException w:name="Book Title" w:semiHidden="0" w:uiPriority="33" w:unhideWhenUsed="0" w:qFormat="1"/>
+    <w:lsdException w:name="Bibliography" w:uiPriority="37"/>
+    <w:lsdException w:name="TOC Heading" w:uiPriority="39" w:qFormat="1"/>
+  </w:latentStyles>
+  <w:style w:type="paragraph" w:default="1" w:styleId="Normale">
+    <w:name w:val="Normal"/>
+    <w:qFormat/>
+    <w:rsid w:val="00674F29"/>
+    <w:pPr>
+      <w:spacing w:after="200" w:line="276" w:lineRule="auto"/>
+    </w:pPr>
+    <w:rPr>
+      <w:rFonts w:ascii="Helvetica Neue" w:eastAsia="Helvetica Neue" w:hAnsi="Helvetica Neue" w:cs="Helvetica Neue"/>
+      <w:color w:val="000000"/>
+      <w:sz w:val="22"/>
+      <w:szCs w:val="22"/>
+      <w:u w:color="000000"/>
+    </w:rPr>
+  </w:style>
+  <w:style w:type="paragraph" w:styleId="Titolo1">
+    <w:name w:val="heading 1"/>
+    <w:next w:val="Normale"/>
+    <w:qFormat/>
+    <w:pPr>
+      <w:keepNext/>
+      <w:keepLines/>
+      <w:spacing w:before="480" w:after="240" w:line="276" w:lineRule="auto"/>
+      <w:outlineLvl w:val="0"/>
+    </w:pPr>
+    <w:rPr>
+      <w:rFonts w:ascii="Helvetica Neue" w:eastAsia="Helvetica Neue" w:hAnsi="Helvetica Neue" w:cs="Helvetica Neue"/>
+      <w:b/>
+      <w:bCs/>
+      <w:color w:val="365F91"/>
+      <w:sz w:val="28"/>
+      <w:szCs w:val="28"/>
+      <w:u w:color="365F91"/>
+    </w:rPr>
+  </w:style>
+  <w:style w:type="paragraph" w:styleId="Titolo2">
+    <w:name w:val="heading 2"/>
+    <w:next w:val="Normale"/>
+    <w:qFormat/>
+    <w:pPr>
+      <w:keepNext/>
+      <w:keepLines/>
+      <w:spacing w:before="200" w:after="240" w:line="276" w:lineRule="auto"/>
+      <w:outlineLvl w:val="1"/>
+    </w:pPr>
+    <w:rPr>
+      <w:rFonts w:ascii="Helvetica Neue" w:eastAsia="Helvetica Neue" w:hAnsi="Helvetica Neue" w:cs="Helvetica Neue"/>
+      <w:b/>
+      <w:bCs/>
+      <w:color w:val="4F81BD"/>
+      <w:sz w:val="26"/>
+      <w:szCs w:val="26"/>
+      <w:u w:color="4F81BD"/>
+    </w:rPr>
+  </w:style>
+  <w:style w:type="paragraph" w:styleId="Titolo3">
+    <w:name w:val="heading 3"/>
+    <w:basedOn w:val="Normale"/>
+    <w:next w:val="Normale"/>
+    <w:link w:val="Titolo3Carattere"/>
+    <w:uiPriority w:val="9"/>
+    <w:unhideWhenUsed/>
+    <w:qFormat/>
+    <w:rsid w:val="00674F29"/>
+    <w:pPr>
+      <w:keepNext/>
+      <w:keepLines/>
+      <w:spacing w:before="200" w:after="0"/>
+      <w:outlineLvl w:val="2"/>
+    </w:pPr>
+    <w:rPr>
+      <w:rFonts w:asciiTheme="majorHAnsi" w:eastAsiaTheme="majorEastAsia" w:hAnsiTheme="majorHAnsi" w:cstheme="majorBidi"/>
+      <w:b/>
+      <w:bCs/>
+      <w:color w:val="4F81BD" w:themeColor="accent1"/>
+    </w:rPr>
+  </w:style>
+  <w:style w:type="character" w:default="1" w:styleId="Carpredefinitoparagrafo">
+    <w:name w:val="Default Paragraph Font"/>
+    <w:uiPriority w:val="1"/>
+    <w:semiHidden/>
+    <w:unhideWhenUsed/>
+  </w:style>
+  <w:style w:type="table" w:default="1" w:styleId="Tabellanormale">
+    <w:name w:val="Normal Table"/>
+    <w:uiPriority w:val="99"/>
+    <w:semiHidden/>
+    <w:unhideWhenUsed/>
+    <w:tblPr>
+      <w:tblInd w:w="0" w:type="dxa"/>
+      <w:tblCellMar>
+        <w:top w:w="0" w:type="dxa"/>
+        <w:left w:w="108" w:type="dxa"/>
+        <w:bottom w:w="0" w:type="dxa"/>
+        <w:right w:w="108" w:type="dxa"/>
+      </w:tblCellMar>
+    </w:tblPr>
+  </w:style>
+  <w:style w:type="numbering" w:default="1" w:styleId="Nessunelenco">
+    <w:name w:val="No List"/>
+    <w:uiPriority w:val="99"/>
+    <w:semiHidden/>
+    <w:unhideWhenUsed/>
+  </w:style>
+  <w:style w:type="character" w:styleId="Collegamentoipertestuale">
+    <w:name w:val="Hyperlink"/>
+    <w:uiPriority w:val="99"/>
+    <w:rPr>
+      <w:u w:val="single"/>
+    </w:rPr>
+  </w:style>
+  <w:style w:type="table" w:customStyle="1" w:styleId="TableNormal">
+    <w:name w:val="Table Normal"/>
+    <w:tblPr>
+      <w:tblInd w:w="0" w:type="dxa"/>
+      <w:tblCellMar>
+        <w:top w:w="0" w:type="dxa"/>
+        <w:left w:w="0" w:type="dxa"/>
+        <w:bottom w:w="0" w:type="dxa"/>
+        <w:right w:w="0" w:type="dxa"/>
+      </w:tblCellMar>
+    </w:tblPr>
+  </w:style>
+  <w:style w:type="paragraph" w:styleId="Intestazione">
+    <w:name w:val="header"/>
+    <w:pPr>
+      <w:tabs>
+        <w:tab w:val="center" w:pos="4819"/>
+        <w:tab w:val="right" w:pos="9638"/>
+      </w:tabs>
+    </w:pPr>
+    <w:rPr>
+      <w:rFonts w:ascii="Helvetica Neue" w:hAnsi="Helvetica Neue" w:cs="Arial Unicode MS"/>
+      <w:color w:val="000000"/>
+      <w:sz w:val="22"/>
+      <w:szCs w:val="22"/>
+      <w:u w:color="000000"/>
+    </w:rPr>
+  </w:style>
+  <w:style w:type="paragraph" w:styleId="Pidipagina">
+    <w:name w:val="footer"/>
+    <w:pPr>
+      <w:tabs>
+        <w:tab w:val="center" w:pos="4819"/>
+        <w:tab w:val="right" w:pos="9638"/>
+      </w:tabs>
+    </w:pPr>
+    <w:rPr>
+      <w:rFonts w:ascii="Helvetica Neue" w:eastAsia="Helvetica Neue" w:hAnsi="Helvetica Neue" w:cs="Helvetica Neue"/>
+      <w:color w:val="000000"/>
+      <w:sz w:val="22"/>
+      <w:szCs w:val="22"/>
+      <w:u w:color="000000"/>
+    </w:rPr>
+  </w:style>
+  <w:style w:type="paragraph" w:customStyle="1" w:styleId="Intestazioneepidipagina">
+    <w:name w:val="Intestazione e piè di pagina"/>
+    <w:pPr>
+      <w:tabs>
+        <w:tab w:val="right" w:pos="9020"/>
+      </w:tabs>
+    </w:pPr>
+    <w:rPr>
+      <w:rFonts w:ascii="Helvetica Neue" w:eastAsia="Helvetica Neue" w:hAnsi="Helvetica Neue" w:cs="Helvetica Neue"/>
+      <w:color w:val="000000"/>
+      <w:sz w:val="24"/>
+      <w:szCs w:val="24"/>
+    </w:rPr>
+  </w:style>
+  <w:style w:type="paragraph" w:customStyle="1" w:styleId="Corpo">
+    <w:name w:val="Corpo"/>
+    <w:rPr>
+      <w:rFonts w:ascii="Helvetica Neue" w:eastAsia="Helvetica Neue" w:hAnsi="Helvetica Neue" w:cs="Helvetica Neue"/>
+      <w:color w:val="000000"/>
+      <w:sz w:val="22"/>
+      <w:szCs w:val="22"/>
+    </w:rPr>
+  </w:style>
+  <w:style w:type="paragraph" w:styleId="Nessunaspaziatura">
+    <w:name w:val="No Spacing"/>
+    <w:rPr>
+      <w:rFonts w:ascii="Helvetica Neue" w:eastAsia="Helvetica Neue" w:hAnsi="Helvetica Neue" w:cs="Helvetica Neue"/>
+      <w:color w:val="000000"/>
+      <w:sz w:val="22"/>
+      <w:szCs w:val="22"/>
+      <w:u w:color="000000"/>
+    </w:rPr>
+  </w:style>
+  <w:style w:type="paragraph" w:styleId="Titolosommario">
+    <w:name w:val="TOC Heading"/>
+    <w:next w:val="Normale"/>
+    <w:uiPriority w:val="39"/>
+    <w:qFormat/>
+    <w:pPr>
+      <w:keepNext/>
+      <w:keepLines/>
+      <w:spacing w:before="480" w:line="276" w:lineRule="auto"/>
+    </w:pPr>
+    <w:rPr>
+      <w:rFonts w:ascii="Helvetica Neue" w:hAnsi="Helvetica Neue" w:cs="Arial Unicode MS"/>
+      <w:b/>
+      <w:bCs/>
+      <w:color w:val="365F91"/>
+      <w:sz w:val="28"/>
+      <w:szCs w:val="28"/>
+      <w:u w:color="365F91"/>
+    </w:rPr>
+  </w:style>
+  <w:style w:type="paragraph" w:styleId="Sommario1">
+    <w:name w:val="toc 1"/>
+    <w:uiPriority w:val="39"/>
+    <w:pPr>
+      <w:tabs>
+        <w:tab w:val="right" w:leader="dot" w:pos="9612"/>
+      </w:tabs>
+      <w:spacing w:after="100" w:line="276" w:lineRule="auto"/>
+    </w:pPr>
+    <w:rPr>
+      <w:rFonts w:ascii="Helvetica Neue" w:eastAsia="Helvetica Neue" w:hAnsi="Helvetica Neue" w:cs="Helvetica Neue"/>
+      <w:color w:val="000000"/>
+      <w:sz w:val="22"/>
+      <w:szCs w:val="22"/>
+      <w:u w:color="000000"/>
+    </w:rPr>
+  </w:style>
+  <w:style w:type="paragraph" w:styleId="Sommario2">
+    <w:name w:val="toc 2"/>
+    <w:uiPriority w:val="39"/>
+    <w:pPr>
+      <w:tabs>
+        <w:tab w:val="right" w:leader="dot" w:pos="9612"/>
+      </w:tabs>
+      <w:spacing w:after="100" w:line="276" w:lineRule="auto"/>
+      <w:ind w:left="220"/>
+    </w:pPr>
+    <w:rPr>
+      <w:rFonts w:ascii="Helvetica Neue" w:eastAsia="Helvetica Neue" w:hAnsi="Helvetica Neue" w:cs="Helvetica Neue"/>
+      <w:color w:val="000000"/>
+      <w:sz w:val="22"/>
+      <w:szCs w:val="22"/>
+      <w:u w:color="000000"/>
+    </w:rPr>
+  </w:style>
+  <w:style w:type="numbering" w:customStyle="1" w:styleId="Puntielenco">
+    <w:name w:val="Punti elenco"/>
+    <w:pPr>
+      <w:numPr>
+        <w:numId w:val="3"/>
+      </w:numPr>
+    </w:pPr>
+  </w:style>
+  <w:style w:type="paragraph" w:customStyle="1" w:styleId="CorpoA">
+    <w:name w:val="Corpo A"/>
+    <w:rPr>
+      <w:rFonts w:ascii="Helvetica Neue" w:eastAsia="Helvetica Neue" w:hAnsi="Helvetica Neue" w:cs="Helvetica Neue"/>
+      <w:color w:val="000000"/>
+      <w:sz w:val="22"/>
+      <w:szCs w:val="22"/>
+      <w:u w:color="000000"/>
+    </w:rPr>
+  </w:style>
+  <w:style w:type="paragraph" w:styleId="Paragrafoelenco">
+    <w:name w:val="List Paragraph"/>
+    <w:uiPriority w:val="34"/>
+    <w:qFormat/>
+    <w:pPr>
+      <w:spacing w:after="200" w:line="276" w:lineRule="auto"/>
+      <w:ind w:left="720"/>
+    </w:pPr>
+    <w:rPr>
+      <w:rFonts w:ascii="Helvetica Neue" w:eastAsia="Helvetica Neue" w:hAnsi="Helvetica Neue" w:cs="Helvetica Neue"/>
+      <w:color w:val="000000"/>
+      <w:sz w:val="22"/>
+      <w:szCs w:val="22"/>
+      <w:u w:color="000000"/>
+    </w:rPr>
+  </w:style>
+  <w:style w:type="numbering" w:customStyle="1" w:styleId="Stileimportato3">
+    <w:name w:val="Stile importato 3"/>
+    <w:pPr>
+      <w:numPr>
+        <w:numId w:val="5"/>
+      </w:numPr>
+    </w:pPr>
+  </w:style>
+  <w:style w:type="paragraph" w:customStyle="1" w:styleId="Stiletabella1A">
+    <w:name w:val="Stile tabella 1 A"/>
+    <w:rPr>
+      <w:rFonts w:ascii="Helvetica Neue" w:hAnsi="Helvetica Neue" w:cs="Arial Unicode MS"/>
+      <w:b/>
+      <w:bCs/>
+      <w:color w:val="000000"/>
+      <w:u w:color="000000"/>
+    </w:rPr>
+  </w:style>
+  <w:style w:type="paragraph" w:customStyle="1" w:styleId="Stiletabella2A">
+    <w:name w:val="Stile tabella 2 A"/>
+    <w:rPr>
+      <w:rFonts w:ascii="Helvetica Neue" w:hAnsi="Helvetica Neue" w:cs="Arial Unicode MS"/>
+      <w:color w:val="000000"/>
+      <w:u w:color="000000"/>
+    </w:rPr>
+  </w:style>
+  <w:style w:type="numbering" w:customStyle="1" w:styleId="Stileimportato4">
+    <w:name w:val="Stile importato 4"/>
+    <w:pPr>
+      <w:numPr>
+        <w:numId w:val="7"/>
+      </w:numPr>
+    </w:pPr>
+  </w:style>
+  <w:style w:type="paragraph" w:customStyle="1" w:styleId="CorpoAA">
+    <w:name w:val="Corpo A A"/>
+    <w:rPr>
+      <w:rFonts w:ascii="Helvetica Neue" w:hAnsi="Helvetica Neue" w:cs="Arial Unicode MS"/>
+      <w:color w:val="000000"/>
+      <w:sz w:val="22"/>
+      <w:szCs w:val="22"/>
+      <w:u w:color="000000"/>
+    </w:rPr>
+  </w:style>
+  <w:style w:type="numbering" w:customStyle="1" w:styleId="Stileimportato5">
+    <w:name w:val="Stile importato 5"/>
+    <w:pPr>
+      <w:numPr>
+        <w:numId w:val="9"/>
+      </w:numPr>
+    </w:pPr>
+  </w:style>
+  <w:style w:type="numbering" w:customStyle="1" w:styleId="Stileimportato1">
+    <w:name w:val="Stile importato 1"/>
+    <w:pPr>
+      <w:numPr>
+        <w:numId w:val="11"/>
+      </w:numPr>
+    </w:pPr>
+  </w:style>
+  <w:style w:type="numbering" w:customStyle="1" w:styleId="Stileimportato6">
+    <w:name w:val="Stile importato 6"/>
+    <w:pPr>
+      <w:numPr>
+        <w:numId w:val="13"/>
+      </w:numPr>
+    </w:pPr>
+  </w:style>
+  <w:style w:type="numbering" w:customStyle="1" w:styleId="Stileimportato7">
+    <w:name w:val="Stile importato 7"/>
+    <w:pPr>
+      <w:numPr>
+        <w:numId w:val="15"/>
+      </w:numPr>
+    </w:pPr>
+  </w:style>
+  <w:style w:type="numbering" w:customStyle="1" w:styleId="Stileimportato8">
+    <w:name w:val="Stile importato 8"/>
+    <w:pPr>
+      <w:numPr>
+        <w:numId w:val="17"/>
+      </w:numPr>
+    </w:pPr>
+  </w:style>
+  <w:style w:type="numbering" w:customStyle="1" w:styleId="Stileimportato9">
+    <w:name w:val="Stile importato 9"/>
+    <w:pPr>
+      <w:numPr>
+        <w:numId w:val="20"/>
+      </w:numPr>
+    </w:pPr>
+  </w:style>
+  <w:style w:type="numbering" w:customStyle="1" w:styleId="Stileimportato10">
+    <w:name w:val="Stile importato 10"/>
+    <w:pPr>
+      <w:numPr>
+        <w:numId w:val="22"/>
+      </w:numPr>
+    </w:pPr>
+  </w:style>
+  <w:style w:type="table" w:styleId="Grigliatabella">
+    <w:name w:val="Table Grid"/>
+    <w:basedOn w:val="Tabellanormale"/>
+    <w:uiPriority w:val="39"/>
+    <w:rsid w:val="00121259"/>
+    <w:tblPr>
+      <w:tblInd w:w="0" w:type="dxa"/>
+      <w:tblBorders>
+        <w:top w:val="single" w:sz="4" w:space="0" w:color="auto"/>
+        <w:left w:val="single" w:sz="4" w:space="0" w:color="auto"/>
+        <w:bottom w:val="single" w:sz="4" w:space="0" w:color="auto"/>
+        <w:right w:val="single" w:sz="4" w:space="0" w:color="auto"/>
+        <w:insideH w:val="single" w:sz="4" w:space="0" w:color="auto"/>
+        <w:insideV w:val="single" w:sz="4" w:space="0" w:color="auto"/>
+      </w:tblBorders>
+      <w:tblCellMar>
+        <w:top w:w="0" w:type="dxa"/>
+        <w:left w:w="108" w:type="dxa"/>
+        <w:bottom w:w="0" w:type="dxa"/>
+        <w:right w:w="108" w:type="dxa"/>
+      </w:tblCellMar>
+    </w:tblPr>
+  </w:style>
+  <w:style w:type="table" w:customStyle="1" w:styleId="Tabellasemplice41">
+    <w:name w:val="Tabella semplice 41"/>
+    <w:basedOn w:val="Tabellanormale"/>
+    <w:uiPriority w:val="44"/>
+    <w:rsid w:val="00D91003"/>
+    <w:tblPr>
+      <w:tblStyleRowBandSize w:val="1"/>
+      <w:tblStyleColBandSize w:val="1"/>
+      <w:tblInd w:w="0" w:type="dxa"/>
+      <w:tblCellMar>
+        <w:top w:w="0" w:type="dxa"/>
+        <w:left w:w="108" w:type="dxa"/>
+        <w:bottom w:w="0" w:type="dxa"/>
+        <w:right w:w="108" w:type="dxa"/>
+      </w:tblCellMar>
+    </w:tblPr>
+    <w:tblStylePr w:type="firstRow">
+      <w:rPr>
+        <w:b/>
+        <w:bCs/>
+      </w:rPr>
+    </w:tblStylePr>
+    <w:tblStylePr w:type="lastRow">
+      <w:rPr>
+        <w:b/>
+        <w:bCs/>
+      </w:rPr>
+    </w:tblStylePr>
+    <w:tblStylePr w:type="firstCol">
+      <w:rPr>
+        <w:b/>
+        <w:bCs/>
+      </w:rPr>
+    </w:tblStylePr>
+    <w:tblStylePr w:type="lastCol">
+      <w:rPr>
+        <w:b/>
+        <w:bCs/>
+      </w:rPr>
+    </w:tblStylePr>
+    <w:tblStylePr w:type="band1Vert">
+      <w:tblPr/>
+      <w:tcPr>
+        <w:shd w:val="clear" w:color="auto" w:fill="F2F2F2" w:themeFill="background1" w:themeFillShade="F2"/>
+      </w:tcPr>
+    </w:tblStylePr>
+    <w:tblStylePr w:type="band1Horz">
+      <w:tblPr/>
+      <w:tcPr>
+        <w:shd w:val="clear" w:color="auto" w:fill="F2F2F2" w:themeFill="background1" w:themeFillShade="F2"/>
+      </w:tcPr>
+    </w:tblStylePr>
+  </w:style>
+  <w:style w:type="table" w:styleId="Tabellasemplice1">
+    <w:name w:val="Table Simple 1"/>
+    <w:basedOn w:val="Tabellanormale"/>
+    <w:uiPriority w:val="99"/>
+    <w:unhideWhenUsed/>
+    <w:rsid w:val="00D91003"/>
+    <w:pPr>
+      <w:spacing w:after="200" w:line="276" w:lineRule="auto"/>
+    </w:pPr>
+    <w:tblPr>
+      <w:tblInd w:w="0" w:type="dxa"/>
+      <w:tblBorders>
+        <w:top w:val="single" w:sz="12" w:space="0" w:color="008000"/>
+        <w:bottom w:val="single" w:sz="12" w:space="0" w:color="008000"/>
+      </w:tblBorders>
+      <w:tblCellMar>
+        <w:top w:w="0" w:type="dxa"/>
+        <w:left w:w="108" w:type="dxa"/>
+        <w:bottom w:w="0" w:type="dxa"/>
+        <w:right w:w="108" w:type="dxa"/>
+      </w:tblCellMar>
+    </w:tblPr>
+    <w:tcPr>
+      <w:shd w:val="clear" w:color="auto" w:fill="auto"/>
+    </w:tcPr>
+    <w:tblStylePr w:type="firstRow">
+      <w:tblPr/>
+      <w:tcPr>
+        <w:tcBorders>
+          <w:bottom w:val="single" w:sz="6" w:space="0" w:color="008000"/>
+        </w:tcBorders>
+      </w:tcPr>
+    </w:tblStylePr>
+    <w:tblStylePr w:type="lastRow">
+      <w:tblPr/>
+      <w:tcPr>
+        <w:tcBorders>
+          <w:top w:val="single" w:sz="6" w:space="0" w:color="008000"/>
+        </w:tcBorders>
+      </w:tcPr>
+    </w:tblStylePr>
+  </w:style>
+  <w:style w:type="table" w:customStyle="1" w:styleId="Tabellaelenco21">
+    <w:name w:val="Tabella elenco 21"/>
+    <w:basedOn w:val="Tabellanormale"/>
+    <w:uiPriority w:val="47"/>
+    <w:rsid w:val="00D91003"/>
+    <w:tblPr>
+      <w:tblStyleRowBandSize w:val="1"/>
+      <w:tblStyleColBandSize w:val="1"/>
+      <w:tblInd w:w="0" w:type="dxa"/>
+      <w:tblBorders>
+        <w:top w:val="single" w:sz="4" w:space="0" w:color="666666" w:themeColor="text1" w:themeTint="99"/>
+        <w:bottom w:val="single" w:sz="4" w:space="0" w:color="666666" w:themeColor="text1" w:themeTint="99"/>
+        <w:insideH w:val="single" w:sz="4" w:space="0" w:color="666666" w:themeColor="text1" w:themeTint="99"/>
+      </w:tblBorders>
+      <w:tblCellMar>
+        <w:top w:w="0" w:type="dxa"/>
+        <w:left w:w="108" w:type="dxa"/>
+        <w:bottom w:w="0" w:type="dxa"/>
+        <w:right w:w="108" w:type="dxa"/>
+      </w:tblCellMar>
+    </w:tblPr>
+    <w:tblStylePr w:type="firstRow">
+      <w:rPr>
+        <w:b/>
+        <w:bCs/>
+      </w:rPr>
+    </w:tblStylePr>
+    <w:tblStylePr w:type="lastRow">
+      <w:rPr>
+        <w:b/>
+        <w:bCs/>
+      </w:rPr>
+    </w:tblStylePr>
+    <w:tblStylePr w:type="firstCol">
+      <w:rPr>
+        <w:b/>
+        <w:bCs/>
+      </w:rPr>
+    </w:tblStylePr>
+    <w:tblStylePr w:type="lastCol">
+      <w:rPr>
+        <w:b/>
+        <w:bCs/>
+      </w:rPr>
+    </w:tblStylePr>
+    <w:tblStylePr w:type="band1Vert">
+      <w:tblPr/>
+      <w:tcPr>
+        <w:shd w:val="clear" w:color="auto" w:fill="CCCCCC" w:themeFill="text1" w:themeFillTint="33"/>
+      </w:tcPr>
+    </w:tblStylePr>
+    <w:tblStylePr w:type="band1Horz">
+      <w:tblPr/>
+      <w:tcPr>
+        <w:shd w:val="clear" w:color="auto" w:fill="CCCCCC" w:themeFill="text1" w:themeFillTint="33"/>
+      </w:tcPr>
+    </w:tblStylePr>
+  </w:style>
+  <w:style w:type="table" w:customStyle="1" w:styleId="Tabellaelenco2-colore11">
+    <w:name w:val="Tabella elenco 2 - colore 11"/>
+    <w:basedOn w:val="Tabellanormale"/>
+    <w:uiPriority w:val="47"/>
+    <w:rsid w:val="00D91003"/>
+    <w:tblPr>
+      <w:tblStyleRowBandSize w:val="1"/>
+      <w:tblStyleColBandSize w:val="1"/>
+      <w:tblInd w:w="0" w:type="dxa"/>
+      <w:tblBorders>
+        <w:top w:val="single" w:sz="4" w:space="0" w:color="95B3D7" w:themeColor="accent1" w:themeTint="99"/>
+        <w:bottom w:val="single" w:sz="4" w:space="0" w:color="95B3D7" w:themeColor="accent1" w:themeTint="99"/>
+        <w:insideH w:val="single" w:sz="4" w:space="0" w:color="95B3D7" w:themeColor="accent1" w:themeTint="99"/>
+      </w:tblBorders>
+      <w:tblCellMar>
+        <w:top w:w="0" w:type="dxa"/>
+        <w:left w:w="108" w:type="dxa"/>
+        <w:bottom w:w="0" w:type="dxa"/>
+        <w:right w:w="108" w:type="dxa"/>
+      </w:tblCellMar>
+    </w:tblPr>
+    <w:tblStylePr w:type="firstRow">
+      <w:rPr>
+        <w:b/>
+        <w:bCs/>
+      </w:rPr>
+    </w:tblStylePr>
+    <w:tblStylePr w:type="lastRow">
+      <w:rPr>
+        <w:b/>
+        <w:bCs/>
+      </w:rPr>
+    </w:tblStylePr>
+    <w:tblStylePr w:type="firstCol">
+      <w:rPr>
+        <w:b/>
+        <w:bCs/>
+      </w:rPr>
+    </w:tblStylePr>
+    <w:tblStylePr w:type="lastCol">
+      <w:rPr>
+        <w:b/>
+        <w:bCs/>
+      </w:rPr>
+    </w:tblStylePr>
+    <w:tblStylePr w:type="band1Vert">
+      <w:tblPr/>
+      <w:tcPr>
+        <w:shd w:val="clear" w:color="auto" w:fill="DBE5F1" w:themeFill="accent1" w:themeFillTint="33"/>
+      </w:tcPr>
+    </w:tblStylePr>
+    <w:tblStylePr w:type="band1Horz">
+      <w:tblPr/>
+      <w:tcPr>
+        <w:shd w:val="clear" w:color="auto" w:fill="DBE5F1" w:themeFill="accent1" w:themeFillTint="33"/>
+      </w:tcPr>
+    </w:tblStylePr>
+  </w:style>
+  <w:style w:type="table" w:customStyle="1" w:styleId="Tabellagriglia3-colore31">
+    <w:name w:val="Tabella griglia 3 - colore 31"/>
+    <w:basedOn w:val="Tabellanormale"/>
+    <w:uiPriority w:val="48"/>
+    <w:rsid w:val="0085610D"/>
+    <w:tblPr>
+      <w:tblStyleRowBandSize w:val="1"/>
+      <w:tblStyleColBandSize w:val="1"/>
+      <w:tblInd w:w="0" w:type="dxa"/>
+      <w:tblBorders>
+        <w:top w:val="single" w:sz="4" w:space="0" w:color="C2D69B" w:themeColor="accent3" w:themeTint="99"/>
+        <w:left w:val="single" w:sz="4" w:space="0" w:color="C2D69B" w:themeColor="accent3" w:themeTint="99"/>
+        <w:bottom w:val="single" w:sz="4" w:space="0" w:color="C2D69B" w:themeColor="accent3" w:themeTint="99"/>
+        <w:right w:val="single" w:sz="4" w:space="0" w:color="C2D69B" w:themeColor="accent3" w:themeTint="99"/>
+        <w:insideH w:val="single" w:sz="4" w:space="0" w:color="C2D69B" w:themeColor="accent3" w:themeTint="99"/>
+        <w:insideV w:val="single" w:sz="4" w:space="0" w:color="C2D69B" w:themeColor="accent3" w:themeTint="99"/>
+      </w:tblBorders>
+      <w:tblCellMar>
+        <w:top w:w="0" w:type="dxa"/>
+        <w:left w:w="108" w:type="dxa"/>
+        <w:bottom w:w="0" w:type="dxa"/>
+        <w:right w:w="108" w:type="dxa"/>
+      </w:tblCellMar>
+    </w:tblPr>
+    <w:tblStylePr w:type="firstRow">
+      <w:rPr>
+        <w:b/>
+        <w:bCs/>
+      </w:rPr>
+      <w:tblPr/>
+      <w:tcPr>
+        <w:tcBorders>
+          <w:top w:val="nil"/>
+          <w:left w:val="nil"/>
+          <w:right w:val="nil"/>
+          <w:insideH w:val="nil"/>
+          <w:insideV w:val="nil"/>
+        </w:tcBorders>
+        <w:shd w:val="clear" w:color="auto" w:fill="FFFFFF" w:themeFill="background1"/>
+      </w:tcPr>
+    </w:tblStylePr>
+    <w:tblStylePr w:type="lastRow">
+      <w:rPr>
+        <w:b/>
+        <w:bCs/>
+      </w:rPr>
+      <w:tblPr/>
+      <w:tcPr>
+        <w:tcBorders>
+          <w:left w:val="nil"/>
+          <w:bottom w:val="nil"/>
+          <w:right w:val="nil"/>
+          <w:insideH w:val="nil"/>
+          <w:insideV w:val="nil"/>
+        </w:tcBorders>
+        <w:shd w:val="clear" w:color="auto" w:fill="FFFFFF" w:themeFill="background1"/>
+      </w:tcPr>
+    </w:tblStylePr>
+    <w:tblStylePr w:type="firstCol">
+      <w:pPr>
+        <w:jc w:val="right"/>
+      </w:pPr>
+      <w:rPr>
+        <w:i/>
+        <w:iCs/>
+      </w:rPr>
+      <w:tblPr/>
+      <w:tcPr>
+        <w:tcBorders>
+          <w:top w:val="nil"/>
+          <w:left w:val="nil"/>
+          <w:bottom w:val="nil"/>
+          <w:insideH w:val="nil"/>
+          <w:insideV w:val="nil"/>
+        </w:tcBorders>
+        <w:shd w:val="clear" w:color="auto" w:fill="FFFFFF" w:themeFill="background1"/>
+      </w:tcPr>
+    </w:tblStylePr>
+    <w:tblStylePr w:type="lastCol">
+      <w:rPr>
+        <w:i/>
+        <w:iCs/>
+      </w:rPr>
+      <w:tblPr/>
+      <w:tcPr>
+        <w:tcBorders>
+          <w:top w:val="nil"/>
+          <w:bottom w:val="nil"/>
+          <w:right w:val="nil"/>
+          <w:insideH w:val="nil"/>
+          <w:insideV w:val="nil"/>
+        </w:tcBorders>
+        <w:shd w:val="clear" w:color="auto" w:fill="FFFFFF" w:themeFill="background1"/>
+      </w:tcPr>
+    </w:tblStylePr>
+    <w:tblStylePr w:type="band1Vert">
+      <w:tblPr/>
+      <w:tcPr>
+        <w:shd w:val="clear" w:color="auto" w:fill="EAF1DD" w:themeFill="accent3" w:themeFillTint="33"/>
+      </w:tcPr>
+    </w:tblStylePr>
+    <w:tblStylePr w:type="band1Horz">
+      <w:tblPr/>
+      <w:tcPr>
+        <w:shd w:val="clear" w:color="auto" w:fill="EAF1DD" w:themeFill="accent3" w:themeFillTint="33"/>
+      </w:tcPr>
+    </w:tblStylePr>
+    <w:tblStylePr w:type="neCell">
+      <w:tblPr/>
+      <w:tcPr>
+        <w:tcBorders>
+          <w:bottom w:val="single" w:sz="4" w:space="0" w:color="C2D69B" w:themeColor="accent3" w:themeTint="99"/>
+        </w:tcBorders>
+      </w:tcPr>
+    </w:tblStylePr>
+    <w:tblStylePr w:type="nwCell">
+      <w:tblPr/>
+      <w:tcPr>
+        <w:tcBorders>
+          <w:bottom w:val="single" w:sz="4" w:space="0" w:color="C2D69B" w:themeColor="accent3" w:themeTint="99"/>
+        </w:tcBorders>
+      </w:tcPr>
+    </w:tblStylePr>
+    <w:tblStylePr w:type="seCell">
+      <w:tblPr/>
+      <w:tcPr>
+        <w:tcBorders>
+          <w:top w:val="single" w:sz="4" w:space="0" w:color="C2D69B" w:themeColor="accent3" w:themeTint="99"/>
+        </w:tcBorders>
+      </w:tcPr>
+    </w:tblStylePr>
+    <w:tblStylePr w:type="swCell">
+      <w:tblPr/>
+      <w:tcPr>
+        <w:tcBorders>
+          <w:top w:val="single" w:sz="4" w:space="0" w:color="C2D69B" w:themeColor="accent3" w:themeTint="99"/>
+        </w:tcBorders>
+      </w:tcPr>
+    </w:tblStylePr>
+  </w:style>
+  <w:style w:type="paragraph" w:styleId="Testofumetto">
+    <w:name w:val="Balloon Text"/>
+    <w:basedOn w:val="Normale"/>
+    <w:link w:val="TestofumettoCarattere"/>
+    <w:uiPriority w:val="99"/>
+    <w:semiHidden/>
+    <w:unhideWhenUsed/>
+    <w:rsid w:val="00507593"/>
+    <w:pPr>
+      <w:spacing w:after="0" w:line="240" w:lineRule="auto"/>
+    </w:pPr>
+    <w:rPr>
+      <w:rFonts w:ascii="Tahoma" w:hAnsi="Tahoma" w:cs="Tahoma"/>
+      <w:sz w:val="16"/>
+      <w:szCs w:val="16"/>
+    </w:rPr>
+  </w:style>
+  <w:style w:type="character" w:customStyle="1" w:styleId="TestofumettoCarattere">
+    <w:name w:val="Testo fumetto Carattere"/>
+    <w:basedOn w:val="Carpredefinitoparagrafo"/>
+    <w:link w:val="Testofumetto"/>
+    <w:uiPriority w:val="99"/>
+    <w:semiHidden/>
+    <w:rsid w:val="00507593"/>
+    <w:rPr>
+      <w:rFonts w:ascii="Tahoma" w:eastAsia="Helvetica Neue" w:hAnsi="Tahoma" w:cs="Tahoma"/>
+      <w:color w:val="000000"/>
+      <w:sz w:val="16"/>
+      <w:szCs w:val="16"/>
+      <w:u w:color="000000"/>
+    </w:rPr>
+  </w:style>
+  <w:style w:type="paragraph" w:styleId="Titolo">
+    <w:name w:val="Title"/>
+    <w:basedOn w:val="Normale"/>
+    <w:next w:val="Normale"/>
+    <w:link w:val="TitoloCarattere"/>
+    <w:uiPriority w:val="10"/>
+    <w:qFormat/>
+    <w:rsid w:val="00674F29"/>
+    <w:pPr>
+      <w:pBdr>
+        <w:bottom w:val="single" w:sz="8" w:space="4" w:color="4F81BD" w:themeColor="accent1"/>
+      </w:pBdr>
+      <w:spacing w:after="300" w:line="240" w:lineRule="auto"/>
+      <w:contextualSpacing/>
+    </w:pPr>
+    <w:rPr>
+      <w:rFonts w:asciiTheme="majorHAnsi" w:eastAsiaTheme="majorEastAsia" w:hAnsiTheme="majorHAnsi" w:cstheme="majorBidi"/>
+      <w:color w:val="7D7D7D" w:themeColor="text2" w:themeShade="BF"/>
+      <w:spacing w:val="5"/>
+      <w:kern w:val="28"/>
+      <w:sz w:val="52"/>
+      <w:szCs w:val="52"/>
+    </w:rPr>
+  </w:style>
+  <w:style w:type="character" w:customStyle="1" w:styleId="TitoloCarattere">
+    <w:name w:val="Titolo Carattere"/>
+    <w:basedOn w:val="Carpredefinitoparagrafo"/>
+    <w:link w:val="Titolo"/>
+    <w:uiPriority w:val="10"/>
+    <w:rsid w:val="00674F29"/>
+    <w:rPr>
+      <w:rFonts w:asciiTheme="majorHAnsi" w:eastAsiaTheme="majorEastAsia" w:hAnsiTheme="majorHAnsi" w:cstheme="majorBidi"/>
+      <w:color w:val="7D7D7D" w:themeColor="text2" w:themeShade="BF"/>
+      <w:spacing w:val="5"/>
+      <w:kern w:val="28"/>
+      <w:sz w:val="52"/>
+      <w:szCs w:val="52"/>
+      <w:u w:color="000000"/>
+    </w:rPr>
+  </w:style>
+  <w:style w:type="paragraph" w:styleId="Sottotitolo">
+    <w:name w:val="Subtitle"/>
+    <w:basedOn w:val="Normale"/>
+    <w:next w:val="Normale"/>
+    <w:link w:val="SottotitoloCarattere"/>
+    <w:uiPriority w:val="11"/>
+    <w:qFormat/>
+    <w:rsid w:val="00674F29"/>
+    <w:pPr>
+      <w:numPr>
+        <w:ilvl w:val="1"/>
+      </w:numPr>
+    </w:pPr>
+    <w:rPr>
+      <w:rFonts w:asciiTheme="majorHAnsi" w:eastAsiaTheme="majorEastAsia" w:hAnsiTheme="majorHAnsi" w:cstheme="majorBidi"/>
+      <w:i/>
+      <w:iCs/>
+      <w:color w:val="4F81BD" w:themeColor="accent1"/>
+      <w:spacing w:val="15"/>
+      <w:sz w:val="24"/>
+      <w:szCs w:val="24"/>
+    </w:rPr>
+  </w:style>
+  <w:style w:type="character" w:customStyle="1" w:styleId="SottotitoloCarattere">
+    <w:name w:val="Sottotitolo Carattere"/>
+    <w:basedOn w:val="Carpredefinitoparagrafo"/>
+    <w:link w:val="Sottotitolo"/>
+    <w:uiPriority w:val="11"/>
+    <w:rsid w:val="00674F29"/>
+    <w:rPr>
+      <w:rFonts w:asciiTheme="majorHAnsi" w:eastAsiaTheme="majorEastAsia" w:hAnsiTheme="majorHAnsi" w:cstheme="majorBidi"/>
+      <w:i/>
+      <w:iCs/>
+      <w:color w:val="4F81BD" w:themeColor="accent1"/>
+      <w:spacing w:val="15"/>
+      <w:sz w:val="24"/>
+      <w:szCs w:val="24"/>
+      <w:u w:color="000000"/>
+    </w:rPr>
+  </w:style>
+  <w:style w:type="character" w:customStyle="1" w:styleId="Titolo3Carattere">
+    <w:name w:val="Titolo 3 Carattere"/>
+    <w:basedOn w:val="Carpredefinitoparagrafo"/>
+    <w:link w:val="Titolo3"/>
+    <w:uiPriority w:val="9"/>
+    <w:rsid w:val="00674F29"/>
+    <w:rPr>
+      <w:rFonts w:asciiTheme="majorHAnsi" w:eastAsiaTheme="majorEastAsia" w:hAnsiTheme="majorHAnsi" w:cstheme="majorBidi"/>
+      <w:b/>
+      <w:bCs/>
+      <w:color w:val="4F81BD" w:themeColor="accent1"/>
+      <w:sz w:val="22"/>
+      <w:szCs w:val="22"/>
+      <w:u w:color="000000"/>
+    </w:rPr>
+  </w:style>
+  <w:style w:type="paragraph" w:styleId="Sommario3">
+    <w:name w:val="toc 3"/>
+    <w:basedOn w:val="Normale"/>
+    <w:next w:val="Normale"/>
+    <w:autoRedefine/>
+    <w:uiPriority w:val="39"/>
+    <w:unhideWhenUsed/>
+    <w:rsid w:val="0058048C"/>
+    <w:pPr>
+      <w:spacing w:after="100"/>
+      <w:ind w:left="440"/>
+    </w:pPr>
+  </w:style>
+  <w:style w:type="table" w:customStyle="1" w:styleId="Tabellaelenco2-colore12">
+    <w:name w:val="Tabella elenco 2 - colore 12"/>
+    <w:basedOn w:val="Tabellanormale"/>
+    <w:uiPriority w:val="47"/>
+    <w:rsid w:val="001E3429"/>
+    <w:tblPr>
+      <w:tblStyleRowBandSize w:val="1"/>
+      <w:tblStyleColBandSize w:val="1"/>
+      <w:tblInd w:w="0" w:type="dxa"/>
+      <w:tblBorders>
+        <w:top w:val="single" w:sz="4" w:space="0" w:color="95B3D7" w:themeColor="accent1" w:themeTint="99"/>
+        <w:bottom w:val="single" w:sz="4" w:space="0" w:color="95B3D7" w:themeColor="accent1" w:themeTint="99"/>
+        <w:insideH w:val="single" w:sz="4" w:space="0" w:color="95B3D7" w:themeColor="accent1" w:themeTint="99"/>
+      </w:tblBorders>
+      <w:tblCellMar>
+        <w:top w:w="0" w:type="dxa"/>
+        <w:left w:w="108" w:type="dxa"/>
+        <w:bottom w:w="0" w:type="dxa"/>
+        <w:right w:w="108" w:type="dxa"/>
+      </w:tblCellMar>
+    </w:tblPr>
+    <w:tblStylePr w:type="firstRow">
+      <w:rPr>
+        <w:b/>
+        <w:bCs/>
+      </w:rPr>
+    </w:tblStylePr>
+    <w:tblStylePr w:type="lastRow">
+      <w:rPr>
+        <w:b/>
+        <w:bCs/>
+      </w:rPr>
+    </w:tblStylePr>
+    <w:tblStylePr w:type="firstCol">
+      <w:rPr>
+        <w:b/>
+        <w:bCs/>
+      </w:rPr>
+    </w:tblStylePr>
+    <w:tblStylePr w:type="lastCol">
+      <w:rPr>
+        <w:b/>
+        <w:bCs/>
+      </w:rPr>
+    </w:tblStylePr>
+    <w:tblStylePr w:type="band1Vert">
+      <w:tblPr/>
+      <w:tcPr>
+        <w:shd w:val="clear" w:color="auto" w:fill="DBE5F1" w:themeFill="accent1" w:themeFillTint="33"/>
+      </w:tcPr>
+    </w:tblStylePr>
+    <w:tblStylePr w:type="band1Horz">
+      <w:tblPr/>
+      <w:tcPr>
+        <w:shd w:val="clear" w:color="auto" w:fill="DBE5F1" w:themeFill="accent1" w:themeFillTint="33"/>
+      </w:tcPr>
+    </w:tblStylePr>
+  </w:style>
+  <w:style w:type="character" w:customStyle="1" w:styleId="apple-converted-space">
+    <w:name w:val="apple-converted-space"/>
+    <w:basedOn w:val="Carpredefinitoparagrafo"/>
+    <w:rsid w:val="009A4C22"/>
+  </w:style>
+  <w:style w:type="table" w:customStyle="1" w:styleId="GridTable2Accent1">
     <w:name w:val="Grid Table 2 Accent 1"/>
     <w:basedOn w:val="Tabellanormale"/>
     <w:uiPriority w:val="47"/>
@@ -10384,7 +11827,7 @@
 </file>
 
 <file path=customXml/itemProps1.xml><?xml version="1.0" encoding="utf-8"?>
-<ds:datastoreItem xmlns:ds="http://schemas.openxmlformats.org/officeDocument/2006/customXml" ds:itemID="{F58EB8C0-ABF7-9642-A6A4-C86F848878B5}">
+<ds:datastoreItem xmlns:ds="http://schemas.openxmlformats.org/officeDocument/2006/customXml" ds:itemID="{9EFBC4A2-AA8C-48BC-9242-9943F26EECAC}">
   <ds:schemaRefs>
     <ds:schemaRef ds:uri="http://schemas.openxmlformats.org/officeDocument/2006/bibliography"/>
   </ds:schemaRefs>

</xml_diff>

<commit_message>
[Piano testing] Eliminata tabella + migliorata formattazione + pdf
</commit_message>
<xml_diff>
--- a/docs/Piano di Testing.docx
+++ b/docs/Piano di Testing.docx
@@ -336,7 +336,14 @@
                 <w:b/>
                 <w:bCs/>
               </w:rPr>
-              <w:t>20/11/2017</w:t>
+              <w:t>23</w:t>
+            </w:r>
+            <w:r>
+              <w:rPr>
+                <w:b/>
+                <w:bCs/>
+              </w:rPr>
+              <w:t>/11/2017</w:t>
             </w:r>
           </w:p>
         </w:tc>
@@ -1028,8 +1035,6 @@
         </w:rPr>
       </w:pPr>
       <w:bookmarkStart w:id="0" w:name="_Toc"/>
-      <w:bookmarkStart w:id="1" w:name="_GoBack"/>
-      <w:bookmarkEnd w:id="1"/>
       <w:r>
         <w:br w:type="page"/>
       </w:r>
@@ -1038,13 +1043,13 @@
       <w:pPr>
         <w:pStyle w:val="Titolo1"/>
       </w:pPr>
-      <w:bookmarkStart w:id="2" w:name="_Toc499227332"/>
+      <w:bookmarkStart w:id="1" w:name="_Toc499227332"/>
       <w:r>
         <w:lastRenderedPageBreak/>
         <w:t>1. Introduzione</w:t>
       </w:r>
       <w:bookmarkEnd w:id="0"/>
-      <w:bookmarkEnd w:id="2"/>
+      <w:bookmarkEnd w:id="1"/>
     </w:p>
     <w:p>
       <w:r>
@@ -1071,7 +1076,7 @@
       <w:pPr>
         <w:pStyle w:val="Titolo1"/>
       </w:pPr>
-      <w:bookmarkStart w:id="3" w:name="_Toc499227333"/>
+      <w:bookmarkStart w:id="2" w:name="_Toc499227333"/>
       <w:r>
         <w:t xml:space="preserve">2. Modalità di </w:t>
       </w:r>
@@ -1079,7 +1084,7 @@
       <w:r>
         <w:t>testing</w:t>
       </w:r>
-      <w:bookmarkEnd w:id="3"/>
+      <w:bookmarkEnd w:id="2"/>
       <w:proofErr w:type="spellEnd"/>
     </w:p>
     <w:p>
@@ -1174,11 +1179,11 @@
       <w:pPr>
         <w:pStyle w:val="Titolo1"/>
       </w:pPr>
-      <w:bookmarkStart w:id="4" w:name="_Toc499227334"/>
+      <w:bookmarkStart w:id="3" w:name="_Toc499227334"/>
       <w:r>
         <w:t>3. Tracciabilità dei requisiti</w:t>
       </w:r>
-      <w:bookmarkEnd w:id="4"/>
+      <w:bookmarkEnd w:id="3"/>
     </w:p>
     <w:p>
       <w:r>
@@ -1279,12 +1284,12 @@
       <w:pPr>
         <w:pStyle w:val="Titolo1"/>
       </w:pPr>
-      <w:bookmarkStart w:id="5" w:name="_Toc499227335"/>
+      <w:bookmarkStart w:id="4" w:name="_Toc499227335"/>
       <w:r>
         <w:lastRenderedPageBreak/>
         <w:t>4. Elementi testati</w:t>
       </w:r>
-      <w:bookmarkEnd w:id="5"/>
+      <w:bookmarkEnd w:id="4"/>
     </w:p>
     <w:p>
       <w:r>
@@ -1593,83 +1598,6 @@
           </w:p>
         </w:tc>
       </w:tr>
-      <w:tr>
-        <w:trPr>
-          <w:cnfStyle w:val="000000100000" w:firstRow="0" w:lastRow="0" w:firstColumn="0" w:lastColumn="0" w:oddVBand="0" w:evenVBand="0" w:oddHBand="1" w:evenHBand="0" w:firstRowFirstColumn="0" w:firstRowLastColumn="0" w:lastRowFirstColumn="0" w:lastRowLastColumn="0"/>
-        </w:trPr>
-        <w:tc>
-          <w:tcPr>
-            <w:cnfStyle w:val="001000000000" w:firstRow="0" w:lastRow="0" w:firstColumn="1" w:lastColumn="0" w:oddVBand="0" w:evenVBand="0" w:oddHBand="0" w:evenHBand="0" w:firstRowFirstColumn="0" w:firstRowLastColumn="0" w:lastRowFirstColumn="0" w:lastRowLastColumn="0"/>
-            <w:tcW w:w="2443" w:type="dxa"/>
-          </w:tcPr>
-          <w:p>
-            <w:pPr>
-              <w:pBdr>
-                <w:top w:val="none" w:sz="0" w:space="0" w:color="auto"/>
-                <w:left w:val="none" w:sz="0" w:space="0" w:color="auto"/>
-                <w:bottom w:val="none" w:sz="0" w:space="0" w:color="auto"/>
-                <w:right w:val="none" w:sz="0" w:space="0" w:color="auto"/>
-                <w:between w:val="none" w:sz="0" w:space="0" w:color="auto"/>
-                <w:bar w:val="none" w:sz="0" w:color="auto"/>
-              </w:pBdr>
-            </w:pPr>
-          </w:p>
-        </w:tc>
-        <w:tc>
-          <w:tcPr>
-            <w:tcW w:w="2443" w:type="dxa"/>
-          </w:tcPr>
-          <w:p>
-            <w:pPr>
-              <w:pBdr>
-                <w:top w:val="none" w:sz="0" w:space="0" w:color="auto"/>
-                <w:left w:val="none" w:sz="0" w:space="0" w:color="auto"/>
-                <w:bottom w:val="none" w:sz="0" w:space="0" w:color="auto"/>
-                <w:right w:val="none" w:sz="0" w:space="0" w:color="auto"/>
-                <w:between w:val="none" w:sz="0" w:space="0" w:color="auto"/>
-                <w:bar w:val="none" w:sz="0" w:color="auto"/>
-              </w:pBdr>
-              <w:cnfStyle w:val="000000100000" w:firstRow="0" w:lastRow="0" w:firstColumn="0" w:lastColumn="0" w:oddVBand="0" w:evenVBand="0" w:oddHBand="1" w:evenHBand="0" w:firstRowFirstColumn="0" w:firstRowLastColumn="0" w:lastRowFirstColumn="0" w:lastRowLastColumn="0"/>
-            </w:pPr>
-          </w:p>
-        </w:tc>
-        <w:tc>
-          <w:tcPr>
-            <w:tcW w:w="2443" w:type="dxa"/>
-          </w:tcPr>
-          <w:p>
-            <w:pPr>
-              <w:pBdr>
-                <w:top w:val="none" w:sz="0" w:space="0" w:color="auto"/>
-                <w:left w:val="none" w:sz="0" w:space="0" w:color="auto"/>
-                <w:bottom w:val="none" w:sz="0" w:space="0" w:color="auto"/>
-                <w:right w:val="none" w:sz="0" w:space="0" w:color="auto"/>
-                <w:between w:val="none" w:sz="0" w:space="0" w:color="auto"/>
-                <w:bar w:val="none" w:sz="0" w:color="auto"/>
-              </w:pBdr>
-              <w:cnfStyle w:val="000000100000" w:firstRow="0" w:lastRow="0" w:firstColumn="0" w:lastColumn="0" w:oddVBand="0" w:evenVBand="0" w:oddHBand="1" w:evenHBand="0" w:firstRowFirstColumn="0" w:firstRowLastColumn="0" w:lastRowFirstColumn="0" w:lastRowLastColumn="0"/>
-            </w:pPr>
-          </w:p>
-        </w:tc>
-        <w:tc>
-          <w:tcPr>
-            <w:tcW w:w="2443" w:type="dxa"/>
-          </w:tcPr>
-          <w:p>
-            <w:pPr>
-              <w:pBdr>
-                <w:top w:val="none" w:sz="0" w:space="0" w:color="auto"/>
-                <w:left w:val="none" w:sz="0" w:space="0" w:color="auto"/>
-                <w:bottom w:val="none" w:sz="0" w:space="0" w:color="auto"/>
-                <w:right w:val="none" w:sz="0" w:space="0" w:color="auto"/>
-                <w:between w:val="none" w:sz="0" w:space="0" w:color="auto"/>
-                <w:bar w:val="none" w:sz="0" w:color="auto"/>
-              </w:pBdr>
-              <w:cnfStyle w:val="000000100000" w:firstRow="0" w:lastRow="0" w:firstColumn="0" w:lastColumn="0" w:oddVBand="0" w:evenVBand="0" w:oddHBand="1" w:evenHBand="0" w:firstRowFirstColumn="0" w:firstRowLastColumn="0" w:lastRowFirstColumn="0" w:lastRowLastColumn="0"/>
-            </w:pPr>
-          </w:p>
-        </w:tc>
-      </w:tr>
     </w:tbl>
     <w:p/>
     <w:p>
@@ -1677,720 +1605,12 @@
         <w:t xml:space="preserve">Questa tabella verrà aggiornata mano a mano che i vari elementi che compongono l’applicazione verranno testati, </w:t>
       </w:r>
     </w:p>
-    <w:p/>
     <w:p>
-      <w:r>
-        <w:t>(Secondo me sarebbe meglio togliere la tabella per ora, e la aggiungiamo una volta che abbiamo cominciato a fare dei test…che ne dite?)</w:t>
-      </w:r>
-    </w:p>
-    <w:tbl>
-      <w:tblPr>
-        <w:tblStyle w:val="GridTable2Accent1"/>
-        <w:tblpPr w:leftFromText="141" w:rightFromText="141" w:vertAnchor="text" w:horzAnchor="page" w:tblpX="1270" w:tblpY="153"/>
-        <w:tblW w:w="0" w:type="auto"/>
-        <w:tblLook w:val="04A0" w:firstRow="1" w:lastRow="0" w:firstColumn="1" w:lastColumn="0" w:noHBand="0" w:noVBand="1"/>
-      </w:tblPr>
-      <w:tblGrid>
-        <w:gridCol w:w="2443"/>
-        <w:gridCol w:w="2443"/>
-        <w:gridCol w:w="2443"/>
-        <w:gridCol w:w="2443"/>
-      </w:tblGrid>
-      <w:tr>
-        <w:trPr>
-          <w:cnfStyle w:val="100000000000" w:firstRow="1" w:lastRow="0" w:firstColumn="0" w:lastColumn="0" w:oddVBand="0" w:evenVBand="0" w:oddHBand="0" w:evenHBand="0" w:firstRowFirstColumn="0" w:firstRowLastColumn="0" w:lastRowFirstColumn="0" w:lastRowLastColumn="0"/>
-        </w:trPr>
-        <w:tc>
-          <w:tcPr>
-            <w:cnfStyle w:val="001000000000" w:firstRow="0" w:lastRow="0" w:firstColumn="1" w:lastColumn="0" w:oddVBand="0" w:evenVBand="0" w:oddHBand="0" w:evenHBand="0" w:firstRowFirstColumn="0" w:firstRowLastColumn="0" w:lastRowFirstColumn="0" w:lastRowLastColumn="0"/>
-            <w:tcW w:w="2443" w:type="dxa"/>
-          </w:tcPr>
-          <w:p>
-            <w:pPr>
-              <w:pBdr>
-                <w:top w:val="none" w:sz="0" w:space="0" w:color="auto"/>
-                <w:left w:val="none" w:sz="0" w:space="0" w:color="auto"/>
-                <w:bottom w:val="none" w:sz="0" w:space="0" w:color="auto"/>
-                <w:right w:val="none" w:sz="0" w:space="0" w:color="auto"/>
-                <w:between w:val="none" w:sz="0" w:space="0" w:color="auto"/>
-                <w:bar w:val="none" w:sz="0" w:color="auto"/>
-              </w:pBdr>
-            </w:pPr>
-            <w:r>
-              <w:t>Id requisito</w:t>
-            </w:r>
-          </w:p>
-        </w:tc>
-        <w:tc>
-          <w:tcPr>
-            <w:tcW w:w="2443" w:type="dxa"/>
-          </w:tcPr>
-          <w:p>
-            <w:pPr>
-              <w:pBdr>
-                <w:top w:val="none" w:sz="0" w:space="0" w:color="auto"/>
-                <w:left w:val="none" w:sz="0" w:space="0" w:color="auto"/>
-                <w:bottom w:val="none" w:sz="0" w:space="0" w:color="auto"/>
-                <w:right w:val="none" w:sz="0" w:space="0" w:color="auto"/>
-                <w:between w:val="none" w:sz="0" w:space="0" w:color="auto"/>
-                <w:bar w:val="none" w:sz="0" w:color="auto"/>
-              </w:pBdr>
-              <w:cnfStyle w:val="100000000000" w:firstRow="1" w:lastRow="0" w:firstColumn="0" w:lastColumn="0" w:oddVBand="0" w:evenVBand="0" w:oddHBand="0" w:evenHBand="0" w:firstRowFirstColumn="0" w:firstRowLastColumn="0" w:lastRowFirstColumn="0" w:lastRowLastColumn="0"/>
-            </w:pPr>
-            <w:r>
-              <w:t>Nome requisito</w:t>
-            </w:r>
-          </w:p>
-        </w:tc>
-        <w:tc>
-          <w:tcPr>
-            <w:tcW w:w="2443" w:type="dxa"/>
-          </w:tcPr>
-          <w:p>
-            <w:pPr>
-              <w:pBdr>
-                <w:top w:val="none" w:sz="0" w:space="0" w:color="auto"/>
-                <w:left w:val="none" w:sz="0" w:space="0" w:color="auto"/>
-                <w:bottom w:val="none" w:sz="0" w:space="0" w:color="auto"/>
-                <w:right w:val="none" w:sz="0" w:space="0" w:color="auto"/>
-                <w:between w:val="none" w:sz="0" w:space="0" w:color="auto"/>
-                <w:bar w:val="none" w:sz="0" w:color="auto"/>
-              </w:pBdr>
-              <w:cnfStyle w:val="100000000000" w:firstRow="1" w:lastRow="0" w:firstColumn="0" w:lastColumn="0" w:oddVBand="0" w:evenVBand="0" w:oddHBand="0" w:evenHBand="0" w:firstRowFirstColumn="0" w:firstRowLastColumn="0" w:lastRowFirstColumn="0" w:lastRowLastColumn="0"/>
-            </w:pPr>
-            <w:r>
-              <w:t xml:space="preserve">Test </w:t>
-            </w:r>
-            <w:proofErr w:type="spellStart"/>
-            <w:r>
-              <w:t>alpha</w:t>
-            </w:r>
-            <w:proofErr w:type="spellEnd"/>
-          </w:p>
-        </w:tc>
-        <w:tc>
-          <w:tcPr>
-            <w:tcW w:w="2443" w:type="dxa"/>
-          </w:tcPr>
-          <w:p>
-            <w:pPr>
-              <w:pBdr>
-                <w:top w:val="none" w:sz="0" w:space="0" w:color="auto"/>
-                <w:left w:val="none" w:sz="0" w:space="0" w:color="auto"/>
-                <w:bottom w:val="none" w:sz="0" w:space="0" w:color="auto"/>
-                <w:right w:val="none" w:sz="0" w:space="0" w:color="auto"/>
-                <w:between w:val="none" w:sz="0" w:space="0" w:color="auto"/>
-                <w:bar w:val="none" w:sz="0" w:color="auto"/>
-              </w:pBdr>
-              <w:cnfStyle w:val="100000000000" w:firstRow="1" w:lastRow="0" w:firstColumn="0" w:lastColumn="0" w:oddVBand="0" w:evenVBand="0" w:oddHBand="0" w:evenHBand="0" w:firstRowFirstColumn="0" w:firstRowLastColumn="0" w:lastRowFirstColumn="0" w:lastRowLastColumn="0"/>
-            </w:pPr>
-            <w:r>
-              <w:t>Test beta</w:t>
-            </w:r>
-          </w:p>
-        </w:tc>
-      </w:tr>
-      <w:tr>
-        <w:trPr>
-          <w:cnfStyle w:val="000000100000" w:firstRow="0" w:lastRow="0" w:firstColumn="0" w:lastColumn="0" w:oddVBand="0" w:evenVBand="0" w:oddHBand="1" w:evenHBand="0" w:firstRowFirstColumn="0" w:firstRowLastColumn="0" w:lastRowFirstColumn="0" w:lastRowLastColumn="0"/>
-        </w:trPr>
-        <w:tc>
-          <w:tcPr>
-            <w:cnfStyle w:val="001000000000" w:firstRow="0" w:lastRow="0" w:firstColumn="1" w:lastColumn="0" w:oddVBand="0" w:evenVBand="0" w:oddHBand="0" w:evenHBand="0" w:firstRowFirstColumn="0" w:firstRowLastColumn="0" w:lastRowFirstColumn="0" w:lastRowLastColumn="0"/>
-            <w:tcW w:w="2443" w:type="dxa"/>
-          </w:tcPr>
-          <w:p>
-            <w:pPr>
-              <w:pBdr>
-                <w:top w:val="none" w:sz="0" w:space="0" w:color="auto"/>
-                <w:left w:val="none" w:sz="0" w:space="0" w:color="auto"/>
-                <w:bottom w:val="none" w:sz="0" w:space="0" w:color="auto"/>
-                <w:right w:val="none" w:sz="0" w:space="0" w:color="auto"/>
-                <w:between w:val="none" w:sz="0" w:space="0" w:color="auto"/>
-                <w:bar w:val="none" w:sz="0" w:color="auto"/>
-              </w:pBdr>
-            </w:pPr>
-            <w:r>
-              <w:t>S01</w:t>
-            </w:r>
-          </w:p>
-        </w:tc>
-        <w:tc>
-          <w:tcPr>
-            <w:tcW w:w="2443" w:type="dxa"/>
-          </w:tcPr>
-          <w:p>
-            <w:pPr>
-              <w:pBdr>
-                <w:top w:val="none" w:sz="0" w:space="0" w:color="auto"/>
-                <w:left w:val="none" w:sz="0" w:space="0" w:color="auto"/>
-                <w:bottom w:val="none" w:sz="0" w:space="0" w:color="auto"/>
-                <w:right w:val="none" w:sz="0" w:space="0" w:color="auto"/>
-                <w:between w:val="none" w:sz="0" w:space="0" w:color="auto"/>
-                <w:bar w:val="none" w:sz="0" w:color="auto"/>
-              </w:pBdr>
-              <w:cnfStyle w:val="000000100000" w:firstRow="0" w:lastRow="0" w:firstColumn="0" w:lastColumn="0" w:oddVBand="0" w:evenVBand="0" w:oddHBand="1" w:evenHBand="0" w:firstRowFirstColumn="0" w:firstRowLastColumn="0" w:lastRowFirstColumn="0" w:lastRowLastColumn="0"/>
-            </w:pPr>
-            <w:r>
-              <w:t xml:space="preserve">Apertura </w:t>
-            </w:r>
-            <w:proofErr w:type="spellStart"/>
-            <w:r>
-              <w:t>app</w:t>
-            </w:r>
-            <w:proofErr w:type="spellEnd"/>
-          </w:p>
-        </w:tc>
-        <w:tc>
-          <w:tcPr>
-            <w:tcW w:w="2443" w:type="dxa"/>
-          </w:tcPr>
-          <w:p>
-            <w:pPr>
-              <w:pBdr>
-                <w:top w:val="none" w:sz="0" w:space="0" w:color="auto"/>
-                <w:left w:val="none" w:sz="0" w:space="0" w:color="auto"/>
-                <w:bottom w:val="none" w:sz="0" w:space="0" w:color="auto"/>
-                <w:right w:val="none" w:sz="0" w:space="0" w:color="auto"/>
-                <w:between w:val="none" w:sz="0" w:space="0" w:color="auto"/>
-                <w:bar w:val="none" w:sz="0" w:color="auto"/>
-              </w:pBdr>
-              <w:cnfStyle w:val="000000100000" w:firstRow="0" w:lastRow="0" w:firstColumn="0" w:lastColumn="0" w:oddVBand="0" w:evenVBand="0" w:oddHBand="1" w:evenHBand="0" w:firstRowFirstColumn="0" w:firstRowLastColumn="0" w:lastRowFirstColumn="0" w:lastRowLastColumn="0"/>
-            </w:pPr>
-            <w:r>
-              <w:t>L’operazione andrà a buon fine se l’</w:t>
-            </w:r>
-            <w:proofErr w:type="spellStart"/>
-            <w:r>
-              <w:t>app</w:t>
-            </w:r>
-            <w:proofErr w:type="spellEnd"/>
-            <w:r>
-              <w:t xml:space="preserve"> si apre </w:t>
-            </w:r>
-            <w:proofErr w:type="spellStart"/>
-            <w:r>
-              <w:t>correttamenete</w:t>
-            </w:r>
-            <w:proofErr w:type="spellEnd"/>
-          </w:p>
-        </w:tc>
-        <w:tc>
-          <w:tcPr>
-            <w:tcW w:w="2443" w:type="dxa"/>
-          </w:tcPr>
-          <w:p>
-            <w:pPr>
-              <w:pBdr>
-                <w:top w:val="none" w:sz="0" w:space="0" w:color="auto"/>
-                <w:left w:val="none" w:sz="0" w:space="0" w:color="auto"/>
-                <w:bottom w:val="none" w:sz="0" w:space="0" w:color="auto"/>
-                <w:right w:val="none" w:sz="0" w:space="0" w:color="auto"/>
-                <w:between w:val="none" w:sz="0" w:space="0" w:color="auto"/>
-                <w:bar w:val="none" w:sz="0" w:color="auto"/>
-              </w:pBdr>
-              <w:cnfStyle w:val="000000100000" w:firstRow="0" w:lastRow="0" w:firstColumn="0" w:lastColumn="0" w:oddVBand="0" w:evenVBand="0" w:oddHBand="1" w:evenHBand="0" w:firstRowFirstColumn="0" w:firstRowLastColumn="0" w:lastRowFirstColumn="0" w:lastRowLastColumn="0"/>
-            </w:pPr>
-          </w:p>
-        </w:tc>
-      </w:tr>
-      <w:tr>
-        <w:tc>
-          <w:tcPr>
-            <w:cnfStyle w:val="001000000000" w:firstRow="0" w:lastRow="0" w:firstColumn="1" w:lastColumn="0" w:oddVBand="0" w:evenVBand="0" w:oddHBand="0" w:evenHBand="0" w:firstRowFirstColumn="0" w:firstRowLastColumn="0" w:lastRowFirstColumn="0" w:lastRowLastColumn="0"/>
-            <w:tcW w:w="2443" w:type="dxa"/>
-          </w:tcPr>
-          <w:p>
-            <w:pPr>
-              <w:pBdr>
-                <w:top w:val="none" w:sz="0" w:space="0" w:color="auto"/>
-                <w:left w:val="none" w:sz="0" w:space="0" w:color="auto"/>
-                <w:bottom w:val="none" w:sz="0" w:space="0" w:color="auto"/>
-                <w:right w:val="none" w:sz="0" w:space="0" w:color="auto"/>
-                <w:between w:val="none" w:sz="0" w:space="0" w:color="auto"/>
-                <w:bar w:val="none" w:sz="0" w:color="auto"/>
-              </w:pBdr>
-            </w:pPr>
-            <w:r>
-              <w:t>S02</w:t>
-            </w:r>
-          </w:p>
-        </w:tc>
-        <w:tc>
-          <w:tcPr>
-            <w:tcW w:w="2443" w:type="dxa"/>
-          </w:tcPr>
-          <w:p>
-            <w:pPr>
-              <w:pBdr>
-                <w:top w:val="none" w:sz="0" w:space="0" w:color="auto"/>
-                <w:left w:val="none" w:sz="0" w:space="0" w:color="auto"/>
-                <w:bottom w:val="none" w:sz="0" w:space="0" w:color="auto"/>
-                <w:right w:val="none" w:sz="0" w:space="0" w:color="auto"/>
-                <w:between w:val="none" w:sz="0" w:space="0" w:color="auto"/>
-                <w:bar w:val="none" w:sz="0" w:color="auto"/>
-              </w:pBdr>
-              <w:cnfStyle w:val="000000000000" w:firstRow="0" w:lastRow="0" w:firstColumn="0" w:lastColumn="0" w:oddVBand="0" w:evenVBand="0" w:oddHBand="0" w:evenHBand="0" w:firstRowFirstColumn="0" w:firstRowLastColumn="0" w:lastRowFirstColumn="0" w:lastRowLastColumn="0"/>
-            </w:pPr>
-            <w:r>
-              <w:t xml:space="preserve">Richiesta dei permessi per la </w:t>
-            </w:r>
-            <w:proofErr w:type="spellStart"/>
-            <w:r>
-              <w:t>geocalizzazione</w:t>
-            </w:r>
-            <w:proofErr w:type="spellEnd"/>
-          </w:p>
-        </w:tc>
-        <w:tc>
-          <w:tcPr>
-            <w:tcW w:w="2443" w:type="dxa"/>
-          </w:tcPr>
-          <w:p>
-            <w:pPr>
-              <w:pBdr>
-                <w:top w:val="none" w:sz="0" w:space="0" w:color="auto"/>
-                <w:left w:val="none" w:sz="0" w:space="0" w:color="auto"/>
-                <w:bottom w:val="none" w:sz="0" w:space="0" w:color="auto"/>
-                <w:right w:val="none" w:sz="0" w:space="0" w:color="auto"/>
-                <w:between w:val="none" w:sz="0" w:space="0" w:color="auto"/>
-                <w:bar w:val="none" w:sz="0" w:color="auto"/>
-              </w:pBdr>
-              <w:cnfStyle w:val="000000000000" w:firstRow="0" w:lastRow="0" w:firstColumn="0" w:lastColumn="0" w:oddVBand="0" w:evenVBand="0" w:oddHBand="0" w:evenHBand="0" w:firstRowFirstColumn="0" w:firstRowLastColumn="0" w:lastRowFirstColumn="0" w:lastRowLastColumn="0"/>
-            </w:pPr>
-          </w:p>
-        </w:tc>
-        <w:tc>
-          <w:tcPr>
-            <w:tcW w:w="2443" w:type="dxa"/>
-          </w:tcPr>
-          <w:p>
-            <w:pPr>
-              <w:pBdr>
-                <w:top w:val="none" w:sz="0" w:space="0" w:color="auto"/>
-                <w:left w:val="none" w:sz="0" w:space="0" w:color="auto"/>
-                <w:bottom w:val="none" w:sz="0" w:space="0" w:color="auto"/>
-                <w:right w:val="none" w:sz="0" w:space="0" w:color="auto"/>
-                <w:between w:val="none" w:sz="0" w:space="0" w:color="auto"/>
-                <w:bar w:val="none" w:sz="0" w:color="auto"/>
-              </w:pBdr>
-              <w:cnfStyle w:val="000000000000" w:firstRow="0" w:lastRow="0" w:firstColumn="0" w:lastColumn="0" w:oddVBand="0" w:evenVBand="0" w:oddHBand="0" w:evenHBand="0" w:firstRowFirstColumn="0" w:firstRowLastColumn="0" w:lastRowFirstColumn="0" w:lastRowLastColumn="0"/>
-            </w:pPr>
-          </w:p>
-        </w:tc>
-      </w:tr>
-      <w:tr>
-        <w:trPr>
-          <w:cnfStyle w:val="000000100000" w:firstRow="0" w:lastRow="0" w:firstColumn="0" w:lastColumn="0" w:oddVBand="0" w:evenVBand="0" w:oddHBand="1" w:evenHBand="0" w:firstRowFirstColumn="0" w:firstRowLastColumn="0" w:lastRowFirstColumn="0" w:lastRowLastColumn="0"/>
-        </w:trPr>
-        <w:tc>
-          <w:tcPr>
-            <w:cnfStyle w:val="001000000000" w:firstRow="0" w:lastRow="0" w:firstColumn="1" w:lastColumn="0" w:oddVBand="0" w:evenVBand="0" w:oddHBand="0" w:evenHBand="0" w:firstRowFirstColumn="0" w:firstRowLastColumn="0" w:lastRowFirstColumn="0" w:lastRowLastColumn="0"/>
-            <w:tcW w:w="2443" w:type="dxa"/>
-          </w:tcPr>
-          <w:p>
-            <w:pPr>
-              <w:pBdr>
-                <w:top w:val="none" w:sz="0" w:space="0" w:color="auto"/>
-                <w:left w:val="none" w:sz="0" w:space="0" w:color="auto"/>
-                <w:bottom w:val="none" w:sz="0" w:space="0" w:color="auto"/>
-                <w:right w:val="none" w:sz="0" w:space="0" w:color="auto"/>
-                <w:between w:val="none" w:sz="0" w:space="0" w:color="auto"/>
-                <w:bar w:val="none" w:sz="0" w:color="auto"/>
-              </w:pBdr>
-            </w:pPr>
-            <w:r>
-              <w:t>S03</w:t>
-            </w:r>
-          </w:p>
-        </w:tc>
-        <w:tc>
-          <w:tcPr>
-            <w:tcW w:w="2443" w:type="dxa"/>
-          </w:tcPr>
-          <w:p>
-            <w:pPr>
-              <w:pBdr>
-                <w:top w:val="none" w:sz="0" w:space="0" w:color="auto"/>
-                <w:left w:val="none" w:sz="0" w:space="0" w:color="auto"/>
-                <w:bottom w:val="none" w:sz="0" w:space="0" w:color="auto"/>
-                <w:right w:val="none" w:sz="0" w:space="0" w:color="auto"/>
-                <w:between w:val="none" w:sz="0" w:space="0" w:color="auto"/>
-                <w:bar w:val="none" w:sz="0" w:color="auto"/>
-              </w:pBdr>
-              <w:cnfStyle w:val="000000100000" w:firstRow="0" w:lastRow="0" w:firstColumn="0" w:lastColumn="0" w:oddVBand="0" w:evenVBand="0" w:oddHBand="1" w:evenHBand="0" w:firstRowFirstColumn="0" w:firstRowLastColumn="0" w:lastRowFirstColumn="0" w:lastRowLastColumn="0"/>
-            </w:pPr>
-            <w:r>
-              <w:t>Spostamento della mappa</w:t>
-            </w:r>
-          </w:p>
-        </w:tc>
-        <w:tc>
-          <w:tcPr>
-            <w:tcW w:w="2443" w:type="dxa"/>
-          </w:tcPr>
-          <w:p>
-            <w:pPr>
-              <w:pBdr>
-                <w:top w:val="none" w:sz="0" w:space="0" w:color="auto"/>
-                <w:left w:val="none" w:sz="0" w:space="0" w:color="auto"/>
-                <w:bottom w:val="none" w:sz="0" w:space="0" w:color="auto"/>
-                <w:right w:val="none" w:sz="0" w:space="0" w:color="auto"/>
-                <w:between w:val="none" w:sz="0" w:space="0" w:color="auto"/>
-                <w:bar w:val="none" w:sz="0" w:color="auto"/>
-              </w:pBdr>
-              <w:cnfStyle w:val="000000100000" w:firstRow="0" w:lastRow="0" w:firstColumn="0" w:lastColumn="0" w:oddVBand="0" w:evenVBand="0" w:oddHBand="1" w:evenHBand="0" w:firstRowFirstColumn="0" w:firstRowLastColumn="0" w:lastRowFirstColumn="0" w:lastRowLastColumn="0"/>
-            </w:pPr>
-          </w:p>
-        </w:tc>
-        <w:tc>
-          <w:tcPr>
-            <w:tcW w:w="2443" w:type="dxa"/>
-          </w:tcPr>
-          <w:p>
-            <w:pPr>
-              <w:pBdr>
-                <w:top w:val="none" w:sz="0" w:space="0" w:color="auto"/>
-                <w:left w:val="none" w:sz="0" w:space="0" w:color="auto"/>
-                <w:bottom w:val="none" w:sz="0" w:space="0" w:color="auto"/>
-                <w:right w:val="none" w:sz="0" w:space="0" w:color="auto"/>
-                <w:between w:val="none" w:sz="0" w:space="0" w:color="auto"/>
-                <w:bar w:val="none" w:sz="0" w:color="auto"/>
-              </w:pBdr>
-              <w:cnfStyle w:val="000000100000" w:firstRow="0" w:lastRow="0" w:firstColumn="0" w:lastColumn="0" w:oddVBand="0" w:evenVBand="0" w:oddHBand="1" w:evenHBand="0" w:firstRowFirstColumn="0" w:firstRowLastColumn="0" w:lastRowFirstColumn="0" w:lastRowLastColumn="0"/>
-            </w:pPr>
-          </w:p>
-        </w:tc>
-      </w:tr>
-      <w:tr>
-        <w:tc>
-          <w:tcPr>
-            <w:cnfStyle w:val="001000000000" w:firstRow="0" w:lastRow="0" w:firstColumn="1" w:lastColumn="0" w:oddVBand="0" w:evenVBand="0" w:oddHBand="0" w:evenHBand="0" w:firstRowFirstColumn="0" w:firstRowLastColumn="0" w:lastRowFirstColumn="0" w:lastRowLastColumn="0"/>
-            <w:tcW w:w="2443" w:type="dxa"/>
-          </w:tcPr>
-          <w:p>
-            <w:pPr>
-              <w:pBdr>
-                <w:top w:val="none" w:sz="0" w:space="0" w:color="auto"/>
-                <w:left w:val="none" w:sz="0" w:space="0" w:color="auto"/>
-                <w:bottom w:val="none" w:sz="0" w:space="0" w:color="auto"/>
-                <w:right w:val="none" w:sz="0" w:space="0" w:color="auto"/>
-                <w:between w:val="none" w:sz="0" w:space="0" w:color="auto"/>
-                <w:bar w:val="none" w:sz="0" w:color="auto"/>
-              </w:pBdr>
-            </w:pPr>
-            <w:r>
-              <w:t>S04</w:t>
-            </w:r>
-          </w:p>
-        </w:tc>
-        <w:tc>
-          <w:tcPr>
-            <w:tcW w:w="2443" w:type="dxa"/>
-          </w:tcPr>
-          <w:p>
-            <w:pPr>
-              <w:pBdr>
-                <w:top w:val="none" w:sz="0" w:space="0" w:color="auto"/>
-                <w:left w:val="none" w:sz="0" w:space="0" w:color="auto"/>
-                <w:bottom w:val="none" w:sz="0" w:space="0" w:color="auto"/>
-                <w:right w:val="none" w:sz="0" w:space="0" w:color="auto"/>
-                <w:between w:val="none" w:sz="0" w:space="0" w:color="auto"/>
-                <w:bar w:val="none" w:sz="0" w:color="auto"/>
-              </w:pBdr>
-              <w:cnfStyle w:val="000000000000" w:firstRow="0" w:lastRow="0" w:firstColumn="0" w:lastColumn="0" w:oddVBand="0" w:evenVBand="0" w:oddHBand="0" w:evenHBand="0" w:firstRowFirstColumn="0" w:firstRowLastColumn="0" w:lastRowFirstColumn="0" w:lastRowLastColumn="0"/>
-            </w:pPr>
-          </w:p>
-        </w:tc>
-        <w:tc>
-          <w:tcPr>
-            <w:tcW w:w="2443" w:type="dxa"/>
-          </w:tcPr>
-          <w:p>
-            <w:pPr>
-              <w:pBdr>
-                <w:top w:val="none" w:sz="0" w:space="0" w:color="auto"/>
-                <w:left w:val="none" w:sz="0" w:space="0" w:color="auto"/>
-                <w:bottom w:val="none" w:sz="0" w:space="0" w:color="auto"/>
-                <w:right w:val="none" w:sz="0" w:space="0" w:color="auto"/>
-                <w:between w:val="none" w:sz="0" w:space="0" w:color="auto"/>
-                <w:bar w:val="none" w:sz="0" w:color="auto"/>
-              </w:pBdr>
-              <w:cnfStyle w:val="000000000000" w:firstRow="0" w:lastRow="0" w:firstColumn="0" w:lastColumn="0" w:oddVBand="0" w:evenVBand="0" w:oddHBand="0" w:evenHBand="0" w:firstRowFirstColumn="0" w:firstRowLastColumn="0" w:lastRowFirstColumn="0" w:lastRowLastColumn="0"/>
-            </w:pPr>
-          </w:p>
-        </w:tc>
-        <w:tc>
-          <w:tcPr>
-            <w:tcW w:w="2443" w:type="dxa"/>
-          </w:tcPr>
-          <w:p>
-            <w:pPr>
-              <w:pBdr>
-                <w:top w:val="none" w:sz="0" w:space="0" w:color="auto"/>
-                <w:left w:val="none" w:sz="0" w:space="0" w:color="auto"/>
-                <w:bottom w:val="none" w:sz="0" w:space="0" w:color="auto"/>
-                <w:right w:val="none" w:sz="0" w:space="0" w:color="auto"/>
-                <w:between w:val="none" w:sz="0" w:space="0" w:color="auto"/>
-                <w:bar w:val="none" w:sz="0" w:color="auto"/>
-              </w:pBdr>
-              <w:cnfStyle w:val="000000000000" w:firstRow="0" w:lastRow="0" w:firstColumn="0" w:lastColumn="0" w:oddVBand="0" w:evenVBand="0" w:oddHBand="0" w:evenHBand="0" w:firstRowFirstColumn="0" w:firstRowLastColumn="0" w:lastRowFirstColumn="0" w:lastRowLastColumn="0"/>
-            </w:pPr>
-          </w:p>
-        </w:tc>
-      </w:tr>
-      <w:tr>
-        <w:trPr>
-          <w:cnfStyle w:val="000000100000" w:firstRow="0" w:lastRow="0" w:firstColumn="0" w:lastColumn="0" w:oddVBand="0" w:evenVBand="0" w:oddHBand="1" w:evenHBand="0" w:firstRowFirstColumn="0" w:firstRowLastColumn="0" w:lastRowFirstColumn="0" w:lastRowLastColumn="0"/>
-        </w:trPr>
-        <w:tc>
-          <w:tcPr>
-            <w:cnfStyle w:val="001000000000" w:firstRow="0" w:lastRow="0" w:firstColumn="1" w:lastColumn="0" w:oddVBand="0" w:evenVBand="0" w:oddHBand="0" w:evenHBand="0" w:firstRowFirstColumn="0" w:firstRowLastColumn="0" w:lastRowFirstColumn="0" w:lastRowLastColumn="0"/>
-            <w:tcW w:w="2443" w:type="dxa"/>
-          </w:tcPr>
-          <w:p>
-            <w:pPr>
-              <w:pBdr>
-                <w:top w:val="none" w:sz="0" w:space="0" w:color="auto"/>
-                <w:left w:val="none" w:sz="0" w:space="0" w:color="auto"/>
-                <w:bottom w:val="none" w:sz="0" w:space="0" w:color="auto"/>
-                <w:right w:val="none" w:sz="0" w:space="0" w:color="auto"/>
-                <w:between w:val="none" w:sz="0" w:space="0" w:color="auto"/>
-                <w:bar w:val="none" w:sz="0" w:color="auto"/>
-              </w:pBdr>
-            </w:pPr>
-          </w:p>
-        </w:tc>
-        <w:tc>
-          <w:tcPr>
-            <w:tcW w:w="2443" w:type="dxa"/>
-          </w:tcPr>
-          <w:p>
-            <w:pPr>
-              <w:pBdr>
-                <w:top w:val="none" w:sz="0" w:space="0" w:color="auto"/>
-                <w:left w:val="none" w:sz="0" w:space="0" w:color="auto"/>
-                <w:bottom w:val="none" w:sz="0" w:space="0" w:color="auto"/>
-                <w:right w:val="none" w:sz="0" w:space="0" w:color="auto"/>
-                <w:between w:val="none" w:sz="0" w:space="0" w:color="auto"/>
-                <w:bar w:val="none" w:sz="0" w:color="auto"/>
-              </w:pBdr>
-              <w:cnfStyle w:val="000000100000" w:firstRow="0" w:lastRow="0" w:firstColumn="0" w:lastColumn="0" w:oddVBand="0" w:evenVBand="0" w:oddHBand="1" w:evenHBand="0" w:firstRowFirstColumn="0" w:firstRowLastColumn="0" w:lastRowFirstColumn="0" w:lastRowLastColumn="0"/>
-            </w:pPr>
-          </w:p>
-        </w:tc>
-        <w:tc>
-          <w:tcPr>
-            <w:tcW w:w="2443" w:type="dxa"/>
-          </w:tcPr>
-          <w:p>
-            <w:pPr>
-              <w:pBdr>
-                <w:top w:val="none" w:sz="0" w:space="0" w:color="auto"/>
-                <w:left w:val="none" w:sz="0" w:space="0" w:color="auto"/>
-                <w:bottom w:val="none" w:sz="0" w:space="0" w:color="auto"/>
-                <w:right w:val="none" w:sz="0" w:space="0" w:color="auto"/>
-                <w:between w:val="none" w:sz="0" w:space="0" w:color="auto"/>
-                <w:bar w:val="none" w:sz="0" w:color="auto"/>
-              </w:pBdr>
-              <w:cnfStyle w:val="000000100000" w:firstRow="0" w:lastRow="0" w:firstColumn="0" w:lastColumn="0" w:oddVBand="0" w:evenVBand="0" w:oddHBand="1" w:evenHBand="0" w:firstRowFirstColumn="0" w:firstRowLastColumn="0" w:lastRowFirstColumn="0" w:lastRowLastColumn="0"/>
-            </w:pPr>
-          </w:p>
-        </w:tc>
-        <w:tc>
-          <w:tcPr>
-            <w:tcW w:w="2443" w:type="dxa"/>
-          </w:tcPr>
-          <w:p>
-            <w:pPr>
-              <w:pBdr>
-                <w:top w:val="none" w:sz="0" w:space="0" w:color="auto"/>
-                <w:left w:val="none" w:sz="0" w:space="0" w:color="auto"/>
-                <w:bottom w:val="none" w:sz="0" w:space="0" w:color="auto"/>
-                <w:right w:val="none" w:sz="0" w:space="0" w:color="auto"/>
-                <w:between w:val="none" w:sz="0" w:space="0" w:color="auto"/>
-                <w:bar w:val="none" w:sz="0" w:color="auto"/>
-              </w:pBdr>
-              <w:cnfStyle w:val="000000100000" w:firstRow="0" w:lastRow="0" w:firstColumn="0" w:lastColumn="0" w:oddVBand="0" w:evenVBand="0" w:oddHBand="1" w:evenHBand="0" w:firstRowFirstColumn="0" w:firstRowLastColumn="0" w:lastRowFirstColumn="0" w:lastRowLastColumn="0"/>
-            </w:pPr>
-          </w:p>
-        </w:tc>
-      </w:tr>
-      <w:tr>
-        <w:tc>
-          <w:tcPr>
-            <w:cnfStyle w:val="001000000000" w:firstRow="0" w:lastRow="0" w:firstColumn="1" w:lastColumn="0" w:oddVBand="0" w:evenVBand="0" w:oddHBand="0" w:evenHBand="0" w:firstRowFirstColumn="0" w:firstRowLastColumn="0" w:lastRowFirstColumn="0" w:lastRowLastColumn="0"/>
-            <w:tcW w:w="2443" w:type="dxa"/>
-          </w:tcPr>
-          <w:p>
-            <w:pPr>
-              <w:pBdr>
-                <w:top w:val="none" w:sz="0" w:space="0" w:color="auto"/>
-                <w:left w:val="none" w:sz="0" w:space="0" w:color="auto"/>
-                <w:bottom w:val="none" w:sz="0" w:space="0" w:color="auto"/>
-                <w:right w:val="none" w:sz="0" w:space="0" w:color="auto"/>
-                <w:between w:val="none" w:sz="0" w:space="0" w:color="auto"/>
-                <w:bar w:val="none" w:sz="0" w:color="auto"/>
-              </w:pBdr>
-            </w:pPr>
-          </w:p>
-        </w:tc>
-        <w:tc>
-          <w:tcPr>
-            <w:tcW w:w="2443" w:type="dxa"/>
-          </w:tcPr>
-          <w:p>
-            <w:pPr>
-              <w:pBdr>
-                <w:top w:val="none" w:sz="0" w:space="0" w:color="auto"/>
-                <w:left w:val="none" w:sz="0" w:space="0" w:color="auto"/>
-                <w:bottom w:val="none" w:sz="0" w:space="0" w:color="auto"/>
-                <w:right w:val="none" w:sz="0" w:space="0" w:color="auto"/>
-                <w:between w:val="none" w:sz="0" w:space="0" w:color="auto"/>
-                <w:bar w:val="none" w:sz="0" w:color="auto"/>
-              </w:pBdr>
-              <w:cnfStyle w:val="000000000000" w:firstRow="0" w:lastRow="0" w:firstColumn="0" w:lastColumn="0" w:oddVBand="0" w:evenVBand="0" w:oddHBand="0" w:evenHBand="0" w:firstRowFirstColumn="0" w:firstRowLastColumn="0" w:lastRowFirstColumn="0" w:lastRowLastColumn="0"/>
-            </w:pPr>
-          </w:p>
-        </w:tc>
-        <w:tc>
-          <w:tcPr>
-            <w:tcW w:w="2443" w:type="dxa"/>
-          </w:tcPr>
-          <w:p>
-            <w:pPr>
-              <w:pBdr>
-                <w:top w:val="none" w:sz="0" w:space="0" w:color="auto"/>
-                <w:left w:val="none" w:sz="0" w:space="0" w:color="auto"/>
-                <w:bottom w:val="none" w:sz="0" w:space="0" w:color="auto"/>
-                <w:right w:val="none" w:sz="0" w:space="0" w:color="auto"/>
-                <w:between w:val="none" w:sz="0" w:space="0" w:color="auto"/>
-                <w:bar w:val="none" w:sz="0" w:color="auto"/>
-              </w:pBdr>
-              <w:cnfStyle w:val="000000000000" w:firstRow="0" w:lastRow="0" w:firstColumn="0" w:lastColumn="0" w:oddVBand="0" w:evenVBand="0" w:oddHBand="0" w:evenHBand="0" w:firstRowFirstColumn="0" w:firstRowLastColumn="0" w:lastRowFirstColumn="0" w:lastRowLastColumn="0"/>
-            </w:pPr>
-          </w:p>
-        </w:tc>
-        <w:tc>
-          <w:tcPr>
-            <w:tcW w:w="2443" w:type="dxa"/>
-          </w:tcPr>
-          <w:p>
-            <w:pPr>
-              <w:pBdr>
-                <w:top w:val="none" w:sz="0" w:space="0" w:color="auto"/>
-                <w:left w:val="none" w:sz="0" w:space="0" w:color="auto"/>
-                <w:bottom w:val="none" w:sz="0" w:space="0" w:color="auto"/>
-                <w:right w:val="none" w:sz="0" w:space="0" w:color="auto"/>
-                <w:between w:val="none" w:sz="0" w:space="0" w:color="auto"/>
-                <w:bar w:val="none" w:sz="0" w:color="auto"/>
-              </w:pBdr>
-              <w:cnfStyle w:val="000000000000" w:firstRow="0" w:lastRow="0" w:firstColumn="0" w:lastColumn="0" w:oddVBand="0" w:evenVBand="0" w:oddHBand="0" w:evenHBand="0" w:firstRowFirstColumn="0" w:firstRowLastColumn="0" w:lastRowFirstColumn="0" w:lastRowLastColumn="0"/>
-            </w:pPr>
-          </w:p>
-        </w:tc>
-      </w:tr>
-      <w:tr>
-        <w:trPr>
-          <w:cnfStyle w:val="000000100000" w:firstRow="0" w:lastRow="0" w:firstColumn="0" w:lastColumn="0" w:oddVBand="0" w:evenVBand="0" w:oddHBand="1" w:evenHBand="0" w:firstRowFirstColumn="0" w:firstRowLastColumn="0" w:lastRowFirstColumn="0" w:lastRowLastColumn="0"/>
-        </w:trPr>
-        <w:tc>
-          <w:tcPr>
-            <w:cnfStyle w:val="001000000000" w:firstRow="0" w:lastRow="0" w:firstColumn="1" w:lastColumn="0" w:oddVBand="0" w:evenVBand="0" w:oddHBand="0" w:evenHBand="0" w:firstRowFirstColumn="0" w:firstRowLastColumn="0" w:lastRowFirstColumn="0" w:lastRowLastColumn="0"/>
-            <w:tcW w:w="2443" w:type="dxa"/>
-          </w:tcPr>
-          <w:p>
-            <w:pPr>
-              <w:pBdr>
-                <w:top w:val="none" w:sz="0" w:space="0" w:color="auto"/>
-                <w:left w:val="none" w:sz="0" w:space="0" w:color="auto"/>
-                <w:bottom w:val="none" w:sz="0" w:space="0" w:color="auto"/>
-                <w:right w:val="none" w:sz="0" w:space="0" w:color="auto"/>
-                <w:between w:val="none" w:sz="0" w:space="0" w:color="auto"/>
-                <w:bar w:val="none" w:sz="0" w:color="auto"/>
-              </w:pBdr>
-            </w:pPr>
-          </w:p>
-        </w:tc>
-        <w:tc>
-          <w:tcPr>
-            <w:tcW w:w="2443" w:type="dxa"/>
-          </w:tcPr>
-          <w:p>
-            <w:pPr>
-              <w:pBdr>
-                <w:top w:val="none" w:sz="0" w:space="0" w:color="auto"/>
-                <w:left w:val="none" w:sz="0" w:space="0" w:color="auto"/>
-                <w:bottom w:val="none" w:sz="0" w:space="0" w:color="auto"/>
-                <w:right w:val="none" w:sz="0" w:space="0" w:color="auto"/>
-                <w:between w:val="none" w:sz="0" w:space="0" w:color="auto"/>
-                <w:bar w:val="none" w:sz="0" w:color="auto"/>
-              </w:pBdr>
-              <w:cnfStyle w:val="000000100000" w:firstRow="0" w:lastRow="0" w:firstColumn="0" w:lastColumn="0" w:oddVBand="0" w:evenVBand="0" w:oddHBand="1" w:evenHBand="0" w:firstRowFirstColumn="0" w:firstRowLastColumn="0" w:lastRowFirstColumn="0" w:lastRowLastColumn="0"/>
-            </w:pPr>
-          </w:p>
-        </w:tc>
-        <w:tc>
-          <w:tcPr>
-            <w:tcW w:w="2443" w:type="dxa"/>
-          </w:tcPr>
-          <w:p>
-            <w:pPr>
-              <w:pBdr>
-                <w:top w:val="none" w:sz="0" w:space="0" w:color="auto"/>
-                <w:left w:val="none" w:sz="0" w:space="0" w:color="auto"/>
-                <w:bottom w:val="none" w:sz="0" w:space="0" w:color="auto"/>
-                <w:right w:val="none" w:sz="0" w:space="0" w:color="auto"/>
-                <w:between w:val="none" w:sz="0" w:space="0" w:color="auto"/>
-                <w:bar w:val="none" w:sz="0" w:color="auto"/>
-              </w:pBdr>
-              <w:cnfStyle w:val="000000100000" w:firstRow="0" w:lastRow="0" w:firstColumn="0" w:lastColumn="0" w:oddVBand="0" w:evenVBand="0" w:oddHBand="1" w:evenHBand="0" w:firstRowFirstColumn="0" w:firstRowLastColumn="0" w:lastRowFirstColumn="0" w:lastRowLastColumn="0"/>
-            </w:pPr>
-          </w:p>
-        </w:tc>
-        <w:tc>
-          <w:tcPr>
-            <w:tcW w:w="2443" w:type="dxa"/>
-          </w:tcPr>
-          <w:p>
-            <w:pPr>
-              <w:pBdr>
-                <w:top w:val="none" w:sz="0" w:space="0" w:color="auto"/>
-                <w:left w:val="none" w:sz="0" w:space="0" w:color="auto"/>
-                <w:bottom w:val="none" w:sz="0" w:space="0" w:color="auto"/>
-                <w:right w:val="none" w:sz="0" w:space="0" w:color="auto"/>
-                <w:between w:val="none" w:sz="0" w:space="0" w:color="auto"/>
-                <w:bar w:val="none" w:sz="0" w:color="auto"/>
-              </w:pBdr>
-              <w:cnfStyle w:val="000000100000" w:firstRow="0" w:lastRow="0" w:firstColumn="0" w:lastColumn="0" w:oddVBand="0" w:evenVBand="0" w:oddHBand="1" w:evenHBand="0" w:firstRowFirstColumn="0" w:firstRowLastColumn="0" w:lastRowFirstColumn="0" w:lastRowLastColumn="0"/>
-            </w:pPr>
-          </w:p>
-        </w:tc>
-      </w:tr>
-    </w:tbl>
-    <w:p>
-      <w:pPr>
-        <w:spacing w:after="0" w:line="240" w:lineRule="auto"/>
-        <w:rPr>
-          <w:b/>
-          <w:bCs/>
-          <w:color w:val="365F91"/>
-          <w:sz w:val="28"/>
-          <w:szCs w:val="28"/>
-          <w:u w:color="365F91"/>
-        </w:rPr>
-      </w:pPr>
-      <w:r>
-        <w:br w:type="page"/>
-      </w:r>
-    </w:p>
-    <w:p>
       <w:pPr>
         <w:pStyle w:val="Titolo1"/>
       </w:pPr>
-      <w:bookmarkStart w:id="6" w:name="_Toc499227336"/>
-      <w:r>
-        <w:lastRenderedPageBreak/>
+      <w:bookmarkStart w:id="5" w:name="_Toc499227336"/>
+      <w:r>
         <w:t>5</w:t>
       </w:r>
       <w:r>
@@ -2400,7 +1620,7 @@
       <w:r>
         <w:t>testing</w:t>
       </w:r>
-      <w:bookmarkEnd w:id="6"/>
+      <w:bookmarkEnd w:id="5"/>
       <w:proofErr w:type="spellEnd"/>
     </w:p>
     <w:p>
@@ -2581,14 +1801,15 @@
       <w:pPr>
         <w:pStyle w:val="Titolo1"/>
       </w:pPr>
-      <w:bookmarkStart w:id="7" w:name="_Toc499227337"/>
-      <w:r>
+      <w:bookmarkStart w:id="6" w:name="_Toc499227337"/>
+      <w:r>
+        <w:lastRenderedPageBreak/>
         <w:t>6</w:t>
       </w:r>
       <w:r>
         <w:t>. Procedure di registrazione dei test</w:t>
       </w:r>
-      <w:bookmarkEnd w:id="7"/>
+      <w:bookmarkEnd w:id="6"/>
     </w:p>
     <w:p>
       <w:r>
@@ -2663,19 +1884,12 @@
     </w:p>
     <w:p>
       <w:pPr>
-        <w:spacing w:after="0" w:line="240" w:lineRule="auto"/>
-      </w:pPr>
-      <w:r>
-        <w:br w:type="page"/>
-      </w:r>
-    </w:p>
-    <w:p>
-      <w:pPr>
         <w:pStyle w:val="Titolo1"/>
       </w:pPr>
-      <w:bookmarkStart w:id="8" w:name="_Toc499227338"/>
-      <w:r>
-        <w:lastRenderedPageBreak/>
+      <w:bookmarkStart w:id="7" w:name="_Toc499227338"/>
+      <w:bookmarkStart w:id="8" w:name="_GoBack"/>
+      <w:bookmarkEnd w:id="8"/>
+      <w:r>
         <w:t>7</w:t>
       </w:r>
       <w:r>
@@ -2687,7 +1901,7 @@
       <w:r>
         <w:t>Requisiti hardware e software</w:t>
       </w:r>
-      <w:bookmarkEnd w:id="8"/>
+      <w:bookmarkEnd w:id="7"/>
     </w:p>
     <w:p>
       <w:r>
@@ -2874,7 +2088,7 @@
         <w:bCs/>
         <w:noProof/>
       </w:rPr>
-      <w:t>1</w:t>
+      <w:t>2</w:t>
     </w:r>
     <w:r>
       <w:rPr>
@@ -2891,7 +2105,7 @@
         <w:b/>
         <w:bCs/>
       </w:rPr>
-      <w:t>5</w:t>
+      <w:t>4</w:t>
     </w:r>
   </w:p>
 </w:ftr>
@@ -2957,7 +2171,10 @@
       <w:jc w:val="center"/>
     </w:pPr>
     <w:r>
-      <w:t>20 novembre 2017</w:t>
+      <w:t>23</w:t>
+    </w:r>
+    <w:r>
+      <w:t xml:space="preserve"> novembre 2017</w:t>
     </w:r>
   </w:p>
 </w:hdr>
@@ -11827,7 +11044,7 @@
 </file>
 
 <file path=customXml/itemProps1.xml><?xml version="1.0" encoding="utf-8"?>
-<ds:datastoreItem xmlns:ds="http://schemas.openxmlformats.org/officeDocument/2006/customXml" ds:itemID="{9EFBC4A2-AA8C-48BC-9242-9943F26EECAC}">
+<ds:datastoreItem xmlns:ds="http://schemas.openxmlformats.org/officeDocument/2006/customXml" ds:itemID="{F0BEA7B0-7089-494D-9A77-9505C607AE79}">
   <ds:schemaRefs>
     <ds:schemaRef ds:uri="http://schemas.openxmlformats.org/officeDocument/2006/bibliography"/>
   </ds:schemaRefs>

</xml_diff>

<commit_message>
Aggiornata analisi requisiti + prime modifiche agli atri documenti
</commit_message>
<xml_diff>
--- a/docs/Piano di Testing.docx
+++ b/docs/Piano di Testing.docx
@@ -434,7 +434,7 @@
     <w:sdt>
       <w:sdtPr>
         <w:rPr>
-          <w:rFonts w:eastAsia="Helvetica Neue" w:cs="Helvetica Neue"/>
+          <w:rFonts w:ascii="Calibri" w:eastAsia="Helvetica Neue" w:hAnsi="Calibri" w:cs="Calibri"/>
           <w:b w:val="0"/>
           <w:bCs w:val="0"/>
           <w:color w:val="000000"/>
@@ -453,8 +453,14 @@
         <w:p>
           <w:pPr>
             <w:pStyle w:val="Titolosommario"/>
+            <w:rPr>
+              <w:rFonts w:ascii="Calibri" w:hAnsi="Calibri" w:cs="Calibri"/>
+            </w:rPr>
           </w:pPr>
           <w:r>
+            <w:rPr>
+              <w:rFonts w:ascii="Calibri" w:hAnsi="Calibri" w:cs="Calibri"/>
+            </w:rPr>
             <w:t>Sommario</w:t>
           </w:r>
         </w:p>
@@ -462,31 +468,42 @@
           <w:pPr>
             <w:pStyle w:val="Sommario1"/>
             <w:rPr>
-              <w:rFonts w:asciiTheme="minorHAnsi" w:eastAsiaTheme="minorEastAsia" w:hAnsiTheme="minorHAnsi" w:cstheme="minorBidi"/>
+              <w:rFonts w:ascii="Calibri" w:eastAsiaTheme="minorEastAsia" w:hAnsi="Calibri" w:cs="Calibri"/>
               <w:noProof/>
               <w:color w:val="auto"/>
               <w:bdr w:val="none" w:sz="0" w:space="0" w:color="auto"/>
             </w:rPr>
           </w:pPr>
           <w:r>
+            <w:rPr>
+              <w:rFonts w:ascii="Calibri" w:hAnsi="Calibri" w:cs="Calibri"/>
+            </w:rPr>
             <w:fldChar w:fldCharType="begin"/>
           </w:r>
           <w:r>
+            <w:rPr>
+              <w:rFonts w:ascii="Calibri" w:hAnsi="Calibri" w:cs="Calibri"/>
+            </w:rPr>
             <w:instrText xml:space="preserve"> TOC \o "1-3" \h \z \u </w:instrText>
           </w:r>
           <w:r>
+            <w:rPr>
+              <w:rFonts w:ascii="Calibri" w:hAnsi="Calibri" w:cs="Calibri"/>
+            </w:rPr>
             <w:fldChar w:fldCharType="separate"/>
           </w:r>
           <w:hyperlink w:anchor="_Toc499227332" w:history="1">
             <w:r>
               <w:rPr>
                 <w:rStyle w:val="Collegamentoipertestuale"/>
+                <w:rFonts w:ascii="Calibri" w:hAnsi="Calibri" w:cs="Calibri"/>
                 <w:noProof/>
               </w:rPr>
               <w:t>1. Introduzione</w:t>
             </w:r>
             <w:r>
               <w:rPr>
+                <w:rFonts w:ascii="Calibri" w:hAnsi="Calibri" w:cs="Calibri"/>
                 <w:noProof/>
                 <w:webHidden/>
               </w:rPr>
@@ -494,6 +511,7 @@
             </w:r>
             <w:r>
               <w:rPr>
+                <w:rFonts w:ascii="Calibri" w:hAnsi="Calibri" w:cs="Calibri"/>
                 <w:noProof/>
                 <w:webHidden/>
               </w:rPr>
@@ -501,6 +519,7 @@
             </w:r>
             <w:r>
               <w:rPr>
+                <w:rFonts w:ascii="Calibri" w:hAnsi="Calibri" w:cs="Calibri"/>
                 <w:noProof/>
                 <w:webHidden/>
               </w:rPr>
@@ -508,12 +527,14 @@
             </w:r>
             <w:r>
               <w:rPr>
+                <w:rFonts w:ascii="Calibri" w:hAnsi="Calibri" w:cs="Calibri"/>
                 <w:noProof/>
                 <w:webHidden/>
               </w:rPr>
             </w:r>
             <w:r>
               <w:rPr>
+                <w:rFonts w:ascii="Calibri" w:hAnsi="Calibri" w:cs="Calibri"/>
                 <w:noProof/>
                 <w:webHidden/>
               </w:rPr>
@@ -521,6 +542,7 @@
             </w:r>
             <w:r>
               <w:rPr>
+                <w:rFonts w:ascii="Calibri" w:hAnsi="Calibri" w:cs="Calibri"/>
                 <w:noProof/>
                 <w:webHidden/>
               </w:rPr>
@@ -528,6 +550,7 @@
             </w:r>
             <w:r>
               <w:rPr>
+                <w:rFonts w:ascii="Calibri" w:hAnsi="Calibri" w:cs="Calibri"/>
                 <w:noProof/>
                 <w:webHidden/>
               </w:rPr>
@@ -539,7 +562,7 @@
           <w:pPr>
             <w:pStyle w:val="Sommario1"/>
             <w:rPr>
-              <w:rFonts w:asciiTheme="minorHAnsi" w:eastAsiaTheme="minorEastAsia" w:hAnsiTheme="minorHAnsi" w:cstheme="minorBidi"/>
+              <w:rFonts w:ascii="Calibri" w:eastAsiaTheme="minorEastAsia" w:hAnsi="Calibri" w:cs="Calibri"/>
               <w:noProof/>
               <w:color w:val="auto"/>
               <w:bdr w:val="none" w:sz="0" w:space="0" w:color="auto"/>
@@ -549,12 +572,14 @@
             <w:r>
               <w:rPr>
                 <w:rStyle w:val="Collegamentoipertestuale"/>
+                <w:rFonts w:ascii="Calibri" w:hAnsi="Calibri" w:cs="Calibri"/>
                 <w:noProof/>
               </w:rPr>
               <w:t>2. Modalità di testing</w:t>
             </w:r>
             <w:r>
               <w:rPr>
+                <w:rFonts w:ascii="Calibri" w:hAnsi="Calibri" w:cs="Calibri"/>
                 <w:noProof/>
                 <w:webHidden/>
               </w:rPr>
@@ -562,6 +587,7 @@
             </w:r>
             <w:r>
               <w:rPr>
+                <w:rFonts w:ascii="Calibri" w:hAnsi="Calibri" w:cs="Calibri"/>
                 <w:noProof/>
                 <w:webHidden/>
               </w:rPr>
@@ -569,6 +595,7 @@
             </w:r>
             <w:r>
               <w:rPr>
+                <w:rFonts w:ascii="Calibri" w:hAnsi="Calibri" w:cs="Calibri"/>
                 <w:noProof/>
                 <w:webHidden/>
               </w:rPr>
@@ -576,12 +603,14 @@
             </w:r>
             <w:r>
               <w:rPr>
+                <w:rFonts w:ascii="Calibri" w:hAnsi="Calibri" w:cs="Calibri"/>
                 <w:noProof/>
                 <w:webHidden/>
               </w:rPr>
             </w:r>
             <w:r>
               <w:rPr>
+                <w:rFonts w:ascii="Calibri" w:hAnsi="Calibri" w:cs="Calibri"/>
                 <w:noProof/>
                 <w:webHidden/>
               </w:rPr>
@@ -589,6 +618,7 @@
             </w:r>
             <w:r>
               <w:rPr>
+                <w:rFonts w:ascii="Calibri" w:hAnsi="Calibri" w:cs="Calibri"/>
                 <w:noProof/>
                 <w:webHidden/>
               </w:rPr>
@@ -596,6 +626,7 @@
             </w:r>
             <w:r>
               <w:rPr>
+                <w:rFonts w:ascii="Calibri" w:hAnsi="Calibri" w:cs="Calibri"/>
                 <w:noProof/>
                 <w:webHidden/>
               </w:rPr>
@@ -607,7 +638,7 @@
           <w:pPr>
             <w:pStyle w:val="Sommario1"/>
             <w:rPr>
-              <w:rFonts w:asciiTheme="minorHAnsi" w:eastAsiaTheme="minorEastAsia" w:hAnsiTheme="minorHAnsi" w:cstheme="minorBidi"/>
+              <w:rFonts w:ascii="Calibri" w:eastAsiaTheme="minorEastAsia" w:hAnsi="Calibri" w:cs="Calibri"/>
               <w:noProof/>
               <w:color w:val="auto"/>
               <w:bdr w:val="none" w:sz="0" w:space="0" w:color="auto"/>
@@ -617,12 +648,14 @@
             <w:r>
               <w:rPr>
                 <w:rStyle w:val="Collegamentoipertestuale"/>
+                <w:rFonts w:ascii="Calibri" w:hAnsi="Calibri" w:cs="Calibri"/>
                 <w:noProof/>
               </w:rPr>
               <w:t>3. Tracciabilità dei requisiti</w:t>
             </w:r>
             <w:r>
               <w:rPr>
+                <w:rFonts w:ascii="Calibri" w:hAnsi="Calibri" w:cs="Calibri"/>
                 <w:noProof/>
                 <w:webHidden/>
               </w:rPr>
@@ -630,6 +663,7 @@
             </w:r>
             <w:r>
               <w:rPr>
+                <w:rFonts w:ascii="Calibri" w:hAnsi="Calibri" w:cs="Calibri"/>
                 <w:noProof/>
                 <w:webHidden/>
               </w:rPr>
@@ -637,6 +671,7 @@
             </w:r>
             <w:r>
               <w:rPr>
+                <w:rFonts w:ascii="Calibri" w:hAnsi="Calibri" w:cs="Calibri"/>
                 <w:noProof/>
                 <w:webHidden/>
               </w:rPr>
@@ -644,12 +679,14 @@
             </w:r>
             <w:r>
               <w:rPr>
+                <w:rFonts w:ascii="Calibri" w:hAnsi="Calibri" w:cs="Calibri"/>
                 <w:noProof/>
                 <w:webHidden/>
               </w:rPr>
             </w:r>
             <w:r>
               <w:rPr>
+                <w:rFonts w:ascii="Calibri" w:hAnsi="Calibri" w:cs="Calibri"/>
                 <w:noProof/>
                 <w:webHidden/>
               </w:rPr>
@@ -657,6 +694,7 @@
             </w:r>
             <w:r>
               <w:rPr>
+                <w:rFonts w:ascii="Calibri" w:hAnsi="Calibri" w:cs="Calibri"/>
                 <w:noProof/>
                 <w:webHidden/>
               </w:rPr>
@@ -664,6 +702,7 @@
             </w:r>
             <w:r>
               <w:rPr>
+                <w:rFonts w:ascii="Calibri" w:hAnsi="Calibri" w:cs="Calibri"/>
                 <w:noProof/>
                 <w:webHidden/>
               </w:rPr>
@@ -675,7 +714,7 @@
           <w:pPr>
             <w:pStyle w:val="Sommario1"/>
             <w:rPr>
-              <w:rFonts w:asciiTheme="minorHAnsi" w:eastAsiaTheme="minorEastAsia" w:hAnsiTheme="minorHAnsi" w:cstheme="minorBidi"/>
+              <w:rFonts w:ascii="Calibri" w:eastAsiaTheme="minorEastAsia" w:hAnsi="Calibri" w:cs="Calibri"/>
               <w:noProof/>
               <w:color w:val="auto"/>
               <w:bdr w:val="none" w:sz="0" w:space="0" w:color="auto"/>
@@ -685,12 +724,14 @@
             <w:r>
               <w:rPr>
                 <w:rStyle w:val="Collegamentoipertestuale"/>
+                <w:rFonts w:ascii="Calibri" w:hAnsi="Calibri" w:cs="Calibri"/>
                 <w:noProof/>
               </w:rPr>
               <w:t>4. Elementi testati</w:t>
             </w:r>
             <w:r>
               <w:rPr>
+                <w:rFonts w:ascii="Calibri" w:hAnsi="Calibri" w:cs="Calibri"/>
                 <w:noProof/>
                 <w:webHidden/>
               </w:rPr>
@@ -698,6 +739,7 @@
             </w:r>
             <w:r>
               <w:rPr>
+                <w:rFonts w:ascii="Calibri" w:hAnsi="Calibri" w:cs="Calibri"/>
                 <w:noProof/>
                 <w:webHidden/>
               </w:rPr>
@@ -705,6 +747,7 @@
             </w:r>
             <w:r>
               <w:rPr>
+                <w:rFonts w:ascii="Calibri" w:hAnsi="Calibri" w:cs="Calibri"/>
                 <w:noProof/>
                 <w:webHidden/>
               </w:rPr>
@@ -712,12 +755,14 @@
             </w:r>
             <w:r>
               <w:rPr>
+                <w:rFonts w:ascii="Calibri" w:hAnsi="Calibri" w:cs="Calibri"/>
                 <w:noProof/>
                 <w:webHidden/>
               </w:rPr>
             </w:r>
             <w:r>
               <w:rPr>
+                <w:rFonts w:ascii="Calibri" w:hAnsi="Calibri" w:cs="Calibri"/>
                 <w:noProof/>
                 <w:webHidden/>
               </w:rPr>
@@ -725,6 +770,7 @@
             </w:r>
             <w:r>
               <w:rPr>
+                <w:rFonts w:ascii="Calibri" w:hAnsi="Calibri" w:cs="Calibri"/>
                 <w:noProof/>
                 <w:webHidden/>
               </w:rPr>
@@ -732,6 +778,7 @@
             </w:r>
             <w:r>
               <w:rPr>
+                <w:rFonts w:ascii="Calibri" w:hAnsi="Calibri" w:cs="Calibri"/>
                 <w:noProof/>
                 <w:webHidden/>
               </w:rPr>
@@ -743,7 +790,7 @@
           <w:pPr>
             <w:pStyle w:val="Sommario1"/>
             <w:rPr>
-              <w:rFonts w:asciiTheme="minorHAnsi" w:eastAsiaTheme="minorEastAsia" w:hAnsiTheme="minorHAnsi" w:cstheme="minorBidi"/>
+              <w:rFonts w:ascii="Calibri" w:eastAsiaTheme="minorEastAsia" w:hAnsi="Calibri" w:cs="Calibri"/>
               <w:noProof/>
               <w:color w:val="auto"/>
               <w:bdr w:val="none" w:sz="0" w:space="0" w:color="auto"/>
@@ -753,12 +800,14 @@
             <w:r>
               <w:rPr>
                 <w:rStyle w:val="Collegamentoipertestuale"/>
+                <w:rFonts w:ascii="Calibri" w:hAnsi="Calibri" w:cs="Calibri"/>
                 <w:noProof/>
               </w:rPr>
               <w:t>5. Schedule dell’attività di testing</w:t>
             </w:r>
             <w:r>
               <w:rPr>
+                <w:rFonts w:ascii="Calibri" w:hAnsi="Calibri" w:cs="Calibri"/>
                 <w:noProof/>
                 <w:webHidden/>
               </w:rPr>
@@ -766,6 +815,7 @@
             </w:r>
             <w:r>
               <w:rPr>
+                <w:rFonts w:ascii="Calibri" w:hAnsi="Calibri" w:cs="Calibri"/>
                 <w:noProof/>
                 <w:webHidden/>
               </w:rPr>
@@ -773,6 +823,7 @@
             </w:r>
             <w:r>
               <w:rPr>
+                <w:rFonts w:ascii="Calibri" w:hAnsi="Calibri" w:cs="Calibri"/>
                 <w:noProof/>
                 <w:webHidden/>
               </w:rPr>
@@ -780,12 +831,14 @@
             </w:r>
             <w:r>
               <w:rPr>
+                <w:rFonts w:ascii="Calibri" w:hAnsi="Calibri" w:cs="Calibri"/>
                 <w:noProof/>
                 <w:webHidden/>
               </w:rPr>
             </w:r>
             <w:r>
               <w:rPr>
+                <w:rFonts w:ascii="Calibri" w:hAnsi="Calibri" w:cs="Calibri"/>
                 <w:noProof/>
                 <w:webHidden/>
               </w:rPr>
@@ -793,6 +846,7 @@
             </w:r>
             <w:r>
               <w:rPr>
+                <w:rFonts w:ascii="Calibri" w:hAnsi="Calibri" w:cs="Calibri"/>
                 <w:noProof/>
                 <w:webHidden/>
               </w:rPr>
@@ -800,6 +854,7 @@
             </w:r>
             <w:r>
               <w:rPr>
+                <w:rFonts w:ascii="Calibri" w:hAnsi="Calibri" w:cs="Calibri"/>
                 <w:noProof/>
                 <w:webHidden/>
               </w:rPr>
@@ -811,7 +866,7 @@
           <w:pPr>
             <w:pStyle w:val="Sommario1"/>
             <w:rPr>
-              <w:rFonts w:asciiTheme="minorHAnsi" w:eastAsiaTheme="minorEastAsia" w:hAnsiTheme="minorHAnsi" w:cstheme="minorBidi"/>
+              <w:rFonts w:ascii="Calibri" w:eastAsiaTheme="minorEastAsia" w:hAnsi="Calibri" w:cs="Calibri"/>
               <w:noProof/>
               <w:color w:val="auto"/>
               <w:bdr w:val="none" w:sz="0" w:space="0" w:color="auto"/>
@@ -821,12 +876,14 @@
             <w:r>
               <w:rPr>
                 <w:rStyle w:val="Collegamentoipertestuale"/>
+                <w:rFonts w:ascii="Calibri" w:hAnsi="Calibri" w:cs="Calibri"/>
                 <w:noProof/>
               </w:rPr>
               <w:t>6. Procedure di registrazione dei test</w:t>
             </w:r>
             <w:r>
               <w:rPr>
+                <w:rFonts w:ascii="Calibri" w:hAnsi="Calibri" w:cs="Calibri"/>
                 <w:noProof/>
                 <w:webHidden/>
               </w:rPr>
@@ -834,6 +891,7 @@
             </w:r>
             <w:r>
               <w:rPr>
+                <w:rFonts w:ascii="Calibri" w:hAnsi="Calibri" w:cs="Calibri"/>
                 <w:noProof/>
                 <w:webHidden/>
               </w:rPr>
@@ -841,6 +899,7 @@
             </w:r>
             <w:r>
               <w:rPr>
+                <w:rFonts w:ascii="Calibri" w:hAnsi="Calibri" w:cs="Calibri"/>
                 <w:noProof/>
                 <w:webHidden/>
               </w:rPr>
@@ -848,12 +907,14 @@
             </w:r>
             <w:r>
               <w:rPr>
+                <w:rFonts w:ascii="Calibri" w:hAnsi="Calibri" w:cs="Calibri"/>
                 <w:noProof/>
                 <w:webHidden/>
               </w:rPr>
             </w:r>
             <w:r>
               <w:rPr>
+                <w:rFonts w:ascii="Calibri" w:hAnsi="Calibri" w:cs="Calibri"/>
                 <w:noProof/>
                 <w:webHidden/>
               </w:rPr>
@@ -861,6 +922,7 @@
             </w:r>
             <w:r>
               <w:rPr>
+                <w:rFonts w:ascii="Calibri" w:hAnsi="Calibri" w:cs="Calibri"/>
                 <w:noProof/>
                 <w:webHidden/>
               </w:rPr>
@@ -868,6 +930,7 @@
             </w:r>
             <w:r>
               <w:rPr>
+                <w:rFonts w:ascii="Calibri" w:hAnsi="Calibri" w:cs="Calibri"/>
                 <w:noProof/>
                 <w:webHidden/>
               </w:rPr>
@@ -879,7 +942,7 @@
           <w:pPr>
             <w:pStyle w:val="Sommario1"/>
             <w:rPr>
-              <w:rFonts w:asciiTheme="minorHAnsi" w:eastAsiaTheme="minorEastAsia" w:hAnsiTheme="minorHAnsi" w:cstheme="minorBidi"/>
+              <w:rFonts w:ascii="Calibri" w:eastAsiaTheme="minorEastAsia" w:hAnsi="Calibri" w:cs="Calibri"/>
               <w:noProof/>
               <w:color w:val="auto"/>
               <w:bdr w:val="none" w:sz="0" w:space="0" w:color="auto"/>
@@ -889,12 +952,14 @@
             <w:r>
               <w:rPr>
                 <w:rStyle w:val="Collegamentoipertestuale"/>
+                <w:rFonts w:ascii="Calibri" w:hAnsi="Calibri" w:cs="Calibri"/>
                 <w:noProof/>
               </w:rPr>
               <w:t>7. Requisiti hardware e software</w:t>
             </w:r>
             <w:r>
               <w:rPr>
+                <w:rFonts w:ascii="Calibri" w:hAnsi="Calibri" w:cs="Calibri"/>
                 <w:noProof/>
                 <w:webHidden/>
               </w:rPr>
@@ -902,6 +967,7 @@
             </w:r>
             <w:r>
               <w:rPr>
+                <w:rFonts w:ascii="Calibri" w:hAnsi="Calibri" w:cs="Calibri"/>
                 <w:noProof/>
                 <w:webHidden/>
               </w:rPr>
@@ -909,6 +975,7 @@
             </w:r>
             <w:r>
               <w:rPr>
+                <w:rFonts w:ascii="Calibri" w:hAnsi="Calibri" w:cs="Calibri"/>
                 <w:noProof/>
                 <w:webHidden/>
               </w:rPr>
@@ -916,12 +983,14 @@
             </w:r>
             <w:r>
               <w:rPr>
+                <w:rFonts w:ascii="Calibri" w:hAnsi="Calibri" w:cs="Calibri"/>
                 <w:noProof/>
                 <w:webHidden/>
               </w:rPr>
             </w:r>
             <w:r>
               <w:rPr>
+                <w:rFonts w:ascii="Calibri" w:hAnsi="Calibri" w:cs="Calibri"/>
                 <w:noProof/>
                 <w:webHidden/>
               </w:rPr>
@@ -929,6 +998,7 @@
             </w:r>
             <w:r>
               <w:rPr>
+                <w:rFonts w:ascii="Calibri" w:hAnsi="Calibri" w:cs="Calibri"/>
                 <w:noProof/>
                 <w:webHidden/>
               </w:rPr>
@@ -936,6 +1006,7 @@
             </w:r>
             <w:r>
               <w:rPr>
+                <w:rFonts w:ascii="Calibri" w:hAnsi="Calibri" w:cs="Calibri"/>
                 <w:noProof/>
                 <w:webHidden/>
               </w:rPr>
@@ -947,7 +1018,7 @@
           <w:pPr>
             <w:pStyle w:val="Sommario1"/>
             <w:rPr>
-              <w:rFonts w:asciiTheme="minorHAnsi" w:eastAsiaTheme="minorEastAsia" w:hAnsiTheme="minorHAnsi" w:cstheme="minorBidi"/>
+              <w:rFonts w:ascii="Calibri" w:eastAsiaTheme="minorEastAsia" w:hAnsi="Calibri" w:cs="Calibri"/>
               <w:noProof/>
               <w:color w:val="auto"/>
               <w:bdr w:val="none" w:sz="0" w:space="0" w:color="auto"/>
@@ -957,12 +1028,14 @@
             <w:r>
               <w:rPr>
                 <w:rStyle w:val="Collegamentoipertestuale"/>
+                <w:rFonts w:ascii="Calibri" w:hAnsi="Calibri" w:cs="Calibri"/>
                 <w:noProof/>
               </w:rPr>
               <w:t>8. Vincoli per il testing</w:t>
             </w:r>
             <w:r>
               <w:rPr>
+                <w:rFonts w:ascii="Calibri" w:hAnsi="Calibri" w:cs="Calibri"/>
                 <w:noProof/>
                 <w:webHidden/>
               </w:rPr>
@@ -970,6 +1043,7 @@
             </w:r>
             <w:r>
               <w:rPr>
+                <w:rFonts w:ascii="Calibri" w:hAnsi="Calibri" w:cs="Calibri"/>
                 <w:noProof/>
                 <w:webHidden/>
               </w:rPr>
@@ -977,6 +1051,7 @@
             </w:r>
             <w:r>
               <w:rPr>
+                <w:rFonts w:ascii="Calibri" w:hAnsi="Calibri" w:cs="Calibri"/>
                 <w:noProof/>
                 <w:webHidden/>
               </w:rPr>
@@ -984,12 +1059,14 @@
             </w:r>
             <w:r>
               <w:rPr>
+                <w:rFonts w:ascii="Calibri" w:hAnsi="Calibri" w:cs="Calibri"/>
                 <w:noProof/>
                 <w:webHidden/>
               </w:rPr>
             </w:r>
             <w:r>
               <w:rPr>
+                <w:rFonts w:ascii="Calibri" w:hAnsi="Calibri" w:cs="Calibri"/>
                 <w:noProof/>
                 <w:webHidden/>
               </w:rPr>
@@ -997,6 +1074,7 @@
             </w:r>
             <w:r>
               <w:rPr>
+                <w:rFonts w:ascii="Calibri" w:hAnsi="Calibri" w:cs="Calibri"/>
                 <w:noProof/>
                 <w:webHidden/>
               </w:rPr>
@@ -1004,6 +1082,7 @@
             </w:r>
             <w:r>
               <w:rPr>
+                <w:rFonts w:ascii="Calibri" w:hAnsi="Calibri" w:cs="Calibri"/>
                 <w:noProof/>
                 <w:webHidden/>
               </w:rPr>
@@ -1012,8 +1091,14 @@
           </w:hyperlink>
         </w:p>
         <w:p>
+          <w:pPr>
+            <w:rPr>
+              <w:rFonts w:ascii="Calibri" w:hAnsi="Calibri" w:cs="Calibri"/>
+            </w:rPr>
+          </w:pPr>
           <w:r>
             <w:rPr>
+              <w:rFonts w:ascii="Calibri" w:hAnsi="Calibri" w:cs="Calibri"/>
               <w:b/>
               <w:bCs/>
             </w:rPr>
@@ -1042,9 +1127,15 @@
     <w:p>
       <w:pPr>
         <w:pStyle w:val="Titolo1"/>
+        <w:rPr>
+          <w:rFonts w:ascii="Calibri" w:hAnsi="Calibri" w:cs="Calibri"/>
+        </w:rPr>
       </w:pPr>
       <w:bookmarkStart w:id="1" w:name="_Toc499227332"/>
       <w:r>
+        <w:rPr>
+          <w:rFonts w:ascii="Calibri" w:hAnsi="Calibri" w:cs="Calibri"/>
+        </w:rPr>
         <w:lastRenderedPageBreak/>
         <w:t>1. Introduzione</w:t>
       </w:r>
@@ -1052,65 +1143,120 @@
       <w:bookmarkEnd w:id="1"/>
     </w:p>
     <w:p>
+      <w:pPr>
+        <w:rPr>
+          <w:rFonts w:ascii="Calibri" w:hAnsi="Calibri" w:cs="Calibri"/>
+        </w:rPr>
+      </w:pPr>
       <w:r>
+        <w:rPr>
+          <w:rFonts w:ascii="Calibri" w:hAnsi="Calibri" w:cs="Calibri"/>
+        </w:rPr>
         <w:t xml:space="preserve">Il documento contiene una descrizione generale delle modalità e delle strategie con le quali testeremo il funzionamento della nostra applicazione. Verranno descritte le tecniche utilizzate per il test di ogni modulo dell’applicazione e sarà presente uno </w:t>
       </w:r>
       <w:proofErr w:type="spellStart"/>
       <w:r>
+        <w:rPr>
+          <w:rFonts w:ascii="Calibri" w:hAnsi="Calibri" w:cs="Calibri"/>
+        </w:rPr>
         <w:t>scheduling</w:t>
       </w:r>
       <w:proofErr w:type="spellEnd"/>
       <w:r>
+        <w:rPr>
+          <w:rFonts w:ascii="Calibri" w:hAnsi="Calibri" w:cs="Calibri"/>
+        </w:rPr>
         <w:t xml:space="preserve">, che sarà in continuo aggiornamento, che scandirà l’intero processo di </w:t>
       </w:r>
       <w:proofErr w:type="spellStart"/>
       <w:r>
+        <w:rPr>
+          <w:rFonts w:ascii="Calibri" w:hAnsi="Calibri" w:cs="Calibri"/>
+        </w:rPr>
         <w:t>testing</w:t>
       </w:r>
       <w:proofErr w:type="spellEnd"/>
       <w:r>
+        <w:rPr>
+          <w:rFonts w:ascii="Calibri" w:hAnsi="Calibri" w:cs="Calibri"/>
+        </w:rPr>
         <w:t>.</w:t>
       </w:r>
     </w:p>
     <w:p>
       <w:pPr>
         <w:pStyle w:val="Titolo1"/>
+        <w:rPr>
+          <w:rFonts w:ascii="Calibri" w:hAnsi="Calibri" w:cs="Calibri"/>
+        </w:rPr>
       </w:pPr>
       <w:bookmarkStart w:id="2" w:name="_Toc499227333"/>
       <w:r>
+        <w:rPr>
+          <w:rFonts w:ascii="Calibri" w:hAnsi="Calibri" w:cs="Calibri"/>
+        </w:rPr>
         <w:t xml:space="preserve">2. Modalità di </w:t>
       </w:r>
       <w:proofErr w:type="spellStart"/>
       <w:r>
+        <w:rPr>
+          <w:rFonts w:ascii="Calibri" w:hAnsi="Calibri" w:cs="Calibri"/>
+        </w:rPr>
         <w:t>testing</w:t>
       </w:r>
       <w:bookmarkEnd w:id="2"/>
       <w:proofErr w:type="spellEnd"/>
     </w:p>
     <w:p>
+      <w:pPr>
+        <w:rPr>
+          <w:rFonts w:ascii="Calibri" w:hAnsi="Calibri" w:cs="Calibri"/>
+        </w:rPr>
+      </w:pPr>
       <w:r>
+        <w:rPr>
+          <w:rFonts w:ascii="Calibri" w:hAnsi="Calibri" w:cs="Calibri"/>
+        </w:rPr>
         <w:t xml:space="preserve">Per effettuare il test della nostra applicazione utilizzeremo il paradigma </w:t>
       </w:r>
       <w:r>
         <w:rPr>
+          <w:rFonts w:ascii="Calibri" w:hAnsi="Calibri" w:cs="Calibri"/>
           <w:b/>
         </w:rPr>
         <w:t>bottom-up</w:t>
       </w:r>
       <w:r>
+        <w:rPr>
+          <w:rFonts w:ascii="Calibri" w:hAnsi="Calibri" w:cs="Calibri"/>
+        </w:rPr>
         <w:t>, secondo il quale verranno effettuati dei controlli sul corretto funzionamento prima sui moduli che compongono l’applicazione più a basso livello, risalendo la gerarchia fino ad arrivare all’intero sistema.</w:t>
       </w:r>
     </w:p>
     <w:p>
+      <w:pPr>
+        <w:rPr>
+          <w:rFonts w:ascii="Calibri" w:hAnsi="Calibri" w:cs="Calibri"/>
+        </w:rPr>
+      </w:pPr>
       <w:r>
+        <w:rPr>
+          <w:rFonts w:ascii="Calibri" w:hAnsi="Calibri" w:cs="Calibri"/>
+        </w:rPr>
         <w:t xml:space="preserve">Utilizzeremo diverse tecniche di </w:t>
       </w:r>
       <w:proofErr w:type="spellStart"/>
       <w:r>
+        <w:rPr>
+          <w:rFonts w:ascii="Calibri" w:hAnsi="Calibri" w:cs="Calibri"/>
+        </w:rPr>
         <w:t>testing</w:t>
       </w:r>
       <w:proofErr w:type="spellEnd"/>
       <w:r>
+        <w:rPr>
+          <w:rFonts w:ascii="Calibri" w:hAnsi="Calibri" w:cs="Calibri"/>
+        </w:rPr>
         <w:t xml:space="preserve"> dei vari elementi in base all’avanzamento dello sviluppo, e saranno:</w:t>
       </w:r>
     </w:p>
@@ -1121,9 +1267,13 @@
           <w:ilvl w:val="0"/>
           <w:numId w:val="37"/>
         </w:numPr>
+        <w:rPr>
+          <w:rFonts w:ascii="Calibri" w:hAnsi="Calibri" w:cs="Calibri"/>
+        </w:rPr>
       </w:pPr>
       <w:r>
         <w:rPr>
+          <w:rFonts w:ascii="Calibri" w:hAnsi="Calibri" w:cs="Calibri"/>
           <w:b/>
         </w:rPr>
         <w:t xml:space="preserve">White-box </w:t>
@@ -1131,21 +1281,34 @@
       <w:proofErr w:type="spellStart"/>
       <w:r>
         <w:rPr>
+          <w:rFonts w:ascii="Calibri" w:hAnsi="Calibri" w:cs="Calibri"/>
           <w:b/>
         </w:rPr>
         <w:t>testing</w:t>
       </w:r>
       <w:proofErr w:type="spellEnd"/>
       <w:r>
+        <w:rPr>
+          <w:rFonts w:ascii="Calibri" w:hAnsi="Calibri" w:cs="Calibri"/>
+        </w:rPr>
         <w:t>: per ogni modulo che verrà sviluppato verranno effettuati dei test sul corretto funzionamento già a livello di costruzione, in modo da correggere immediatamente errori dovuti ad una program</w:t>
       </w:r>
       <w:r>
+        <w:rPr>
+          <w:rFonts w:ascii="Calibri" w:hAnsi="Calibri" w:cs="Calibri"/>
+        </w:rPr>
         <w:t>mazione errata. In questo modo è possibile costruire dei moduli di livello più alto sulla</w:t>
       </w:r>
       <w:r>
+        <w:rPr>
+          <w:rFonts w:ascii="Calibri" w:hAnsi="Calibri" w:cs="Calibri"/>
+        </w:rPr>
         <w:t xml:space="preserve"> </w:t>
       </w:r>
       <w:r>
+        <w:rPr>
+          <w:rFonts w:ascii="Calibri" w:hAnsi="Calibri" w:cs="Calibri"/>
+        </w:rPr>
         <w:t>di moduli a basso livello che funzionano correttamente.</w:t>
       </w:r>
     </w:p>
@@ -1156,9 +1319,13 @@
           <w:ilvl w:val="0"/>
           <w:numId w:val="37"/>
         </w:numPr>
+        <w:rPr>
+          <w:rFonts w:ascii="Calibri" w:hAnsi="Calibri" w:cs="Calibri"/>
+        </w:rPr>
       </w:pPr>
       <w:r>
         <w:rPr>
+          <w:rFonts w:ascii="Calibri" w:hAnsi="Calibri" w:cs="Calibri"/>
           <w:b/>
         </w:rPr>
         <w:t xml:space="preserve">Black-box </w:t>
@@ -1166,27 +1333,45 @@
       <w:proofErr w:type="spellStart"/>
       <w:r>
         <w:rPr>
+          <w:rFonts w:ascii="Calibri" w:hAnsi="Calibri" w:cs="Calibri"/>
           <w:b/>
         </w:rPr>
         <w:t>testing</w:t>
       </w:r>
       <w:proofErr w:type="spellEnd"/>
       <w:r>
+        <w:rPr>
+          <w:rFonts w:ascii="Calibri" w:hAnsi="Calibri" w:cs="Calibri"/>
+        </w:rPr>
         <w:t>: per testare il prodotto finito, essendo oneroso lavorare “a scatola aperta” per controllare se nell’intero sistema sono presenti degli errori, verranno effettuati dei test sulla base del comportamento dell’applicazione per un generico input (valido o non valido). In questo modo, saremo in grado di individuare problemi legati all’esecuzione dell’applicazione e/o all’interazione tra i vari moduli che la compongono</w:t>
       </w:r>
     </w:p>
     <w:p>
       <w:pPr>
         <w:pStyle w:val="Titolo1"/>
+        <w:rPr>
+          <w:rFonts w:ascii="Calibri" w:hAnsi="Calibri" w:cs="Calibri"/>
+        </w:rPr>
       </w:pPr>
       <w:bookmarkStart w:id="3" w:name="_Toc499227334"/>
       <w:r>
+        <w:rPr>
+          <w:rFonts w:ascii="Calibri" w:hAnsi="Calibri" w:cs="Calibri"/>
+        </w:rPr>
         <w:t>3. Tracciabilità dei requisiti</w:t>
       </w:r>
       <w:bookmarkEnd w:id="3"/>
     </w:p>
     <w:p>
+      <w:pPr>
+        <w:rPr>
+          <w:rFonts w:ascii="Calibri" w:hAnsi="Calibri" w:cs="Calibri"/>
+        </w:rPr>
+      </w:pPr>
       <w:r>
+        <w:rPr>
+          <w:rFonts w:ascii="Calibri" w:hAnsi="Calibri" w:cs="Calibri"/>
+        </w:rPr>
         <w:t>La verifica dei requisiti funzionali e non funzionali dell’applicazione verrà effettuata sulla base di quanto descritto nel documento di Analisi dei Requisiti ed in particolare:</w:t>
       </w:r>
     </w:p>
@@ -1197,22 +1382,33 @@
           <w:ilvl w:val="0"/>
           <w:numId w:val="38"/>
         </w:numPr>
+        <w:rPr>
+          <w:rFonts w:ascii="Calibri" w:hAnsi="Calibri" w:cs="Calibri"/>
+        </w:rPr>
       </w:pPr>
       <w:r>
+        <w:rPr>
+          <w:rFonts w:ascii="Calibri" w:hAnsi="Calibri" w:cs="Calibri"/>
+        </w:rPr>
         <w:t xml:space="preserve">Per i requisiti </w:t>
       </w:r>
       <w:r>
         <w:rPr>
+          <w:rFonts w:ascii="Calibri" w:hAnsi="Calibri" w:cs="Calibri"/>
           <w:b/>
         </w:rPr>
         <w:t>funzionali</w:t>
       </w:r>
       <w:r>
+        <w:rPr>
+          <w:rFonts w:ascii="Calibri" w:hAnsi="Calibri" w:cs="Calibri"/>
+        </w:rPr>
         <w:t xml:space="preserve"> verrà effettuato un ulteriore test con tecnica </w:t>
       </w:r>
       <w:proofErr w:type="spellStart"/>
       <w:r>
         <w:rPr>
+          <w:rFonts w:ascii="Calibri" w:hAnsi="Calibri" w:cs="Calibri"/>
           <w:b/>
         </w:rPr>
         <w:t>black</w:t>
@@ -1220,11 +1416,15 @@
       <w:proofErr w:type="spellEnd"/>
       <w:r>
         <w:rPr>
+          <w:rFonts w:ascii="Calibri" w:hAnsi="Calibri" w:cs="Calibri"/>
           <w:b/>
         </w:rPr>
         <w:t>-box</w:t>
       </w:r>
       <w:r>
+        <w:rPr>
+          <w:rFonts w:ascii="Calibri" w:hAnsi="Calibri" w:cs="Calibri"/>
+        </w:rPr>
         <w:t>, in modo da valutare in maniera precisa il funzionamento del modulo che implementa il requisito</w:t>
       </w:r>
     </w:p>
@@ -1236,24 +1436,33 @@
           <w:numId w:val="38"/>
         </w:numPr>
         <w:rPr>
+          <w:rFonts w:ascii="Calibri" w:hAnsi="Calibri" w:cs="Calibri"/>
           <w:b/>
         </w:rPr>
       </w:pPr>
       <w:r>
+        <w:rPr>
+          <w:rFonts w:ascii="Calibri" w:hAnsi="Calibri" w:cs="Calibri"/>
+        </w:rPr>
         <w:t xml:space="preserve">Per i requisiti </w:t>
       </w:r>
       <w:r>
         <w:rPr>
+          <w:rFonts w:ascii="Calibri" w:hAnsi="Calibri" w:cs="Calibri"/>
           <w:b/>
         </w:rPr>
         <w:t>non funzionali</w:t>
       </w:r>
       <w:r>
+        <w:rPr>
+          <w:rFonts w:ascii="Calibri" w:hAnsi="Calibri" w:cs="Calibri"/>
+        </w:rPr>
         <w:t xml:space="preserve"> verranno effettuati solamente i test con tecnica </w:t>
       </w:r>
       <w:proofErr w:type="spellStart"/>
       <w:r>
         <w:rPr>
+          <w:rFonts w:ascii="Calibri" w:hAnsi="Calibri" w:cs="Calibri"/>
           <w:b/>
         </w:rPr>
         <w:t>white</w:t>
@@ -1261,6 +1470,7 @@
       <w:proofErr w:type="spellEnd"/>
       <w:r>
         <w:rPr>
+          <w:rFonts w:ascii="Calibri" w:hAnsi="Calibri" w:cs="Calibri"/>
           <w:b/>
         </w:rPr>
         <w:t>-box</w:t>
@@ -1270,11 +1480,13 @@
       <w:pPr>
         <w:spacing w:after="0" w:line="240" w:lineRule="auto"/>
         <w:rPr>
+          <w:rFonts w:ascii="Calibri" w:hAnsi="Calibri" w:cs="Calibri"/>
           <w:b/>
         </w:rPr>
       </w:pPr>
       <w:r>
         <w:rPr>
+          <w:rFonts w:ascii="Calibri" w:hAnsi="Calibri" w:cs="Calibri"/>
           <w:b/>
         </w:rPr>
         <w:br w:type="page"/>
@@ -1283,21 +1495,43 @@
     <w:p>
       <w:pPr>
         <w:pStyle w:val="Titolo1"/>
+        <w:rPr>
+          <w:rFonts w:ascii="Calibri" w:hAnsi="Calibri" w:cs="Calibri"/>
+        </w:rPr>
       </w:pPr>
       <w:bookmarkStart w:id="4" w:name="_Toc499227335"/>
       <w:r>
+        <w:rPr>
+          <w:rFonts w:ascii="Calibri" w:hAnsi="Calibri" w:cs="Calibri"/>
+        </w:rPr>
         <w:lastRenderedPageBreak/>
         <w:t>4. Elementi testati</w:t>
       </w:r>
       <w:bookmarkEnd w:id="4"/>
     </w:p>
     <w:p>
+      <w:pPr>
+        <w:rPr>
+          <w:rFonts w:ascii="Calibri" w:hAnsi="Calibri" w:cs="Calibri"/>
+        </w:rPr>
+      </w:pPr>
       <w:r>
+        <w:rPr>
+          <w:rFonts w:ascii="Calibri" w:hAnsi="Calibri" w:cs="Calibri"/>
+        </w:rPr>
         <w:t>In questa sezione verranno registrate tutte le valutazioni effettuate per testare il corretto funzionamento dei moduli che implementano le specifiche dei requisiti elencate nel documento di analisi dei requisiti.</w:t>
       </w:r>
     </w:p>
     <w:p>
+      <w:pPr>
+        <w:rPr>
+          <w:rFonts w:ascii="Calibri" w:hAnsi="Calibri" w:cs="Calibri"/>
+        </w:rPr>
+      </w:pPr>
       <w:r>
+        <w:rPr>
+          <w:rFonts w:ascii="Calibri" w:hAnsi="Calibri" w:cs="Calibri"/>
+        </w:rPr>
         <w:t>Per la registrazione verrà utilizzata una tabella con la seguente struttura:</w:t>
       </w:r>
     </w:p>
@@ -1333,8 +1567,14 @@
                 <w:between w:val="none" w:sz="0" w:space="0" w:color="auto"/>
                 <w:bar w:val="none" w:sz="0" w:color="auto"/>
               </w:pBdr>
+              <w:rPr>
+                <w:rFonts w:ascii="Calibri" w:hAnsi="Calibri" w:cs="Calibri"/>
+              </w:rPr>
             </w:pPr>
             <w:r>
+              <w:rPr>
+                <w:rFonts w:ascii="Calibri" w:hAnsi="Calibri" w:cs="Calibri"/>
+              </w:rPr>
               <w:t>Id requisito</w:t>
             </w:r>
           </w:p>
@@ -1354,8 +1594,14 @@
                 <w:bar w:val="none" w:sz="0" w:color="auto"/>
               </w:pBdr>
               <w:cnfStyle w:val="100000000000" w:firstRow="1" w:lastRow="0" w:firstColumn="0" w:lastColumn="0" w:oddVBand="0" w:evenVBand="0" w:oddHBand="0" w:evenHBand="0" w:firstRowFirstColumn="0" w:firstRowLastColumn="0" w:lastRowFirstColumn="0" w:lastRowLastColumn="0"/>
+              <w:rPr>
+                <w:rFonts w:ascii="Calibri" w:hAnsi="Calibri" w:cs="Calibri"/>
+              </w:rPr>
             </w:pPr>
             <w:r>
+              <w:rPr>
+                <w:rFonts w:ascii="Calibri" w:hAnsi="Calibri" w:cs="Calibri"/>
+              </w:rPr>
               <w:t>Nome requisito</w:t>
             </w:r>
           </w:p>
@@ -1375,12 +1621,21 @@
                 <w:bar w:val="none" w:sz="0" w:color="auto"/>
               </w:pBdr>
               <w:cnfStyle w:val="100000000000" w:firstRow="1" w:lastRow="0" w:firstColumn="0" w:lastColumn="0" w:oddVBand="0" w:evenVBand="0" w:oddHBand="0" w:evenHBand="0" w:firstRowFirstColumn="0" w:firstRowLastColumn="0" w:lastRowFirstColumn="0" w:lastRowLastColumn="0"/>
+              <w:rPr>
+                <w:rFonts w:ascii="Calibri" w:hAnsi="Calibri" w:cs="Calibri"/>
+              </w:rPr>
             </w:pPr>
             <w:r>
+              <w:rPr>
+                <w:rFonts w:ascii="Calibri" w:hAnsi="Calibri" w:cs="Calibri"/>
+              </w:rPr>
               <w:t xml:space="preserve">Test </w:t>
             </w:r>
             <w:proofErr w:type="spellStart"/>
             <w:r>
+              <w:rPr>
+                <w:rFonts w:ascii="Calibri" w:hAnsi="Calibri" w:cs="Calibri"/>
+              </w:rPr>
               <w:t>alpha</w:t>
             </w:r>
             <w:proofErr w:type="spellEnd"/>
@@ -1401,8 +1656,14 @@
                 <w:bar w:val="none" w:sz="0" w:color="auto"/>
               </w:pBdr>
               <w:cnfStyle w:val="100000000000" w:firstRow="1" w:lastRow="0" w:firstColumn="0" w:lastColumn="0" w:oddVBand="0" w:evenVBand="0" w:oddHBand="0" w:evenHBand="0" w:firstRowFirstColumn="0" w:firstRowLastColumn="0" w:lastRowFirstColumn="0" w:lastRowLastColumn="0"/>
+              <w:rPr>
+                <w:rFonts w:ascii="Calibri" w:hAnsi="Calibri" w:cs="Calibri"/>
+              </w:rPr>
             </w:pPr>
             <w:r>
+              <w:rPr>
+                <w:rFonts w:ascii="Calibri" w:hAnsi="Calibri" w:cs="Calibri"/>
+              </w:rPr>
               <w:t>Test beta</w:t>
             </w:r>
           </w:p>
@@ -1428,11 +1689,13 @@
                 <w:bar w:val="none" w:sz="0" w:color="auto"/>
               </w:pBdr>
               <w:rPr>
+                <w:rFonts w:ascii="Calibri" w:hAnsi="Calibri" w:cs="Calibri"/>
                 <w:b w:val="0"/>
               </w:rPr>
             </w:pPr>
             <w:r>
               <w:rPr>
+                <w:rFonts w:ascii="Calibri" w:hAnsi="Calibri" w:cs="Calibri"/>
                 <w:b w:val="0"/>
               </w:rPr>
               <w:t>Identificatore della specifica del requisito</w:t>
@@ -1454,8 +1717,14 @@
                 <w:bar w:val="none" w:sz="0" w:color="auto"/>
               </w:pBdr>
               <w:cnfStyle w:val="000000100000" w:firstRow="0" w:lastRow="0" w:firstColumn="0" w:lastColumn="0" w:oddVBand="0" w:evenVBand="0" w:oddHBand="1" w:evenHBand="0" w:firstRowFirstColumn="0" w:firstRowLastColumn="0" w:lastRowFirstColumn="0" w:lastRowLastColumn="0"/>
+              <w:rPr>
+                <w:rFonts w:ascii="Calibri" w:hAnsi="Calibri" w:cs="Calibri"/>
+              </w:rPr>
             </w:pPr>
             <w:r>
+              <w:rPr>
+                <w:rFonts w:ascii="Calibri" w:hAnsi="Calibri" w:cs="Calibri"/>
+              </w:rPr>
               <w:t>Nome del requisito</w:t>
             </w:r>
           </w:p>
@@ -1475,20 +1744,35 @@
                 <w:bar w:val="none" w:sz="0" w:color="auto"/>
               </w:pBdr>
               <w:cnfStyle w:val="000000100000" w:firstRow="0" w:lastRow="0" w:firstColumn="0" w:lastColumn="0" w:oddVBand="0" w:evenVBand="0" w:oddHBand="1" w:evenHBand="0" w:firstRowFirstColumn="0" w:firstRowLastColumn="0" w:lastRowFirstColumn="0" w:lastRowLastColumn="0"/>
+              <w:rPr>
+                <w:rFonts w:ascii="Calibri" w:hAnsi="Calibri" w:cs="Calibri"/>
+              </w:rPr>
             </w:pPr>
             <w:r>
+              <w:rPr>
+                <w:rFonts w:ascii="Calibri" w:hAnsi="Calibri" w:cs="Calibri"/>
+              </w:rPr>
               <w:t xml:space="preserve">Risultati ottenuti durante </w:t>
             </w:r>
             <w:proofErr w:type="spellStart"/>
             <w:r>
+              <w:rPr>
+                <w:rFonts w:ascii="Calibri" w:hAnsi="Calibri" w:cs="Calibri"/>
+              </w:rPr>
               <w:t>l’alpha</w:t>
             </w:r>
             <w:proofErr w:type="spellEnd"/>
             <w:r>
+              <w:rPr>
+                <w:rFonts w:ascii="Calibri" w:hAnsi="Calibri" w:cs="Calibri"/>
+              </w:rPr>
               <w:t xml:space="preserve"> </w:t>
             </w:r>
             <w:proofErr w:type="spellStart"/>
             <w:r>
+              <w:rPr>
+                <w:rFonts w:ascii="Calibri" w:hAnsi="Calibri" w:cs="Calibri"/>
+              </w:rPr>
               <w:t>testing</w:t>
             </w:r>
             <w:proofErr w:type="spellEnd"/>
@@ -1509,15 +1793,21 @@
                 <w:bar w:val="none" w:sz="0" w:color="auto"/>
               </w:pBdr>
               <w:cnfStyle w:val="000000100000" w:firstRow="0" w:lastRow="0" w:firstColumn="0" w:lastColumn="0" w:oddVBand="0" w:evenVBand="0" w:oddHBand="1" w:evenHBand="0" w:firstRowFirstColumn="0" w:firstRowLastColumn="0" w:lastRowFirstColumn="0" w:lastRowLastColumn="0"/>
+              <w:rPr>
+                <w:rFonts w:ascii="Calibri" w:hAnsi="Calibri" w:cs="Calibri"/>
+              </w:rPr>
             </w:pPr>
             <w:r>
-              <w:t>Risultati ottenuti durante il beta</w:t>
-            </w:r>
-            <w:r>
-              <w:t xml:space="preserve"> </w:t>
+              <w:rPr>
+                <w:rFonts w:ascii="Calibri" w:hAnsi="Calibri" w:cs="Calibri"/>
+              </w:rPr>
+              <w:t xml:space="preserve">Risultati ottenuti durante il beta </w:t>
             </w:r>
             <w:proofErr w:type="spellStart"/>
             <w:r>
+              <w:rPr>
+                <w:rFonts w:ascii="Calibri" w:hAnsi="Calibri" w:cs="Calibri"/>
+              </w:rPr>
               <w:t>testing</w:t>
             </w:r>
             <w:proofErr w:type="spellEnd"/>
@@ -1540,6 +1830,9 @@
                 <w:between w:val="none" w:sz="0" w:space="0" w:color="auto"/>
                 <w:bar w:val="none" w:sz="0" w:color="auto"/>
               </w:pBdr>
+              <w:rPr>
+                <w:rFonts w:ascii="Calibri" w:hAnsi="Calibri" w:cs="Calibri"/>
+              </w:rPr>
             </w:pPr>
           </w:p>
         </w:tc>
@@ -1558,6 +1851,9 @@
                 <w:bar w:val="none" w:sz="0" w:color="auto"/>
               </w:pBdr>
               <w:cnfStyle w:val="000000000000" w:firstRow="0" w:lastRow="0" w:firstColumn="0" w:lastColumn="0" w:oddVBand="0" w:evenVBand="0" w:oddHBand="0" w:evenHBand="0" w:firstRowFirstColumn="0" w:firstRowLastColumn="0" w:lastRowFirstColumn="0" w:lastRowLastColumn="0"/>
+              <w:rPr>
+                <w:rFonts w:ascii="Calibri" w:hAnsi="Calibri" w:cs="Calibri"/>
+              </w:rPr>
             </w:pPr>
           </w:p>
         </w:tc>
@@ -1576,6 +1872,9 @@
                 <w:bar w:val="none" w:sz="0" w:color="auto"/>
               </w:pBdr>
               <w:cnfStyle w:val="000000000000" w:firstRow="0" w:lastRow="0" w:firstColumn="0" w:lastColumn="0" w:oddVBand="0" w:evenVBand="0" w:oddHBand="0" w:evenHBand="0" w:firstRowFirstColumn="0" w:firstRowLastColumn="0" w:lastRowFirstColumn="0" w:lastRowLastColumn="0"/>
+              <w:rPr>
+                <w:rFonts w:ascii="Calibri" w:hAnsi="Calibri" w:cs="Calibri"/>
+              </w:rPr>
             </w:pPr>
           </w:p>
         </w:tc>
@@ -1594,30 +1893,59 @@
                 <w:bar w:val="none" w:sz="0" w:color="auto"/>
               </w:pBdr>
               <w:cnfStyle w:val="000000000000" w:firstRow="0" w:lastRow="0" w:firstColumn="0" w:lastColumn="0" w:oddVBand="0" w:evenVBand="0" w:oddHBand="0" w:evenHBand="0" w:firstRowFirstColumn="0" w:firstRowLastColumn="0" w:lastRowFirstColumn="0" w:lastRowLastColumn="0"/>
+              <w:rPr>
+                <w:rFonts w:ascii="Calibri" w:hAnsi="Calibri" w:cs="Calibri"/>
+              </w:rPr>
             </w:pPr>
           </w:p>
         </w:tc>
       </w:tr>
     </w:tbl>
-    <w:p/>
     <w:p>
+      <w:pPr>
+        <w:rPr>
+          <w:rFonts w:ascii="Calibri" w:hAnsi="Calibri" w:cs="Calibri"/>
+        </w:rPr>
+      </w:pPr>
+    </w:p>
+    <w:p>
+      <w:pPr>
+        <w:rPr>
+          <w:rFonts w:ascii="Calibri" w:hAnsi="Calibri" w:cs="Calibri"/>
+        </w:rPr>
+      </w:pPr>
       <w:r>
+        <w:rPr>
+          <w:rFonts w:ascii="Calibri" w:hAnsi="Calibri" w:cs="Calibri"/>
+        </w:rPr>
         <w:t xml:space="preserve">Questa tabella verrà aggiornata mano a mano che i vari elementi che compongono l’applicazione verranno testati, </w:t>
       </w:r>
     </w:p>
     <w:p>
       <w:pPr>
         <w:pStyle w:val="Titolo1"/>
+        <w:rPr>
+          <w:rFonts w:ascii="Calibri" w:hAnsi="Calibri" w:cs="Calibri"/>
+        </w:rPr>
       </w:pPr>
       <w:bookmarkStart w:id="5" w:name="_Toc499227336"/>
       <w:r>
+        <w:rPr>
+          <w:rFonts w:ascii="Calibri" w:hAnsi="Calibri" w:cs="Calibri"/>
+        </w:rPr>
         <w:t>5</w:t>
       </w:r>
       <w:r>
+        <w:rPr>
+          <w:rFonts w:ascii="Calibri" w:hAnsi="Calibri" w:cs="Calibri"/>
+        </w:rPr>
         <w:t xml:space="preserve">. Schedule dell’attività di </w:t>
       </w:r>
       <w:proofErr w:type="spellStart"/>
       <w:r>
+        <w:rPr>
+          <w:rFonts w:ascii="Calibri" w:hAnsi="Calibri" w:cs="Calibri"/>
+        </w:rPr>
         <w:t>testing</w:t>
       </w:r>
       <w:bookmarkEnd w:id="5"/>
@@ -1626,26 +1954,35 @@
     <w:p>
       <w:pPr>
         <w:rPr>
-          <w:rFonts w:ascii="Times" w:eastAsia="Arial Unicode MS" w:hAnsi="Times" w:cs="Times"/>
+          <w:rFonts w:ascii="Calibri" w:eastAsia="Arial Unicode MS" w:hAnsi="Calibri" w:cs="Calibri"/>
           <w:noProof/>
           <w:sz w:val="24"/>
           <w:szCs w:val="24"/>
         </w:rPr>
       </w:pPr>
       <w:r>
+        <w:rPr>
+          <w:rFonts w:ascii="Calibri" w:hAnsi="Calibri" w:cs="Calibri"/>
+        </w:rPr>
         <w:t xml:space="preserve">La pianificazione del </w:t>
       </w:r>
       <w:proofErr w:type="spellStart"/>
       <w:r>
+        <w:rPr>
+          <w:rFonts w:ascii="Calibri" w:hAnsi="Calibri" w:cs="Calibri"/>
+        </w:rPr>
         <w:t>testing</w:t>
       </w:r>
       <w:proofErr w:type="spellEnd"/>
       <w:r>
+        <w:rPr>
+          <w:rFonts w:ascii="Calibri" w:hAnsi="Calibri" w:cs="Calibri"/>
+        </w:rPr>
         <w:t xml:space="preserve"> può essere riassunta dal seguente diagramma:</w:t>
       </w:r>
       <w:r>
         <w:rPr>
-          <w:rFonts w:ascii="Times" w:eastAsia="Arial Unicode MS" w:hAnsi="Times" w:cs="Times"/>
+          <w:rFonts w:ascii="Calibri" w:eastAsia="Arial Unicode MS" w:hAnsi="Calibri" w:cs="Calibri"/>
           <w:noProof/>
           <w:sz w:val="24"/>
           <w:szCs w:val="24"/>
@@ -1654,7 +1991,7 @@
       </w:r>
       <w:r>
         <w:rPr>
-          <w:rFonts w:ascii="Times" w:eastAsia="Arial Unicode MS" w:hAnsi="Times" w:cs="Times"/>
+          <w:rFonts w:ascii="Calibri" w:eastAsia="Arial Unicode MS" w:hAnsi="Calibri" w:cs="Calibri"/>
           <w:noProof/>
           <w:sz w:val="24"/>
           <w:szCs w:val="24"/>
@@ -1703,15 +2040,29 @@
       </w:r>
     </w:p>
     <w:p>
+      <w:pPr>
+        <w:rPr>
+          <w:rFonts w:ascii="Calibri" w:hAnsi="Calibri" w:cs="Calibri"/>
+        </w:rPr>
+      </w:pPr>
       <w:r>
+        <w:rPr>
+          <w:rFonts w:ascii="Calibri" w:hAnsi="Calibri" w:cs="Calibri"/>
+        </w:rPr>
         <w:t xml:space="preserve">La fase di </w:t>
       </w:r>
       <w:proofErr w:type="spellStart"/>
       <w:r>
+        <w:rPr>
+          <w:rFonts w:ascii="Calibri" w:hAnsi="Calibri" w:cs="Calibri"/>
+        </w:rPr>
         <w:t>testing</w:t>
       </w:r>
       <w:proofErr w:type="spellEnd"/>
       <w:r>
+        <w:rPr>
+          <w:rFonts w:ascii="Calibri" w:hAnsi="Calibri" w:cs="Calibri"/>
+        </w:rPr>
         <w:t xml:space="preserve"> ruota attorno ai seguenti punti fondamentali:</w:t>
       </w:r>
     </w:p>
@@ -1722,16 +2073,28 @@
           <w:ilvl w:val="0"/>
           <w:numId w:val="41"/>
         </w:numPr>
+        <w:rPr>
+          <w:rFonts w:ascii="Calibri" w:hAnsi="Calibri" w:cs="Calibri"/>
+        </w:rPr>
       </w:pPr>
       <w:r>
+        <w:rPr>
+          <w:rFonts w:ascii="Calibri" w:hAnsi="Calibri" w:cs="Calibri"/>
+        </w:rPr>
         <w:t xml:space="preserve">Alpha </w:t>
       </w:r>
       <w:proofErr w:type="spellStart"/>
       <w:r>
+        <w:rPr>
+          <w:rFonts w:ascii="Calibri" w:hAnsi="Calibri" w:cs="Calibri"/>
+        </w:rPr>
         <w:t>testing</w:t>
       </w:r>
       <w:proofErr w:type="spellEnd"/>
       <w:r>
+        <w:rPr>
+          <w:rFonts w:ascii="Calibri" w:hAnsi="Calibri" w:cs="Calibri"/>
+        </w:rPr>
         <w:t xml:space="preserve"> : riguarda sia l’implementazione a basso livello sia l’interfaccia utente.</w:t>
       </w:r>
     </w:p>
@@ -1742,8 +2105,14 @@
           <w:ilvl w:val="0"/>
           <w:numId w:val="41"/>
         </w:numPr>
+        <w:rPr>
+          <w:rFonts w:ascii="Calibri" w:hAnsi="Calibri" w:cs="Calibri"/>
+        </w:rPr>
       </w:pPr>
       <w:r>
+        <w:rPr>
+          <w:rFonts w:ascii="Calibri" w:hAnsi="Calibri" w:cs="Calibri"/>
+        </w:rPr>
         <w:t>Primo inter-frame: analisi dei risultati ottenuti</w:t>
       </w:r>
     </w:p>
@@ -1754,16 +2123,28 @@
           <w:ilvl w:val="0"/>
           <w:numId w:val="41"/>
         </w:numPr>
+        <w:rPr>
+          <w:rFonts w:ascii="Calibri" w:hAnsi="Calibri" w:cs="Calibri"/>
+        </w:rPr>
       </w:pPr>
       <w:r>
+        <w:rPr>
+          <w:rFonts w:ascii="Calibri" w:hAnsi="Calibri" w:cs="Calibri"/>
+        </w:rPr>
         <w:t>Beta-</w:t>
       </w:r>
       <w:proofErr w:type="spellStart"/>
       <w:r>
+        <w:rPr>
+          <w:rFonts w:ascii="Calibri" w:hAnsi="Calibri" w:cs="Calibri"/>
+        </w:rPr>
         <w:t>testing</w:t>
       </w:r>
       <w:proofErr w:type="spellEnd"/>
       <w:r>
+        <w:rPr>
+          <w:rFonts w:ascii="Calibri" w:hAnsi="Calibri" w:cs="Calibri"/>
+        </w:rPr>
         <w:t>: affrontato dagli utenti selezionati e riguardanti l’interfaccia e l’usabilità dell’applicativo</w:t>
       </w:r>
     </w:p>
@@ -1774,8 +2155,14 @@
           <w:ilvl w:val="0"/>
           <w:numId w:val="41"/>
         </w:numPr>
+        <w:rPr>
+          <w:rFonts w:ascii="Calibri" w:hAnsi="Calibri" w:cs="Calibri"/>
+        </w:rPr>
       </w:pPr>
       <w:r>
+        <w:rPr>
+          <w:rFonts w:ascii="Calibri" w:hAnsi="Calibri" w:cs="Calibri"/>
+        </w:rPr>
         <w:t>Secondo inter-frame: analisi dei risultati ottenuti</w:t>
       </w:r>
     </w:p>
@@ -1786,125 +2173,225 @@
           <w:ilvl w:val="0"/>
           <w:numId w:val="41"/>
         </w:numPr>
+        <w:rPr>
+          <w:rFonts w:ascii="Calibri" w:hAnsi="Calibri" w:cs="Calibri"/>
+        </w:rPr>
       </w:pPr>
       <w:r>
+        <w:rPr>
+          <w:rFonts w:ascii="Calibri" w:hAnsi="Calibri" w:cs="Calibri"/>
+        </w:rPr>
         <w:t xml:space="preserve">Correzione: </w:t>
       </w:r>
       <w:r>
+        <w:rPr>
+          <w:rFonts w:ascii="Calibri" w:hAnsi="Calibri" w:cs="Calibri"/>
+        </w:rPr>
         <w:t xml:space="preserve">modifiche eventuali in </w:t>
       </w:r>
       <w:r>
+        <w:rPr>
+          <w:rFonts w:ascii="Calibri" w:hAnsi="Calibri" w:cs="Calibri"/>
+        </w:rPr>
         <w:t>caso di incoerenze e/o consigli</w:t>
       </w:r>
     </w:p>
     <w:p>
       <w:pPr>
         <w:pStyle w:val="Titolo1"/>
+        <w:rPr>
+          <w:rFonts w:ascii="Calibri" w:hAnsi="Calibri" w:cs="Calibri"/>
+        </w:rPr>
       </w:pPr>
       <w:bookmarkStart w:id="6" w:name="_Toc499227337"/>
       <w:r>
+        <w:rPr>
+          <w:rFonts w:ascii="Calibri" w:hAnsi="Calibri" w:cs="Calibri"/>
+        </w:rPr>
         <w:lastRenderedPageBreak/>
         <w:t>6</w:t>
       </w:r>
       <w:r>
+        <w:rPr>
+          <w:rFonts w:ascii="Calibri" w:hAnsi="Calibri" w:cs="Calibri"/>
+        </w:rPr>
         <w:t>. Procedure di registrazione dei test</w:t>
       </w:r>
       <w:bookmarkEnd w:id="6"/>
     </w:p>
     <w:p>
+      <w:pPr>
+        <w:rPr>
+          <w:rFonts w:ascii="Calibri" w:hAnsi="Calibri" w:cs="Calibri"/>
+        </w:rPr>
+      </w:pPr>
       <w:r>
+        <w:rPr>
+          <w:rFonts w:ascii="Calibri" w:hAnsi="Calibri" w:cs="Calibri"/>
+        </w:rPr>
         <w:t xml:space="preserve">Come già anticipato nelle sezioni precedenti, la fase di </w:t>
       </w:r>
       <w:proofErr w:type="spellStart"/>
       <w:r>
+        <w:rPr>
+          <w:rFonts w:ascii="Calibri" w:hAnsi="Calibri" w:cs="Calibri"/>
+        </w:rPr>
         <w:t>testing</w:t>
       </w:r>
       <w:proofErr w:type="spellEnd"/>
       <w:r>
+        <w:rPr>
+          <w:rFonts w:ascii="Calibri" w:hAnsi="Calibri" w:cs="Calibri"/>
+        </w:rPr>
         <w:t xml:space="preserve"> si dividerà in due principali momenti: </w:t>
       </w:r>
       <w:proofErr w:type="spellStart"/>
       <w:r>
+        <w:rPr>
+          <w:rFonts w:ascii="Calibri" w:hAnsi="Calibri" w:cs="Calibri"/>
+        </w:rPr>
         <w:t>alpha-testing</w:t>
       </w:r>
       <w:proofErr w:type="spellEnd"/>
       <w:r>
+        <w:rPr>
+          <w:rFonts w:ascii="Calibri" w:hAnsi="Calibri" w:cs="Calibri"/>
+        </w:rPr>
         <w:t xml:space="preserve"> e beta-</w:t>
       </w:r>
       <w:proofErr w:type="spellStart"/>
       <w:r>
+        <w:rPr>
+          <w:rFonts w:ascii="Calibri" w:hAnsi="Calibri" w:cs="Calibri"/>
+        </w:rPr>
         <w:t>testing</w:t>
       </w:r>
       <w:proofErr w:type="spellEnd"/>
       <w:r>
-        <w:t>. +        <w:rPr>
+          <w:rFonts w:ascii="Calibri" w:hAnsi="Calibri" w:cs="Calibri"/>
+        </w:rPr>
+        <w:t>.</w:t>
+      </w:r>
+      <w:r>
+        <w:rPr>
+          <w:rFonts w:ascii="Tahoma" w:hAnsi="Tahoma" w:cs="Tahoma"/>
+        </w:rPr>
+        <w:t>  </w:t>
       </w:r>
     </w:p>
     <w:p>
+      <w:pPr>
+        <w:rPr>
+          <w:rFonts w:ascii="Calibri" w:hAnsi="Calibri" w:cs="Calibri"/>
+        </w:rPr>
+      </w:pPr>
       <w:r>
+        <w:rPr>
+          <w:rFonts w:ascii="Calibri" w:hAnsi="Calibri" w:cs="Calibri"/>
+        </w:rPr>
         <w:t>I test</w:t>
       </w:r>
       <w:r>
-        <w:t xml:space="preserve"> </w:t>
+        <w:rPr>
+          <w:rFonts w:ascii="Calibri" w:hAnsi="Calibri" w:cs="Calibri"/>
+        </w:rPr>
+        <w:t xml:space="preserve"> effettua</w:t>
       </w:r>
       <w:r>
-        <w:t>e</w:t>
-      </w:r>
-      <w:r>
-        <w:t>ffe</w:t>
-      </w:r>
-      <w:r>
-        <w:t>ttua</w:t>
-      </w:r>
-      <w:r>
+        <w:rPr>
+          <w:rFonts w:ascii="Calibri" w:hAnsi="Calibri" w:cs="Calibri"/>
+        </w:rPr>
         <w:t xml:space="preserve">ti dagli sviluppatori del team </w:t>
       </w:r>
       <w:r>
+        <w:rPr>
+          <w:rFonts w:ascii="Calibri" w:hAnsi="Calibri" w:cs="Calibri"/>
+        </w:rPr>
         <w:t>avverranno direttamente analizzando, con opportuni input, gli output delle varie funzioni implementate. Successivamente, un primo sguardo generale al</w:t>
       </w:r>
       <w:r>
+        <w:rPr>
+          <w:rFonts w:ascii="Calibri" w:hAnsi="Calibri" w:cs="Calibri"/>
+        </w:rPr>
         <w:t>l'interfaccia presentata all'u</w:t>
       </w:r>
       <w:r>
+        <w:rPr>
+          <w:rFonts w:ascii="Calibri" w:hAnsi="Calibri" w:cs="Calibri"/>
+        </w:rPr>
         <w:t>tente cercherà di togliere incoerenze e bug gra</w:t>
       </w:r>
       <w:r>
+        <w:rPr>
+          <w:rFonts w:ascii="Calibri" w:hAnsi="Calibri" w:cs="Calibri"/>
+        </w:rPr>
         <w:t>fici</w:t>
       </w:r>
       <w:r>
+        <w:rPr>
+          <w:rFonts w:ascii="Calibri" w:hAnsi="Calibri" w:cs="Calibri"/>
+        </w:rPr>
         <w:t xml:space="preserve"> ci che vengono visualizzati. Questo aspetto verrà curato più nel dettaglio dagli utenti selezionati che, utilizzando in diversi periodi di tempo l'app</w:t>
       </w:r>
       <w:r>
+        <w:rPr>
+          <w:rFonts w:ascii="Calibri" w:hAnsi="Calibri" w:cs="Calibri"/>
+        </w:rPr>
         <w:t>licazione, sono in grado di se</w:t>
       </w:r>
       <w:r>
+        <w:rPr>
+          <w:rFonts w:ascii="Calibri" w:hAnsi="Calibri" w:cs="Calibri"/>
+        </w:rPr>
         <w:t xml:space="preserve">gnalare più facilmente eventuali bug e/o consigli. </w:t>
       </w:r>
     </w:p>
     <w:p>
       <w:pPr>
         <w:pStyle w:val="Titolo1"/>
+        <w:rPr>
+          <w:rFonts w:ascii="Calibri" w:hAnsi="Calibri" w:cs="Calibri"/>
+        </w:rPr>
       </w:pPr>
       <w:bookmarkStart w:id="7" w:name="_Toc499227338"/>
-      <w:bookmarkStart w:id="8" w:name="_GoBack"/>
-      <w:bookmarkEnd w:id="8"/>
       <w:r>
+        <w:rPr>
+          <w:rFonts w:ascii="Calibri" w:hAnsi="Calibri" w:cs="Calibri"/>
+        </w:rPr>
         <w:t>7</w:t>
       </w:r>
       <w:r>
+        <w:rPr>
+          <w:rFonts w:ascii="Calibri" w:hAnsi="Calibri" w:cs="Calibri"/>
+        </w:rPr>
         <w:t>.</w:t>
       </w:r>
       <w:r>
+        <w:rPr>
+          <w:rFonts w:ascii="Calibri" w:hAnsi="Calibri" w:cs="Calibri"/>
+        </w:rPr>
         <w:t xml:space="preserve"> </w:t>
       </w:r>
       <w:r>
+        <w:rPr>
+          <w:rFonts w:ascii="Calibri" w:hAnsi="Calibri" w:cs="Calibri"/>
+        </w:rPr>
         <w:t>Requisiti hardware e software</w:t>
       </w:r>
       <w:bookmarkEnd w:id="7"/>
     </w:p>
     <w:p>
+      <w:pPr>
+        <w:rPr>
+          <w:rFonts w:ascii="Calibri" w:hAnsi="Calibri" w:cs="Calibri"/>
+        </w:rPr>
+      </w:pPr>
       <w:r>
+        <w:rPr>
+          <w:rFonts w:ascii="Calibri" w:hAnsi="Calibri" w:cs="Calibri"/>
+        </w:rPr>
         <w:t>Requisiti hardware e software:</w:t>
       </w:r>
     </w:p>
@@ -1915,23 +2402,41 @@
           <w:ilvl w:val="0"/>
           <w:numId w:val="44"/>
         </w:numPr>
+        <w:rPr>
+          <w:rFonts w:ascii="Calibri" w:hAnsi="Calibri" w:cs="Calibri"/>
+        </w:rPr>
       </w:pPr>
       <w:r>
+        <w:rPr>
+          <w:rFonts w:ascii="Calibri" w:hAnsi="Calibri" w:cs="Calibri"/>
+        </w:rPr>
         <w:t xml:space="preserve">Sistema operativo </w:t>
       </w:r>
       <w:proofErr w:type="spellStart"/>
       <w:r>
+        <w:rPr>
+          <w:rFonts w:ascii="Calibri" w:hAnsi="Calibri" w:cs="Calibri"/>
+        </w:rPr>
         <w:t>Android</w:t>
       </w:r>
       <w:proofErr w:type="spellEnd"/>
       <w:r>
+        <w:rPr>
+          <w:rFonts w:ascii="Calibri" w:hAnsi="Calibri" w:cs="Calibri"/>
+        </w:rPr>
         <w:t xml:space="preserve"> 4.4</w:t>
       </w:r>
       <w:r>
+        <w:rPr>
+          <w:rFonts w:ascii="Calibri" w:hAnsi="Calibri" w:cs="Calibri"/>
+        </w:rPr>
         <w:t xml:space="preserve"> Kit </w:t>
       </w:r>
       <w:proofErr w:type="spellStart"/>
       <w:r>
+        <w:rPr>
+          <w:rFonts w:ascii="Calibri" w:hAnsi="Calibri" w:cs="Calibri"/>
+        </w:rPr>
         <w:t>Kat</w:t>
       </w:r>
       <w:proofErr w:type="spellEnd"/>
@@ -1943,8 +2448,14 @@
           <w:ilvl w:val="0"/>
           <w:numId w:val="44"/>
         </w:numPr>
+        <w:rPr>
+          <w:rFonts w:ascii="Calibri" w:hAnsi="Calibri" w:cs="Calibri"/>
+        </w:rPr>
       </w:pPr>
       <w:r>
+        <w:rPr>
+          <w:rFonts w:ascii="Calibri" w:hAnsi="Calibri" w:cs="Calibri"/>
+        </w:rPr>
         <w:t>Connessione a Internet per la visualizzazione della mappa</w:t>
       </w:r>
     </w:p>
@@ -1955,61 +2466,119 @@
           <w:ilvl w:val="0"/>
           <w:numId w:val="44"/>
         </w:numPr>
+        <w:rPr>
+          <w:rFonts w:ascii="Calibri" w:hAnsi="Calibri" w:cs="Calibri"/>
+        </w:rPr>
       </w:pPr>
       <w:r>
+        <w:rPr>
+          <w:rFonts w:ascii="Calibri" w:hAnsi="Calibri" w:cs="Calibri"/>
+        </w:rPr>
         <w:t>Sistema di localizzazione GPS</w:t>
       </w:r>
     </w:p>
     <w:p>
       <w:pPr>
         <w:pStyle w:val="Titolo1"/>
-      </w:pPr>
-      <w:bookmarkStart w:id="9" w:name="_Toc499227339"/>
+        <w:rPr>
+          <w:rFonts w:ascii="Calibri" w:hAnsi="Calibri" w:cs="Calibri"/>
+        </w:rPr>
+      </w:pPr>
+      <w:bookmarkStart w:id="8" w:name="_Toc499227339"/>
       <w:r>
+        <w:rPr>
+          <w:rFonts w:ascii="Calibri" w:hAnsi="Calibri" w:cs="Calibri"/>
+        </w:rPr>
         <w:t>8</w:t>
       </w:r>
       <w:r>
+        <w:rPr>
+          <w:rFonts w:ascii="Calibri" w:hAnsi="Calibri" w:cs="Calibri"/>
+        </w:rPr>
         <w:t>.</w:t>
       </w:r>
       <w:r>
+        <w:rPr>
+          <w:rFonts w:ascii="Calibri" w:hAnsi="Calibri" w:cs="Calibri"/>
+        </w:rPr>
         <w:t xml:space="preserve"> </w:t>
       </w:r>
       <w:r>
+        <w:rPr>
+          <w:rFonts w:ascii="Calibri" w:hAnsi="Calibri" w:cs="Calibri"/>
+        </w:rPr>
         <w:t xml:space="preserve">Vincoli per il </w:t>
       </w:r>
       <w:proofErr w:type="spellStart"/>
       <w:r>
+        <w:rPr>
+          <w:rFonts w:ascii="Calibri" w:hAnsi="Calibri" w:cs="Calibri"/>
+        </w:rPr>
         <w:t>testing</w:t>
       </w:r>
-      <w:bookmarkEnd w:id="9"/>
+      <w:bookmarkEnd w:id="8"/>
       <w:proofErr w:type="spellEnd"/>
     </w:p>
     <w:p>
+      <w:pPr>
+        <w:rPr>
+          <w:rFonts w:ascii="Calibri" w:hAnsi="Calibri" w:cs="Calibri"/>
+        </w:rPr>
+      </w:pPr>
       <w:r>
+        <w:rPr>
+          <w:rFonts w:ascii="Calibri" w:hAnsi="Calibri" w:cs="Calibri"/>
+        </w:rPr>
         <w:t xml:space="preserve">Per </w:t>
       </w:r>
       <w:r>
+        <w:rPr>
+          <w:rFonts w:ascii="Calibri" w:hAnsi="Calibri" w:cs="Calibri"/>
+        </w:rPr>
         <w:t xml:space="preserve">scandire le attività di </w:t>
       </w:r>
       <w:proofErr w:type="spellStart"/>
       <w:r>
+        <w:rPr>
+          <w:rFonts w:ascii="Calibri" w:hAnsi="Calibri" w:cs="Calibri"/>
+        </w:rPr>
         <w:t>testing</w:t>
       </w:r>
       <w:proofErr w:type="spellEnd"/>
       <w:r>
+        <w:rPr>
+          <w:rFonts w:ascii="Calibri" w:hAnsi="Calibri" w:cs="Calibri"/>
+        </w:rPr>
         <w:t xml:space="preserve"> del progetto, dovranno essere rispettati i vincoli temporali stipulati nel piano di progetto. Pertanto, questi vincoli possono subire delle variazioni dovute ad una possibile riorganizzazione del carico di lavoro (anche se non subiranno modifiche sostanziali).</w:t>
       </w:r>
       <w:r>
+        <w:rPr>
+          <w:rFonts w:ascii="Calibri" w:hAnsi="Calibri" w:cs="Calibri"/>
+        </w:rPr>
         <w:br/>
         <w:t xml:space="preserve">Inoltre, verranno inseriti ulteriori vincoli temporali che riguarderanno il </w:t>
       </w:r>
       <w:proofErr w:type="spellStart"/>
       <w:r>
+        <w:rPr>
+          <w:rFonts w:ascii="Calibri" w:hAnsi="Calibri" w:cs="Calibri"/>
+        </w:rPr>
         <w:t>testing</w:t>
       </w:r>
       <w:proofErr w:type="spellEnd"/>
       <w:r>
-        <w:t xml:space="preserve"> dei vari moduli del progetto una volta che il progetto sarà in una fase dove quest’ultimi saranno definiti con chiarezza.</w:t>
+        <w:rPr>
+          <w:rFonts w:ascii="Calibri" w:hAnsi="Calibri" w:cs="Calibri"/>
+        </w:rPr>
+        <w:t xml:space="preserve"> dei vari moduli del progetto una volta che il progetto sarà in una fase dove q</w:t>
+      </w:r>
+      <w:bookmarkStart w:id="9" w:name="_GoBack"/>
+      <w:bookmarkEnd w:id="9"/>
+      <w:r>
+        <w:rPr>
+          <w:rFonts w:ascii="Calibri" w:hAnsi="Calibri" w:cs="Calibri"/>
+        </w:rPr>
+        <w:t>uest’ultimi saranno definiti con chiarezza.</w:t>
       </w:r>
     </w:p>
     <w:sectPr>
@@ -2088,7 +2657,7 @@
         <w:bCs/>
         <w:noProof/>
       </w:rPr>
-      <w:t>1</w:t>
+      <w:t>2</w:t>
     </w:r>
     <w:r>
       <w:rPr>
@@ -11044,7 +11613,7 @@
 </file>
 
 <file path=customXml/itemProps1.xml><?xml version="1.0" encoding="utf-8"?>
-<ds:datastoreItem xmlns:ds="http://schemas.openxmlformats.org/officeDocument/2006/customXml" ds:itemID="{2D906C07-AE88-4657-BA4F-E44F17352D1E}">
+<ds:datastoreItem xmlns:ds="http://schemas.openxmlformats.org/officeDocument/2006/customXml" ds:itemID="{5043C4A0-7E17-4BBB-B15B-DE0C20EACAE7}">
   <ds:schemaRefs>
     <ds:schemaRef ds:uri="http://schemas.openxmlformats.org/officeDocument/2006/bibliography"/>
   </ds:schemaRefs>

</xml_diff>